<commit_message>
I have added the table of contents and table of figures
</commit_message>
<xml_diff>
--- a/Assignment one.docx
+++ b/Assignment one.docx
@@ -19,6 +19,16 @@
           <w:szCs w:val="28"/>
         </w:rPr>
         <w:t xml:space="preserve">                           </w:t>
+      </w:r>
+      <w:r>
+        <w:rPr>
+          <w:rFonts w:ascii="Times New Roman" w:hAnsi="Times New Roman" w:cs="Times New Roman"/>
+          <w:b/>
+          <w:noProof/>
+          <w:sz w:val="28"/>
+          <w:szCs w:val="28"/>
+        </w:rPr>
+        <w:t xml:space="preserve">                        </w:t>
       </w:r>
       <w:r>
         <w:rPr>
@@ -265,36 +275,8 @@
           <w:sz w:val="28"/>
           <w:szCs w:val="28"/>
         </w:rPr>
-        <w:t xml:space="preserve">Done by:     </w:t>
-      </w:r>
-      <w:proofErr w:type="spellStart"/>
-      <w:r>
-        <w:rPr>
-          <w:rFonts w:ascii="Times New Roman" w:hAnsi="Times New Roman" w:cs="Times New Roman"/>
-          <w:sz w:val="28"/>
-          <w:szCs w:val="28"/>
-        </w:rPr>
-        <w:t>Mekuanint</w:t>
-      </w:r>
-      <w:proofErr w:type="spellEnd"/>
-      <w:r>
-        <w:rPr>
-          <w:rFonts w:ascii="Times New Roman" w:hAnsi="Times New Roman" w:cs="Times New Roman"/>
-          <w:sz w:val="28"/>
-          <w:szCs w:val="28"/>
-        </w:rPr>
-        <w:t xml:space="preserve"> </w:t>
-      </w:r>
-      <w:proofErr w:type="spellStart"/>
-      <w:r>
-        <w:rPr>
-          <w:rFonts w:ascii="Times New Roman" w:hAnsi="Times New Roman" w:cs="Times New Roman"/>
-          <w:sz w:val="28"/>
-          <w:szCs w:val="28"/>
-        </w:rPr>
-        <w:t>Abebe</w:t>
-      </w:r>
-      <w:proofErr w:type="spellEnd"/>
+        <w:t>Done by:     Mekuanint Abebe</w:t>
+      </w:r>
     </w:p>
     <w:p>
       <w:pPr>
@@ -418,54 +400,8 @@
           <w:sz w:val="28"/>
           <w:szCs w:val="28"/>
         </w:rPr>
-        <w:t xml:space="preserve">Submitted </w:t>
-      </w:r>
-      <w:proofErr w:type="gramStart"/>
-      <w:r>
-        <w:rPr>
-          <w:rFonts w:ascii="Times New Roman" w:hAnsi="Times New Roman" w:cs="Times New Roman"/>
-          <w:sz w:val="28"/>
-          <w:szCs w:val="28"/>
-        </w:rPr>
-        <w:t>To</w:t>
-      </w:r>
-      <w:proofErr w:type="gramEnd"/>
-      <w:r>
-        <w:rPr>
-          <w:rFonts w:ascii="Times New Roman" w:hAnsi="Times New Roman" w:cs="Times New Roman"/>
-          <w:sz w:val="28"/>
-          <w:szCs w:val="28"/>
-        </w:rPr>
-        <w:t xml:space="preserve">: Mr. </w:t>
-      </w:r>
-      <w:proofErr w:type="spellStart"/>
-      <w:r>
-        <w:rPr>
-          <w:rFonts w:ascii="Times New Roman" w:hAnsi="Times New Roman" w:cs="Times New Roman"/>
-          <w:sz w:val="28"/>
-          <w:szCs w:val="28"/>
-        </w:rPr>
-        <w:t>Fitsum</w:t>
-      </w:r>
-      <w:proofErr w:type="spellEnd"/>
-      <w:r>
-        <w:rPr>
-          <w:rFonts w:ascii="Times New Roman" w:hAnsi="Times New Roman" w:cs="Times New Roman"/>
-          <w:sz w:val="28"/>
-          <w:szCs w:val="28"/>
-        </w:rPr>
-        <w:t xml:space="preserve"> </w:t>
-      </w:r>
-      <w:proofErr w:type="spellStart"/>
-      <w:r>
-        <w:rPr>
-          <w:rFonts w:ascii="Times New Roman" w:hAnsi="Times New Roman" w:cs="Times New Roman"/>
-          <w:sz w:val="28"/>
-          <w:szCs w:val="28"/>
-        </w:rPr>
-        <w:t>Alemu</w:t>
-      </w:r>
-      <w:proofErr w:type="spellEnd"/>
+        <w:t>Submitted To: Mr. Fitsum Alemu</w:t>
+      </w:r>
     </w:p>
     <w:p>
       <w:pPr>
@@ -500,13 +436,7 @@
     </w:p>
     <w:sdt>
       <w:sdtPr>
-        <w:rPr>
-          <w:rFonts w:ascii="Times New Roman" w:eastAsiaTheme="minorHAnsi" w:hAnsi="Times New Roman" w:cs="Times New Roman"/>
-          <w:color w:val="auto"/>
-          <w:sz w:val="22"/>
-          <w:szCs w:val="22"/>
-        </w:rPr>
-        <w:id w:val="1022740797"/>
+        <w:id w:val="-1792507415"/>
         <w:docPartObj>
           <w:docPartGallery w:val="Table of Contents"/>
           <w:docPartUnique/>
@@ -514,24 +444,22 @@
       </w:sdtPr>
       <w:sdtEndPr>
         <w:rPr>
+          <w:rFonts w:asciiTheme="minorHAnsi" w:eastAsiaTheme="minorHAnsi" w:hAnsiTheme="minorHAnsi" w:cstheme="minorBidi"/>
           <w:b/>
           <w:bCs/>
           <w:noProof/>
+          <w:color w:val="auto"/>
+          <w:sz w:val="22"/>
+          <w:szCs w:val="22"/>
         </w:rPr>
       </w:sdtEndPr>
       <w:sdtContent>
         <w:p>
           <w:pPr>
             <w:pStyle w:val="TOCHeading"/>
-            <w:rPr>
-              <w:rFonts w:ascii="Times New Roman" w:hAnsi="Times New Roman" w:cs="Times New Roman"/>
-            </w:rPr>
           </w:pPr>
           <w:r>
-            <w:rPr>
-              <w:rFonts w:ascii="Times New Roman" w:hAnsi="Times New Roman" w:cs="Times New Roman"/>
-            </w:rPr>
-            <w:t>Table of Contents</w:t>
+            <w:t>Contents</w:t>
           </w:r>
         </w:p>
         <w:p>
@@ -546,24 +474,15 @@
             </w:rPr>
           </w:pPr>
           <w:r>
-            <w:rPr>
-              <w:rFonts w:ascii="Times New Roman" w:hAnsi="Times New Roman" w:cs="Times New Roman"/>
-            </w:rPr>
             <w:fldChar w:fldCharType="begin"/>
           </w:r>
           <w:r>
-            <w:rPr>
-              <w:rFonts w:ascii="Times New Roman" w:hAnsi="Times New Roman" w:cs="Times New Roman"/>
-            </w:rPr>
             <w:instrText xml:space="preserve"> TOC \o "1-3" \h \z \u </w:instrText>
           </w:r>
           <w:r>
-            <w:rPr>
-              <w:rFonts w:ascii="Times New Roman" w:hAnsi="Times New Roman" w:cs="Times New Roman"/>
-            </w:rPr>
             <w:fldChar w:fldCharType="separate"/>
           </w:r>
-          <w:hyperlink w:anchor="_Toc34372511" w:history="1">
+          <w:hyperlink w:anchor="_Toc34374694" w:history="1">
             <w:r>
               <w:rPr>
                 <w:rStyle w:val="Hyperlink"/>
@@ -593,7 +512,7 @@
                 <w:noProof/>
                 <w:webHidden/>
               </w:rPr>
-              <w:instrText xml:space="preserve"> PAGEREF _Toc34372511 \h </w:instrText>
+              <w:instrText xml:space="preserve"> PAGEREF _Toc34374694 \h </w:instrText>
             </w:r>
             <w:r>
               <w:rPr>
@@ -613,7 +532,7 @@
                 <w:noProof/>
                 <w:webHidden/>
               </w:rPr>
-              <w:t>4</w:t>
+              <w:t>1</w:t>
             </w:r>
             <w:r>
               <w:rPr>
@@ -635,7 +554,7 @@
               <w:noProof/>
             </w:rPr>
           </w:pPr>
-          <w:hyperlink w:anchor="_Toc34372512" w:history="1">
+          <w:hyperlink w:anchor="_Toc34374695" w:history="1">
             <w:r>
               <w:rPr>
                 <w:rStyle w:val="Hyperlink"/>
@@ -662,7 +581,7 @@
                 <w:noProof/>
                 <w:webHidden/>
               </w:rPr>
-              <w:instrText xml:space="preserve"> PAGEREF _Toc34372512 \h </w:instrText>
+              <w:instrText xml:space="preserve"> PAGEREF _Toc34374695 \h </w:instrText>
             </w:r>
             <w:r>
               <w:rPr>
@@ -682,7 +601,7 @@
                 <w:noProof/>
                 <w:webHidden/>
               </w:rPr>
-              <w:t>4</w:t>
+              <w:t>1</w:t>
             </w:r>
             <w:r>
               <w:rPr>
@@ -704,7 +623,7 @@
               <w:noProof/>
             </w:rPr>
           </w:pPr>
-          <w:hyperlink w:anchor="_Toc34372513" w:history="1">
+          <w:hyperlink w:anchor="_Toc34374696" w:history="1">
             <w:r>
               <w:rPr>
                 <w:rStyle w:val="Hyperlink"/>
@@ -732,7 +651,7 @@
                 <w:noProof/>
                 <w:webHidden/>
               </w:rPr>
-              <w:instrText xml:space="preserve"> PAGEREF _Toc34372513 \h </w:instrText>
+              <w:instrText xml:space="preserve"> PAGEREF _Toc34374696 \h </w:instrText>
             </w:r>
             <w:r>
               <w:rPr>
@@ -752,7 +671,7 @@
                 <w:noProof/>
                 <w:webHidden/>
               </w:rPr>
-              <w:t>4</w:t>
+              <w:t>1</w:t>
             </w:r>
             <w:r>
               <w:rPr>
@@ -774,7 +693,7 @@
               <w:noProof/>
             </w:rPr>
           </w:pPr>
-          <w:hyperlink w:anchor="_Toc34372514" w:history="1">
+          <w:hyperlink w:anchor="_Toc34374697" w:history="1">
             <w:r>
               <w:rPr>
                 <w:rStyle w:val="Hyperlink"/>
@@ -804,7 +723,7 @@
                 <w:noProof/>
                 <w:webHidden/>
               </w:rPr>
-              <w:instrText xml:space="preserve"> PAGEREF _Toc34372514 \h </w:instrText>
+              <w:instrText xml:space="preserve"> PAGEREF _Toc34374697 \h </w:instrText>
             </w:r>
             <w:r>
               <w:rPr>
@@ -824,7 +743,7 @@
                 <w:noProof/>
                 <w:webHidden/>
               </w:rPr>
-              <w:t>5</w:t>
+              <w:t>2</w:t>
             </w:r>
             <w:r>
               <w:rPr>
@@ -847,7 +766,7 @@
               <w:noProof/>
             </w:rPr>
           </w:pPr>
-          <w:hyperlink w:anchor="_Toc34372515" w:history="1">
+          <w:hyperlink w:anchor="_Toc34374698" w:history="1">
             <w:r>
               <w:rPr>
                 <w:rStyle w:val="Hyperlink"/>
@@ -888,7 +807,7 @@
                 <w:noProof/>
                 <w:webHidden/>
               </w:rPr>
-              <w:instrText xml:space="preserve"> PAGEREF _Toc34372515 \h </w:instrText>
+              <w:instrText xml:space="preserve"> PAGEREF _Toc34374698 \h </w:instrText>
             </w:r>
             <w:r>
               <w:rPr>
@@ -908,7 +827,7 @@
                 <w:noProof/>
                 <w:webHidden/>
               </w:rPr>
-              <w:t>5</w:t>
+              <w:t>2</w:t>
             </w:r>
             <w:r>
               <w:rPr>
@@ -931,7 +850,7 @@
               <w:noProof/>
             </w:rPr>
           </w:pPr>
-          <w:hyperlink w:anchor="_Toc34372516" w:history="1">
+          <w:hyperlink w:anchor="_Toc34374699" w:history="1">
             <w:r>
               <w:rPr>
                 <w:rStyle w:val="Hyperlink"/>
@@ -972,7 +891,7 @@
                 <w:noProof/>
                 <w:webHidden/>
               </w:rPr>
-              <w:instrText xml:space="preserve"> PAGEREF _Toc34372516 \h </w:instrText>
+              <w:instrText xml:space="preserve"> PAGEREF _Toc34374699 \h </w:instrText>
             </w:r>
             <w:r>
               <w:rPr>
@@ -992,7 +911,7 @@
                 <w:noProof/>
                 <w:webHidden/>
               </w:rPr>
-              <w:t>6</w:t>
+              <w:t>3</w:t>
             </w:r>
             <w:r>
               <w:rPr>
@@ -1015,7 +934,7 @@
               <w:noProof/>
             </w:rPr>
           </w:pPr>
-          <w:hyperlink w:anchor="_Toc34372517" w:history="1">
+          <w:hyperlink w:anchor="_Toc34374700" w:history="1">
             <w:r>
               <w:rPr>
                 <w:rStyle w:val="Hyperlink"/>
@@ -1062,7 +981,7 @@
                 <w:noProof/>
                 <w:webHidden/>
               </w:rPr>
-              <w:instrText xml:space="preserve"> PAGEREF _Toc34372517 \h </w:instrText>
+              <w:instrText xml:space="preserve"> PAGEREF _Toc34374700 \h </w:instrText>
             </w:r>
             <w:r>
               <w:rPr>
@@ -1082,7 +1001,7 @@
                 <w:noProof/>
                 <w:webHidden/>
               </w:rPr>
-              <w:t>8</w:t>
+              <w:t>5</w:t>
             </w:r>
             <w:r>
               <w:rPr>
@@ -1105,7 +1024,7 @@
               <w:noProof/>
             </w:rPr>
           </w:pPr>
-          <w:hyperlink w:anchor="_Toc34372518" w:history="1">
+          <w:hyperlink w:anchor="_Toc34374701" w:history="1">
             <w:r>
               <w:rPr>
                 <w:rStyle w:val="Hyperlink"/>
@@ -1152,7 +1071,7 @@
                 <w:noProof/>
                 <w:webHidden/>
               </w:rPr>
-              <w:instrText xml:space="preserve"> PAGEREF _Toc34372518 \h </w:instrText>
+              <w:instrText xml:space="preserve"> PAGEREF _Toc34374701 \h </w:instrText>
             </w:r>
             <w:r>
               <w:rPr>
@@ -1172,7 +1091,7 @@
                 <w:noProof/>
                 <w:webHidden/>
               </w:rPr>
-              <w:t>8</w:t>
+              <w:t>5</w:t>
             </w:r>
             <w:r>
               <w:rPr>
@@ -1195,7 +1114,7 @@
               <w:noProof/>
             </w:rPr>
           </w:pPr>
-          <w:hyperlink w:anchor="_Toc34372519" w:history="1">
+          <w:hyperlink w:anchor="_Toc34374702" w:history="1">
             <w:r>
               <w:rPr>
                 <w:rStyle w:val="Hyperlink"/>
@@ -1242,7 +1161,7 @@
                 <w:noProof/>
                 <w:webHidden/>
               </w:rPr>
-              <w:instrText xml:space="preserve"> PAGEREF _Toc34372519 \h </w:instrText>
+              <w:instrText xml:space="preserve"> PAGEREF _Toc34374702 \h </w:instrText>
             </w:r>
             <w:r>
               <w:rPr>
@@ -1262,7 +1181,7 @@
                 <w:noProof/>
                 <w:webHidden/>
               </w:rPr>
-              <w:t>8</w:t>
+              <w:t>5</w:t>
             </w:r>
             <w:r>
               <w:rPr>
@@ -1284,7 +1203,7 @@
               <w:noProof/>
             </w:rPr>
           </w:pPr>
-          <w:hyperlink w:anchor="_Toc34372520" w:history="1">
+          <w:hyperlink w:anchor="_Toc34374703" w:history="1">
             <w:r>
               <w:rPr>
                 <w:rStyle w:val="Hyperlink"/>
@@ -1314,7 +1233,7 @@
                 <w:noProof/>
                 <w:webHidden/>
               </w:rPr>
-              <w:instrText xml:space="preserve"> PAGEREF _Toc34372520 \h </w:instrText>
+              <w:instrText xml:space="preserve"> PAGEREF _Toc34374703 \h </w:instrText>
             </w:r>
             <w:r>
               <w:rPr>
@@ -1334,7 +1253,7 @@
                 <w:noProof/>
                 <w:webHidden/>
               </w:rPr>
-              <w:t>10</w:t>
+              <w:t>7</w:t>
             </w:r>
             <w:r>
               <w:rPr>
@@ -1356,7 +1275,7 @@
               <w:noProof/>
             </w:rPr>
           </w:pPr>
-          <w:hyperlink w:anchor="_Toc34372521" w:history="1">
+          <w:hyperlink w:anchor="_Toc34374704" w:history="1">
             <w:r>
               <w:rPr>
                 <w:rStyle w:val="Hyperlink"/>
@@ -1383,7 +1302,7 @@
                 <w:noProof/>
                 <w:webHidden/>
               </w:rPr>
-              <w:instrText xml:space="preserve"> PAGEREF _Toc34372521 \h </w:instrText>
+              <w:instrText xml:space="preserve"> PAGEREF _Toc34374704 \h </w:instrText>
             </w:r>
             <w:r>
               <w:rPr>
@@ -1403,7 +1322,7 @@
                 <w:noProof/>
                 <w:webHidden/>
               </w:rPr>
-              <w:t>10</w:t>
+              <w:t>7</w:t>
             </w:r>
             <w:r>
               <w:rPr>
@@ -1425,7 +1344,7 @@
               <w:noProof/>
             </w:rPr>
           </w:pPr>
-          <w:hyperlink w:anchor="_Toc34372522" w:history="1">
+          <w:hyperlink w:anchor="_Toc34374705" w:history="1">
             <w:r>
               <w:rPr>
                 <w:rStyle w:val="Hyperlink"/>
@@ -1452,7 +1371,7 @@
                 <w:noProof/>
                 <w:webHidden/>
               </w:rPr>
-              <w:instrText xml:space="preserve"> PAGEREF _Toc34372522 \h </w:instrText>
+              <w:instrText xml:space="preserve"> PAGEREF _Toc34374705 \h </w:instrText>
             </w:r>
             <w:r>
               <w:rPr>
@@ -1472,7 +1391,7 @@
                 <w:noProof/>
                 <w:webHidden/>
               </w:rPr>
-              <w:t>10</w:t>
+              <w:t>7</w:t>
             </w:r>
             <w:r>
               <w:rPr>
@@ -1494,7 +1413,7 @@
               <w:noProof/>
             </w:rPr>
           </w:pPr>
-          <w:hyperlink w:anchor="_Toc34372523" w:history="1">
+          <w:hyperlink w:anchor="_Toc34374706" w:history="1">
             <w:r>
               <w:rPr>
                 <w:rStyle w:val="Hyperlink"/>
@@ -1521,7 +1440,7 @@
                 <w:noProof/>
                 <w:webHidden/>
               </w:rPr>
-              <w:instrText xml:space="preserve"> PAGEREF _Toc34372523 \h </w:instrText>
+              <w:instrText xml:space="preserve"> PAGEREF _Toc34374706 \h </w:instrText>
             </w:r>
             <w:r>
               <w:rPr>
@@ -1541,7 +1460,7 @@
                 <w:noProof/>
                 <w:webHidden/>
               </w:rPr>
-              <w:t>10</w:t>
+              <w:t>7</w:t>
             </w:r>
             <w:r>
               <w:rPr>
@@ -1563,7 +1482,7 @@
               <w:noProof/>
             </w:rPr>
           </w:pPr>
-          <w:hyperlink w:anchor="_Toc34372524" w:history="1">
+          <w:hyperlink w:anchor="_Toc34374707" w:history="1">
             <w:r>
               <w:rPr>
                 <w:rStyle w:val="Hyperlink"/>
@@ -1590,7 +1509,7 @@
                 <w:noProof/>
                 <w:webHidden/>
               </w:rPr>
-              <w:instrText xml:space="preserve"> PAGEREF _Toc34372524 \h </w:instrText>
+              <w:instrText xml:space="preserve"> PAGEREF _Toc34374707 \h </w:instrText>
             </w:r>
             <w:r>
               <w:rPr>
@@ -1610,7 +1529,7 @@
                 <w:noProof/>
                 <w:webHidden/>
               </w:rPr>
-              <w:t>11</w:t>
+              <w:t>8</w:t>
             </w:r>
             <w:r>
               <w:rPr>
@@ -1632,7 +1551,7 @@
               <w:noProof/>
             </w:rPr>
           </w:pPr>
-          <w:hyperlink w:anchor="_Toc34372525" w:history="1">
+          <w:hyperlink w:anchor="_Toc34374708" w:history="1">
             <w:r>
               <w:rPr>
                 <w:rStyle w:val="Hyperlink"/>
@@ -1659,7 +1578,7 @@
                 <w:noProof/>
                 <w:webHidden/>
               </w:rPr>
-              <w:instrText xml:space="preserve"> PAGEREF _Toc34372525 \h </w:instrText>
+              <w:instrText xml:space="preserve"> PAGEREF _Toc34374708 \h </w:instrText>
             </w:r>
             <w:r>
               <w:rPr>
@@ -1679,7 +1598,7 @@
                 <w:noProof/>
                 <w:webHidden/>
               </w:rPr>
-              <w:t>11</w:t>
+              <w:t>8</w:t>
             </w:r>
             <w:r>
               <w:rPr>
@@ -1701,7 +1620,7 @@
               <w:noProof/>
             </w:rPr>
           </w:pPr>
-          <w:hyperlink w:anchor="_Toc34372526" w:history="1">
+          <w:hyperlink w:anchor="_Toc34374709" w:history="1">
             <w:r>
               <w:rPr>
                 <w:rStyle w:val="Hyperlink"/>
@@ -1728,7 +1647,7 @@
                 <w:noProof/>
                 <w:webHidden/>
               </w:rPr>
-              <w:instrText xml:space="preserve"> PAGEREF _Toc34372526 \h </w:instrText>
+              <w:instrText xml:space="preserve"> PAGEREF _Toc34374709 \h </w:instrText>
             </w:r>
             <w:r>
               <w:rPr>
@@ -1748,7 +1667,7 @@
                 <w:noProof/>
                 <w:webHidden/>
               </w:rPr>
-              <w:t>11</w:t>
+              <w:t>8</w:t>
             </w:r>
             <w:r>
               <w:rPr>
@@ -1770,7 +1689,7 @@
               <w:noProof/>
             </w:rPr>
           </w:pPr>
-          <w:hyperlink w:anchor="_Toc34372527" w:history="1">
+          <w:hyperlink w:anchor="_Toc34374710" w:history="1">
             <w:r>
               <w:rPr>
                 <w:rStyle w:val="Hyperlink"/>
@@ -1797,7 +1716,7 @@
                 <w:noProof/>
                 <w:webHidden/>
               </w:rPr>
-              <w:instrText xml:space="preserve"> PAGEREF _Toc34372527 \h </w:instrText>
+              <w:instrText xml:space="preserve"> PAGEREF _Toc34374710 \h </w:instrText>
             </w:r>
             <w:r>
               <w:rPr>
@@ -1817,7 +1736,7 @@
                 <w:noProof/>
                 <w:webHidden/>
               </w:rPr>
-              <w:t>12</w:t>
+              <w:t>9</w:t>
             </w:r>
             <w:r>
               <w:rPr>
@@ -1839,7 +1758,7 @@
               <w:noProof/>
             </w:rPr>
           </w:pPr>
-          <w:hyperlink w:anchor="_Toc34372528" w:history="1">
+          <w:hyperlink w:anchor="_Toc34374711" w:history="1">
             <w:r>
               <w:rPr>
                 <w:rStyle w:val="Hyperlink"/>
@@ -1866,7 +1785,7 @@
                 <w:noProof/>
                 <w:webHidden/>
               </w:rPr>
-              <w:instrText xml:space="preserve"> PAGEREF _Toc34372528 \h </w:instrText>
+              <w:instrText xml:space="preserve"> PAGEREF _Toc34374711 \h </w:instrText>
             </w:r>
             <w:r>
               <w:rPr>
@@ -1886,7 +1805,7 @@
                 <w:noProof/>
                 <w:webHidden/>
               </w:rPr>
-              <w:t>12</w:t>
+              <w:t>9</w:t>
             </w:r>
             <w:r>
               <w:rPr>
@@ -1908,7 +1827,7 @@
               <w:noProof/>
             </w:rPr>
           </w:pPr>
-          <w:hyperlink w:anchor="_Toc34372529" w:history="1">
+          <w:hyperlink w:anchor="_Toc34374712" w:history="1">
             <w:r>
               <w:rPr>
                 <w:rStyle w:val="Hyperlink"/>
@@ -1935,7 +1854,7 @@
                 <w:noProof/>
                 <w:webHidden/>
               </w:rPr>
-              <w:instrText xml:space="preserve"> PAGEREF _Toc34372529 \h </w:instrText>
+              <w:instrText xml:space="preserve"> PAGEREF _Toc34374712 \h </w:instrText>
             </w:r>
             <w:r>
               <w:rPr>
@@ -1955,7 +1874,7 @@
                 <w:noProof/>
                 <w:webHidden/>
               </w:rPr>
-              <w:t>12</w:t>
+              <w:t>9</w:t>
             </w:r>
             <w:r>
               <w:rPr>
@@ -1977,7 +1896,7 @@
               <w:noProof/>
             </w:rPr>
           </w:pPr>
-          <w:hyperlink w:anchor="_Toc34372530" w:history="1">
+          <w:hyperlink w:anchor="_Toc34374713" w:history="1">
             <w:r>
               <w:rPr>
                 <w:rStyle w:val="Hyperlink"/>
@@ -2004,7 +1923,7 @@
                 <w:noProof/>
                 <w:webHidden/>
               </w:rPr>
-              <w:instrText xml:space="preserve"> PAGEREF _Toc34372530 \h </w:instrText>
+              <w:instrText xml:space="preserve"> PAGEREF _Toc34374713 \h </w:instrText>
             </w:r>
             <w:r>
               <w:rPr>
@@ -2024,7 +1943,7 @@
                 <w:noProof/>
                 <w:webHidden/>
               </w:rPr>
-              <w:t>13</w:t>
+              <w:t>10</w:t>
             </w:r>
             <w:r>
               <w:rPr>
@@ -2046,7 +1965,7 @@
               <w:noProof/>
             </w:rPr>
           </w:pPr>
-          <w:hyperlink w:anchor="_Toc34372531" w:history="1">
+          <w:hyperlink w:anchor="_Toc34374714" w:history="1">
             <w:r>
               <w:rPr>
                 <w:rStyle w:val="Hyperlink"/>
@@ -2073,7 +1992,7 @@
                 <w:noProof/>
                 <w:webHidden/>
               </w:rPr>
-              <w:instrText xml:space="preserve"> PAGEREF _Toc34372531 \h </w:instrText>
+              <w:instrText xml:space="preserve"> PAGEREF _Toc34374714 \h </w:instrText>
             </w:r>
             <w:r>
               <w:rPr>
@@ -2093,7 +2012,7 @@
                 <w:noProof/>
                 <w:webHidden/>
               </w:rPr>
-              <w:t>13</w:t>
+              <w:t>10</w:t>
             </w:r>
             <w:r>
               <w:rPr>
@@ -2115,7 +2034,7 @@
               <w:noProof/>
             </w:rPr>
           </w:pPr>
-          <w:hyperlink w:anchor="_Toc34372532" w:history="1">
+          <w:hyperlink w:anchor="_Toc34374715" w:history="1">
             <w:r>
               <w:rPr>
                 <w:rStyle w:val="Hyperlink"/>
@@ -2145,7 +2064,7 @@
                 <w:noProof/>
                 <w:webHidden/>
               </w:rPr>
-              <w:instrText xml:space="preserve"> PAGEREF _Toc34372532 \h </w:instrText>
+              <w:instrText xml:space="preserve"> PAGEREF _Toc34374715 \h </w:instrText>
             </w:r>
             <w:r>
               <w:rPr>
@@ -2165,7 +2084,7 @@
                 <w:noProof/>
                 <w:webHidden/>
               </w:rPr>
-              <w:t>14</w:t>
+              <w:t>11</w:t>
             </w:r>
             <w:r>
               <w:rPr>
@@ -2187,7 +2106,7 @@
               <w:noProof/>
             </w:rPr>
           </w:pPr>
-          <w:hyperlink w:anchor="_Toc34372533" w:history="1">
+          <w:hyperlink w:anchor="_Toc34374716" w:history="1">
             <w:r>
               <w:rPr>
                 <w:rStyle w:val="Hyperlink"/>
@@ -2214,7 +2133,7 @@
                 <w:noProof/>
                 <w:webHidden/>
               </w:rPr>
-              <w:instrText xml:space="preserve"> PAGEREF _Toc34372533 \h </w:instrText>
+              <w:instrText xml:space="preserve"> PAGEREF _Toc34374716 \h </w:instrText>
             </w:r>
             <w:r>
               <w:rPr>
@@ -2234,7 +2153,7 @@
                 <w:noProof/>
                 <w:webHidden/>
               </w:rPr>
-              <w:t>14</w:t>
+              <w:t>11</w:t>
             </w:r>
             <w:r>
               <w:rPr>
@@ -2256,7 +2175,7 @@
               <w:noProof/>
             </w:rPr>
           </w:pPr>
-          <w:hyperlink w:anchor="_Toc34372534" w:history="1">
+          <w:hyperlink w:anchor="_Toc34374717" w:history="1">
             <w:r>
               <w:rPr>
                 <w:rStyle w:val="Hyperlink"/>
@@ -2283,7 +2202,7 @@
                 <w:noProof/>
                 <w:webHidden/>
               </w:rPr>
-              <w:instrText xml:space="preserve"> PAGEREF _Toc34372534 \h </w:instrText>
+              <w:instrText xml:space="preserve"> PAGEREF _Toc34374717 \h </w:instrText>
             </w:r>
             <w:r>
               <w:rPr>
@@ -2303,7 +2222,7 @@
                 <w:noProof/>
                 <w:webHidden/>
               </w:rPr>
-              <w:t>14</w:t>
+              <w:t>11</w:t>
             </w:r>
             <w:r>
               <w:rPr>
@@ -2325,7 +2244,7 @@
               <w:noProof/>
             </w:rPr>
           </w:pPr>
-          <w:hyperlink w:anchor="_Toc34372535" w:history="1">
+          <w:hyperlink w:anchor="_Toc34374718" w:history="1">
             <w:r>
               <w:rPr>
                 <w:rStyle w:val="Hyperlink"/>
@@ -2352,7 +2271,7 @@
                 <w:noProof/>
                 <w:webHidden/>
               </w:rPr>
-              <w:instrText xml:space="preserve"> PAGEREF _Toc34372535 \h </w:instrText>
+              <w:instrText xml:space="preserve"> PAGEREF _Toc34374718 \h </w:instrText>
             </w:r>
             <w:r>
               <w:rPr>
@@ -2372,7 +2291,7 @@
                 <w:noProof/>
                 <w:webHidden/>
               </w:rPr>
-              <w:t>14</w:t>
+              <w:t>11</w:t>
             </w:r>
             <w:r>
               <w:rPr>
@@ -2394,7 +2313,7 @@
               <w:noProof/>
             </w:rPr>
           </w:pPr>
-          <w:hyperlink w:anchor="_Toc34372536" w:history="1">
+          <w:hyperlink w:anchor="_Toc34374719" w:history="1">
             <w:r>
               <w:rPr>
                 <w:rStyle w:val="Hyperlink"/>
@@ -2421,7 +2340,7 @@
                 <w:noProof/>
                 <w:webHidden/>
               </w:rPr>
-              <w:instrText xml:space="preserve"> PAGEREF _Toc34372536 \h </w:instrText>
+              <w:instrText xml:space="preserve"> PAGEREF _Toc34374719 \h </w:instrText>
             </w:r>
             <w:r>
               <w:rPr>
@@ -2441,7 +2360,7 @@
                 <w:noProof/>
                 <w:webHidden/>
               </w:rPr>
-              <w:t>15</w:t>
+              <w:t>12</w:t>
             </w:r>
             <w:r>
               <w:rPr>
@@ -2463,7 +2382,7 @@
               <w:noProof/>
             </w:rPr>
           </w:pPr>
-          <w:hyperlink w:anchor="_Toc34372537" w:history="1">
+          <w:hyperlink w:anchor="_Toc34374720" w:history="1">
             <w:r>
               <w:rPr>
                 <w:rStyle w:val="Hyperlink"/>
@@ -2490,7 +2409,7 @@
                 <w:noProof/>
                 <w:webHidden/>
               </w:rPr>
-              <w:instrText xml:space="preserve"> PAGEREF _Toc34372537 \h </w:instrText>
+              <w:instrText xml:space="preserve"> PAGEREF _Toc34374720 \h </w:instrText>
             </w:r>
             <w:r>
               <w:rPr>
@@ -2510,7 +2429,7 @@
                 <w:noProof/>
                 <w:webHidden/>
               </w:rPr>
-              <w:t>15</w:t>
+              <w:t>12</w:t>
             </w:r>
             <w:r>
               <w:rPr>
@@ -2532,7 +2451,7 @@
               <w:noProof/>
             </w:rPr>
           </w:pPr>
-          <w:hyperlink w:anchor="_Toc34372538" w:history="1">
+          <w:hyperlink w:anchor="_Toc34374721" w:history="1">
             <w:r>
               <w:rPr>
                 <w:rStyle w:val="Hyperlink"/>
@@ -2562,7 +2481,7 @@
                 <w:noProof/>
                 <w:webHidden/>
               </w:rPr>
-              <w:instrText xml:space="preserve"> PAGEREF _Toc34372538 \h </w:instrText>
+              <w:instrText xml:space="preserve"> PAGEREF _Toc34374721 \h </w:instrText>
             </w:r>
             <w:r>
               <w:rPr>
@@ -2582,7 +2501,7 @@
                 <w:noProof/>
                 <w:webHidden/>
               </w:rPr>
-              <w:t>16</w:t>
+              <w:t>13</w:t>
             </w:r>
             <w:r>
               <w:rPr>
@@ -2604,7 +2523,7 @@
               <w:noProof/>
             </w:rPr>
           </w:pPr>
-          <w:hyperlink w:anchor="_Toc34372539" w:history="1">
+          <w:hyperlink w:anchor="_Toc34374722" w:history="1">
             <w:r>
               <w:rPr>
                 <w:rStyle w:val="Hyperlink"/>
@@ -2634,7 +2553,7 @@
                 <w:noProof/>
                 <w:webHidden/>
               </w:rPr>
-              <w:instrText xml:space="preserve"> PAGEREF _Toc34372539 \h </w:instrText>
+              <w:instrText xml:space="preserve"> PAGEREF _Toc34374722 \h </w:instrText>
             </w:r>
             <w:r>
               <w:rPr>
@@ -2654,7 +2573,7 @@
                 <w:noProof/>
                 <w:webHidden/>
               </w:rPr>
-              <w:t>16</w:t>
+              <w:t>13</w:t>
             </w:r>
             <w:r>
               <w:rPr>
@@ -2676,7 +2595,7 @@
               <w:noProof/>
             </w:rPr>
           </w:pPr>
-          <w:hyperlink w:anchor="_Toc34372540" w:history="1">
+          <w:hyperlink w:anchor="_Toc34374723" w:history="1">
             <w:r>
               <w:rPr>
                 <w:rStyle w:val="Hyperlink"/>
@@ -2706,7 +2625,7 @@
                 <w:noProof/>
                 <w:webHidden/>
               </w:rPr>
-              <w:instrText xml:space="preserve"> PAGEREF _Toc34372540 \h </w:instrText>
+              <w:instrText xml:space="preserve"> PAGEREF _Toc34374723 \h </w:instrText>
             </w:r>
             <w:r>
               <w:rPr>
@@ -2726,7 +2645,7 @@
                 <w:noProof/>
                 <w:webHidden/>
               </w:rPr>
-              <w:t>17</w:t>
+              <w:t>14</w:t>
             </w:r>
             <w:r>
               <w:rPr>
@@ -2748,7 +2667,7 @@
               <w:noProof/>
             </w:rPr>
           </w:pPr>
-          <w:hyperlink w:anchor="_Toc34372541" w:history="1">
+          <w:hyperlink w:anchor="_Toc34374724" w:history="1">
             <w:r>
               <w:rPr>
                 <w:rStyle w:val="Hyperlink"/>
@@ -2778,7 +2697,7 @@
                 <w:noProof/>
                 <w:webHidden/>
               </w:rPr>
-              <w:instrText xml:space="preserve"> PAGEREF _Toc34372541 \h </w:instrText>
+              <w:instrText xml:space="preserve"> PAGEREF _Toc34374724 \h </w:instrText>
             </w:r>
             <w:r>
               <w:rPr>
@@ -2798,7 +2717,7 @@
                 <w:noProof/>
                 <w:webHidden/>
               </w:rPr>
-              <w:t>19</w:t>
+              <w:t>16</w:t>
             </w:r>
             <w:r>
               <w:rPr>
@@ -2820,7 +2739,7 @@
               <w:noProof/>
             </w:rPr>
           </w:pPr>
-          <w:hyperlink w:anchor="_Toc34372542" w:history="1">
+          <w:hyperlink w:anchor="_Toc34374725" w:history="1">
             <w:r>
               <w:rPr>
                 <w:rStyle w:val="Hyperlink"/>
@@ -2850,7 +2769,7 @@
                 <w:noProof/>
                 <w:webHidden/>
               </w:rPr>
-              <w:instrText xml:space="preserve"> PAGEREF _Toc34372542 \h </w:instrText>
+              <w:instrText xml:space="preserve"> PAGEREF _Toc34374725 \h </w:instrText>
             </w:r>
             <w:r>
               <w:rPr>
@@ -2870,7 +2789,7 @@
                 <w:noProof/>
                 <w:webHidden/>
               </w:rPr>
-              <w:t>20</w:t>
+              <w:t>1</w:t>
             </w:r>
             <w:r>
               <w:rPr>
@@ -2884,12 +2803,13 @@
         <w:p>
           <w:pPr>
             <w:rPr>
-              <w:rFonts w:ascii="Times New Roman" w:hAnsi="Times New Roman" w:cs="Times New Roman"/>
+              <w:b/>
+              <w:bCs/>
+              <w:noProof/>
             </w:rPr>
           </w:pPr>
           <w:r>
             <w:rPr>
-              <w:rFonts w:ascii="Times New Roman" w:hAnsi="Times New Roman" w:cs="Times New Roman"/>
               <w:b/>
               <w:bCs/>
               <w:noProof/>
@@ -2903,11 +2823,205 @@
     <w:p>
       <w:pPr>
         <w:rPr>
+          <w:noProof/>
+        </w:rPr>
+      </w:pPr>
+      <w:r>
+        <w:rPr>
           <w:rFonts w:ascii="Times New Roman" w:hAnsi="Times New Roman" w:cs="Times New Roman"/>
           <w:sz w:val="28"/>
           <w:szCs w:val="28"/>
         </w:rPr>
-      </w:pPr>
+        <w:t>List of figures</w:t>
+      </w:r>
+      <w:bookmarkStart w:id="0" w:name="_GoBack"/>
+      <w:bookmarkEnd w:id="0"/>
+      <w:r>
+        <w:rPr>
+          <w:rFonts w:ascii="Times New Roman" w:hAnsi="Times New Roman" w:cs="Times New Roman"/>
+          <w:sz w:val="28"/>
+          <w:szCs w:val="28"/>
+        </w:rPr>
+        <w:fldChar w:fldCharType="begin"/>
+      </w:r>
+      <w:r>
+        <w:rPr>
+          <w:rFonts w:ascii="Times New Roman" w:hAnsi="Times New Roman" w:cs="Times New Roman"/>
+          <w:sz w:val="28"/>
+          <w:szCs w:val="28"/>
+        </w:rPr>
+        <w:instrText xml:space="preserve"> TOC \h \z \c "Figure" </w:instrText>
+      </w:r>
+      <w:r>
+        <w:rPr>
+          <w:rFonts w:ascii="Times New Roman" w:hAnsi="Times New Roman" w:cs="Times New Roman"/>
+          <w:sz w:val="28"/>
+          <w:szCs w:val="28"/>
+        </w:rPr>
+        <w:fldChar w:fldCharType="separate"/>
+      </w:r>
+    </w:p>
+    <w:p>
+      <w:pPr>
+        <w:pStyle w:val="TableofFigures"/>
+        <w:tabs>
+          <w:tab w:val="right" w:leader="dot" w:pos="9350"/>
+        </w:tabs>
+        <w:rPr>
+          <w:noProof/>
+        </w:rPr>
+      </w:pPr>
+      <w:hyperlink w:anchor="_Toc34375146" w:history="1">
+        <w:r>
+          <w:rPr>
+            <w:rStyle w:val="Hyperlink"/>
+            <w:rFonts w:ascii="Times New Roman" w:hAnsi="Times New Roman" w:cs="Times New Roman"/>
+            <w:noProof/>
+          </w:rPr>
+          <w:t>Figure 1 google in 1996</w:t>
+        </w:r>
+        <w:r>
+          <w:rPr>
+            <w:noProof/>
+            <w:webHidden/>
+          </w:rPr>
+          <w:tab/>
+        </w:r>
+        <w:r>
+          <w:rPr>
+            <w:noProof/>
+            <w:webHidden/>
+          </w:rPr>
+          <w:fldChar w:fldCharType="begin"/>
+        </w:r>
+        <w:r>
+          <w:rPr>
+            <w:noProof/>
+            <w:webHidden/>
+          </w:rPr>
+          <w:instrText xml:space="preserve"> PAGEREF _Toc34375146 \h </w:instrText>
+        </w:r>
+        <w:r>
+          <w:rPr>
+            <w:noProof/>
+            <w:webHidden/>
+          </w:rPr>
+        </w:r>
+        <w:r>
+          <w:rPr>
+            <w:noProof/>
+            <w:webHidden/>
+          </w:rPr>
+          <w:fldChar w:fldCharType="separate"/>
+        </w:r>
+        <w:r>
+          <w:rPr>
+            <w:noProof/>
+            <w:webHidden/>
+          </w:rPr>
+          <w:t>3</w:t>
+        </w:r>
+        <w:r>
+          <w:rPr>
+            <w:noProof/>
+            <w:webHidden/>
+          </w:rPr>
+          <w:fldChar w:fldCharType="end"/>
+        </w:r>
+      </w:hyperlink>
+    </w:p>
+    <w:p>
+      <w:pPr>
+        <w:pStyle w:val="TableofFigures"/>
+        <w:tabs>
+          <w:tab w:val="right" w:leader="dot" w:pos="9350"/>
+        </w:tabs>
+        <w:rPr>
+          <w:noProof/>
+        </w:rPr>
+      </w:pPr>
+      <w:hyperlink w:anchor="_Toc34375147" w:history="1">
+        <w:r>
+          <w:rPr>
+            <w:rStyle w:val="Hyperlink"/>
+            <w:rFonts w:ascii="Times New Roman" w:hAnsi="Times New Roman" w:cs="Times New Roman"/>
+            <w:noProof/>
+          </w:rPr>
+          <w:t>Figure 2 YouTube in July 2005</w:t>
+        </w:r>
+        <w:r>
+          <w:rPr>
+            <w:noProof/>
+            <w:webHidden/>
+          </w:rPr>
+          <w:tab/>
+        </w:r>
+        <w:r>
+          <w:rPr>
+            <w:noProof/>
+            <w:webHidden/>
+          </w:rPr>
+          <w:fldChar w:fldCharType="begin"/>
+        </w:r>
+        <w:r>
+          <w:rPr>
+            <w:noProof/>
+            <w:webHidden/>
+          </w:rPr>
+          <w:instrText xml:space="preserve"> PAGEREF _Toc34375147 \h </w:instrText>
+        </w:r>
+        <w:r>
+          <w:rPr>
+            <w:noProof/>
+            <w:webHidden/>
+          </w:rPr>
+        </w:r>
+        <w:r>
+          <w:rPr>
+            <w:noProof/>
+            <w:webHidden/>
+          </w:rPr>
+          <w:fldChar w:fldCharType="separate"/>
+        </w:r>
+        <w:r>
+          <w:rPr>
+            <w:noProof/>
+            <w:webHidden/>
+          </w:rPr>
+          <w:t>4</w:t>
+        </w:r>
+        <w:r>
+          <w:rPr>
+            <w:noProof/>
+            <w:webHidden/>
+          </w:rPr>
+          <w:fldChar w:fldCharType="end"/>
+        </w:r>
+      </w:hyperlink>
+    </w:p>
+    <w:p>
+      <w:pPr>
+        <w:rPr>
+          <w:rFonts w:ascii="Times New Roman" w:hAnsi="Times New Roman" w:cs="Times New Roman"/>
+          <w:sz w:val="28"/>
+          <w:szCs w:val="28"/>
+        </w:rPr>
+        <w:sectPr>
+          <w:footerReference w:type="default" r:id="rId9"/>
+          <w:pgSz w:w="12240" w:h="15840"/>
+          <w:pgMar w:top="1440" w:right="1440" w:bottom="1440" w:left="1440" w:header="720" w:footer="720" w:gutter="0"/>
+          <w:cols w:space="720"/>
+          <w:docGrid w:linePitch="360"/>
+        </w:sectPr>
+      </w:pPr>
+      <w:r>
+        <w:rPr>
+          <w:rFonts w:ascii="Times New Roman" w:hAnsi="Times New Roman" w:cs="Times New Roman"/>
+          <w:sz w:val="28"/>
+          <w:szCs w:val="28"/>
+        </w:rPr>
+        <w:fldChar w:fldCharType="end"/>
+      </w:r>
     </w:p>
     <w:p>
       <w:pPr>
@@ -2925,62 +3039,31 @@
     </w:p>
     <w:p>
       <w:pPr>
+        <w:pStyle w:val="Heading1"/>
+        <w:rPr>
+          <w:rFonts w:ascii="Times New Roman" w:hAnsi="Times New Roman" w:cs="Times New Roman"/>
+          <w:b/>
+        </w:rPr>
+      </w:pPr>
+      <w:r>
         <w:rPr>
           <w:rFonts w:ascii="Times New Roman" w:hAnsi="Times New Roman" w:cs="Times New Roman"/>
           <w:sz w:val="28"/>
           <w:szCs w:val="28"/>
         </w:rPr>
-      </w:pPr>
+        <w:tab/>
+        <w:t xml:space="preserve"> </w:t>
+      </w:r>
       <w:r>
         <w:rPr>
           <w:rFonts w:ascii="Times New Roman" w:hAnsi="Times New Roman" w:cs="Times New Roman"/>
           <w:sz w:val="28"/>
           <w:szCs w:val="28"/>
         </w:rPr>
-        <w:br w:type="page"/>
-      </w:r>
-    </w:p>
-    <w:p>
-      <w:pPr>
-        <w:tabs>
-          <w:tab w:val="center" w:pos="4680"/>
-          <w:tab w:val="left" w:pos="7890"/>
-        </w:tabs>
-        <w:spacing w:line="256" w:lineRule="auto"/>
-        <w:rPr>
-          <w:rFonts w:ascii="Times New Roman" w:hAnsi="Times New Roman" w:cs="Times New Roman"/>
-          <w:sz w:val="28"/>
-          <w:szCs w:val="28"/>
-        </w:rPr>
-      </w:pPr>
-    </w:p>
-    <w:p>
-      <w:pPr>
-        <w:pStyle w:val="Heading1"/>
-        <w:rPr>
-          <w:rFonts w:ascii="Times New Roman" w:hAnsi="Times New Roman" w:cs="Times New Roman"/>
-          <w:b/>
-        </w:rPr>
-      </w:pPr>
-      <w:r>
-        <w:rPr>
-          <w:rFonts w:ascii="Times New Roman" w:hAnsi="Times New Roman" w:cs="Times New Roman"/>
-          <w:sz w:val="28"/>
-          <w:szCs w:val="28"/>
-        </w:rPr>
-        <w:tab/>
-        <w:t xml:space="preserve"> </w:t>
-      </w:r>
-      <w:r>
-        <w:rPr>
-          <w:rFonts w:ascii="Times New Roman" w:hAnsi="Times New Roman" w:cs="Times New Roman"/>
-          <w:sz w:val="28"/>
-          <w:szCs w:val="28"/>
-        </w:rPr>
         <w:tab/>
         <w:t xml:space="preserve">                                       </w:t>
       </w:r>
-      <w:bookmarkStart w:id="0" w:name="_Toc34372511"/>
+      <w:bookmarkStart w:id="1" w:name="_Toc34374694"/>
       <w:r>
         <w:rPr>
           <w:rFonts w:ascii="Times New Roman" w:hAnsi="Times New Roman" w:cs="Times New Roman"/>
@@ -2989,7 +3072,7 @@
         </w:rPr>
         <w:t>The History of internet.</w:t>
       </w:r>
-      <w:bookmarkEnd w:id="0"/>
+      <w:bookmarkEnd w:id="1"/>
     </w:p>
     <w:p>
       <w:pPr>
@@ -3000,7 +3083,7 @@
           <w:szCs w:val="28"/>
         </w:rPr>
       </w:pPr>
-      <w:bookmarkStart w:id="1" w:name="_Toc34372512"/>
+      <w:bookmarkStart w:id="2" w:name="_Toc34374695"/>
       <w:r>
         <w:rPr>
           <w:b w:val="0"/>
@@ -3017,7 +3100,7 @@
         </w:rPr>
         <w:t>?</w:t>
       </w:r>
-      <w:bookmarkEnd w:id="1"/>
+      <w:bookmarkEnd w:id="2"/>
     </w:p>
     <w:p>
       <w:pPr>
@@ -3091,7 +3174,7 @@
         </w:rPr>
         <w:t xml:space="preserve">  </w:t>
       </w:r>
-      <w:bookmarkStart w:id="2" w:name="_Toc34372513"/>
+      <w:bookmarkStart w:id="3" w:name="_Toc34374696"/>
       <w:r>
         <w:rPr>
           <w:b w:val="0"/>
@@ -3101,7 +3184,7 @@
         </w:rPr>
         <w:t>The evolution of internet.</w:t>
       </w:r>
-      <w:bookmarkEnd w:id="2"/>
+      <w:bookmarkEnd w:id="3"/>
     </w:p>
     <w:p>
       <w:pPr>
@@ -3156,27 +3239,7 @@
           <w:sz w:val="24"/>
           <w:szCs w:val="24"/>
         </w:rPr>
-        <w:t xml:space="preserve"> Then </w:t>
-      </w:r>
-      <w:proofErr w:type="spellStart"/>
-      <w:r>
-        <w:rPr>
-          <w:rStyle w:val="uiqtextrenderedqtext"/>
-          <w:rFonts w:ascii="Times New Roman" w:hAnsi="Times New Roman" w:cs="Times New Roman"/>
-          <w:sz w:val="24"/>
-          <w:szCs w:val="24"/>
-        </w:rPr>
-        <w:t>ARPAnet</w:t>
-      </w:r>
-      <w:proofErr w:type="spellEnd"/>
-      <w:r>
-        <w:rPr>
-          <w:rStyle w:val="uiqtextrenderedqtext"/>
-          <w:rFonts w:ascii="Times New Roman" w:hAnsi="Times New Roman" w:cs="Times New Roman"/>
-          <w:sz w:val="24"/>
-          <w:szCs w:val="24"/>
-        </w:rPr>
-        <w:t xml:space="preserve"> became the first networking project which was use in war for transforming confidential instruction.</w:t>
+        <w:t xml:space="preserve"> Then ARPAnet became the first networking project which was use in war for transforming confidential instruction.</w:t>
       </w:r>
     </w:p>
     <w:p>
@@ -3212,23 +3275,13 @@
           <w:szCs w:val="24"/>
         </w:rPr>
       </w:pPr>
-      <w:proofErr w:type="spellStart"/>
-      <w:r>
-        <w:rPr>
-          <w:rFonts w:ascii="Times New Roman" w:hAnsi="Times New Roman" w:cs="Times New Roman"/>
-          <w:sz w:val="24"/>
-          <w:szCs w:val="24"/>
-        </w:rPr>
-        <w:t>ARPAnet</w:t>
-      </w:r>
-      <w:proofErr w:type="spellEnd"/>
-      <w:r>
-        <w:rPr>
-          <w:rFonts w:ascii="Times New Roman" w:hAnsi="Times New Roman" w:cs="Times New Roman"/>
-          <w:sz w:val="24"/>
-          <w:szCs w:val="24"/>
-        </w:rPr>
-        <w:t xml:space="preserve"> used the ARPA network. The ARPA network originally used NCP (Network Control Protocol), but as time progressed, the ARPA network adapted a new protocol called TCP/IP (Transmission Control Protocol/ Internet Protocol) in the year </w:t>
+      <w:r>
+        <w:rPr>
+          <w:rFonts w:ascii="Times New Roman" w:hAnsi="Times New Roman" w:cs="Times New Roman"/>
+          <w:sz w:val="24"/>
+          <w:szCs w:val="24"/>
+        </w:rPr>
+        <w:t xml:space="preserve">ARPAnet used the ARPA network. The ARPA network originally used NCP (Network Control Protocol), but as time progressed, the ARPA network adapted a new protocol called TCP/IP (Transmission Control Protocol/ Internet Protocol) in the year </w:t>
       </w:r>
       <w:r>
         <w:rPr>
@@ -3286,7 +3339,7 @@
           <w:color w:val="auto"/>
         </w:rPr>
       </w:pPr>
-      <w:bookmarkStart w:id="3" w:name="_Toc34372514"/>
+      <w:bookmarkStart w:id="4" w:name="_Toc34374697"/>
       <w:r>
         <w:rPr>
           <w:rFonts w:ascii="Times New Roman" w:hAnsi="Times New Roman" w:cs="Times New Roman"/>
@@ -3295,7 +3348,7 @@
         </w:rPr>
         <w:t>Popular websites observation and assessment</w:t>
       </w:r>
-      <w:bookmarkEnd w:id="3"/>
+      <w:bookmarkEnd w:id="4"/>
       <w:r>
         <w:rPr>
           <w:rFonts w:ascii="Times New Roman" w:hAnsi="Times New Roman" w:cs="Times New Roman"/>
@@ -3370,7 +3423,7 @@
           <w:szCs w:val="28"/>
         </w:rPr>
       </w:pPr>
-      <w:bookmarkStart w:id="4" w:name="_Toc34372515"/>
+      <w:bookmarkStart w:id="5" w:name="_Toc34374698"/>
       <w:r>
         <w:rPr>
           <w:b w:val="0"/>
@@ -3379,7 +3432,7 @@
         </w:rPr>
         <w:t>Google</w:t>
       </w:r>
-      <w:bookmarkEnd w:id="4"/>
+      <w:bookmarkEnd w:id="5"/>
     </w:p>
     <w:p>
       <w:pPr>
@@ -3517,7 +3570,7 @@
         </w:rPr>
         <w:lastRenderedPageBreak/>
         <w:drawing>
-          <wp:inline distT="0" distB="0" distL="0" distR="0" wp14:anchorId="786FF47B" wp14:editId="7A031295">
+          <wp:inline distT="0" distB="0" distL="0" distR="0" wp14:anchorId="74653A34" wp14:editId="6A76C184">
             <wp:extent cx="5943600" cy="3365892"/>
             <wp:effectExtent l="0" t="0" r="0" b="6350"/>
             <wp:docPr id="1" name="Picture 1" descr="C:\Users\miko miko\Pictures\Screenshots\Screenshot (3).png"/>
@@ -3534,7 +3587,7 @@
                     </pic:cNvPicPr>
                   </pic:nvPicPr>
                   <pic:blipFill>
-                    <a:blip r:embed="rId9">
+                    <a:blip r:embed="rId10">
                       <a:extLst>
                         <a:ext uri="{28A0092B-C50C-407E-A947-70E740481C1C}">
                           <a14:useLocalDpi xmlns:a14="http://schemas.microsoft.com/office/drawing/2010/main" val="0"/>
@@ -3572,6 +3625,7 @@
           <w:rFonts w:ascii="Times New Roman" w:hAnsi="Times New Roman" w:cs="Times New Roman"/>
         </w:rPr>
       </w:pPr>
+      <w:bookmarkStart w:id="6" w:name="_Toc34375146"/>
       <w:r>
         <w:rPr>
           <w:rFonts w:ascii="Times New Roman" w:hAnsi="Times New Roman" w:cs="Times New Roman"/>
@@ -3615,6 +3669,7 @@
         </w:rPr>
         <w:t xml:space="preserve"> google in 1996</w:t>
       </w:r>
+      <w:bookmarkEnd w:id="6"/>
     </w:p>
     <w:p>
       <w:pPr>
@@ -3649,7 +3704,7 @@
           <w:szCs w:val="28"/>
         </w:rPr>
       </w:pPr>
-      <w:bookmarkStart w:id="5" w:name="_Toc34372516"/>
+      <w:bookmarkStart w:id="7" w:name="_Toc34374699"/>
       <w:r>
         <w:rPr>
           <w:b w:val="0"/>
@@ -3658,7 +3713,7 @@
         </w:rPr>
         <w:t>YouTube:</w:t>
       </w:r>
-      <w:bookmarkEnd w:id="5"/>
+      <w:bookmarkEnd w:id="7"/>
     </w:p>
     <w:p>
       <w:pPr>
@@ -3699,15 +3754,7 @@
         <w:jc w:val="both"/>
       </w:pPr>
       <w:r>
-        <w:t xml:space="preserve">As it introduced in to the web it is not interesting and attractive because at that time most advanced forms of html and </w:t>
-      </w:r>
-      <w:proofErr w:type="spellStart"/>
-      <w:r>
-        <w:t>css</w:t>
-      </w:r>
-      <w:proofErr w:type="spellEnd"/>
-      <w:r>
-        <w:t xml:space="preserve"> are not take place.</w:t>
+        <w:t>As it introduced in to the web it is not interesting and attractive because at that time most advanced forms of html and css are not take place.</w:t>
       </w:r>
     </w:p>
     <w:p>
@@ -3721,13 +3768,8 @@
         <w:jc w:val="both"/>
       </w:pPr>
       <w:r>
-        <w:t xml:space="preserve">It contains html and </w:t>
-      </w:r>
-      <w:proofErr w:type="spellStart"/>
-      <w:r>
-        <w:t>css</w:t>
-      </w:r>
-      <w:proofErr w:type="spellEnd"/>
+        <w:t>It contains html and css</w:t>
+      </w:r>
     </w:p>
     <w:p>
       <w:pPr>
@@ -3786,7 +3828,7 @@
           <w:szCs w:val="28"/>
         </w:rPr>
         <w:drawing>
-          <wp:inline distT="0" distB="0" distL="0" distR="0" wp14:anchorId="62ECE0BA" wp14:editId="3476307D">
+          <wp:inline distT="0" distB="0" distL="0" distR="0" wp14:anchorId="68EAE30E" wp14:editId="161584D4">
             <wp:extent cx="5943600" cy="3183525"/>
             <wp:effectExtent l="0" t="0" r="0" b="0"/>
             <wp:docPr id="2" name="Picture 2" descr="C:\Users\miko miko\Pictures\Screenshots\Screenshot (4).png"/>
@@ -3803,7 +3845,7 @@
                     </pic:cNvPicPr>
                   </pic:nvPicPr>
                   <pic:blipFill>
-                    <a:blip r:embed="rId10">
+                    <a:blip r:embed="rId11">
                       <a:extLst>
                         <a:ext uri="{28A0092B-C50C-407E-A947-70E740481C1C}">
                           <a14:useLocalDpi xmlns:a14="http://schemas.microsoft.com/office/drawing/2010/main" val="0"/>
@@ -3842,6 +3884,7 @@
           <w:rFonts w:ascii="Times New Roman" w:hAnsi="Times New Roman" w:cs="Times New Roman"/>
         </w:rPr>
       </w:pPr>
+      <w:bookmarkStart w:id="8" w:name="_Toc34375147"/>
       <w:r>
         <w:rPr>
           <w:rFonts w:ascii="Times New Roman" w:hAnsi="Times New Roman" w:cs="Times New Roman"/>
@@ -3886,6 +3929,7 @@
         </w:rPr>
         <w:t xml:space="preserve"> YouTube in July 2005</w:t>
       </w:r>
+      <w:bookmarkEnd w:id="8"/>
     </w:p>
     <w:p>
       <w:pPr>
@@ -4027,7 +4071,7 @@
         </w:rPr>
         <w:t xml:space="preserve"> </w:t>
       </w:r>
-      <w:bookmarkStart w:id="6" w:name="_Toc34372517"/>
+      <w:bookmarkStart w:id="9" w:name="_Toc34374700"/>
       <w:r>
         <w:rPr>
           <w:rStyle w:val="Heading2Char"/>
@@ -4038,7 +4082,7 @@
         </w:rPr>
         <w:t>Addis Ababa university</w:t>
       </w:r>
-      <w:bookmarkEnd w:id="6"/>
+      <w:bookmarkEnd w:id="9"/>
       <w:r>
         <w:rPr>
           <w:rStyle w:val="Heading2Char"/>
@@ -4049,7 +4093,7 @@
         </w:rPr>
         <w:t xml:space="preserve">   </w:t>
       </w:r>
-      <w:hyperlink r:id="rId11" w:history="1">
+      <w:hyperlink r:id="rId12" w:history="1">
         <w:r>
           <w:rPr>
             <w:rFonts w:ascii="Times New Roman" w:hAnsi="Times New Roman" w:cs="Times New Roman"/>
@@ -4399,7 +4443,7 @@
         </w:rPr>
         <w:t xml:space="preserve"> </w:t>
       </w:r>
-      <w:bookmarkStart w:id="7" w:name="_Toc34372518"/>
+      <w:bookmarkStart w:id="10" w:name="_Toc34374701"/>
       <w:r>
         <w:rPr>
           <w:rStyle w:val="Heading2Char"/>
@@ -4410,7 +4454,7 @@
         </w:rPr>
         <w:t>Massachusetts institute of technology</w:t>
       </w:r>
-      <w:bookmarkEnd w:id="7"/>
+      <w:bookmarkEnd w:id="10"/>
       <w:r>
         <w:rPr>
           <w:rFonts w:ascii="Times New Roman" w:hAnsi="Times New Roman" w:cs="Times New Roman"/>
@@ -4712,7 +4756,7 @@
         </w:rPr>
         <w:t xml:space="preserve"> </w:t>
       </w:r>
-      <w:bookmarkStart w:id="8" w:name="_Toc34372519"/>
+      <w:bookmarkStart w:id="11" w:name="_Toc34374702"/>
       <w:r>
         <w:rPr>
           <w:rStyle w:val="Heading2Char"/>
@@ -4723,7 +4767,7 @@
         </w:rPr>
         <w:t>Twitter:</w:t>
       </w:r>
-      <w:bookmarkEnd w:id="8"/>
+      <w:bookmarkEnd w:id="11"/>
       <w:r>
         <w:rPr>
           <w:rFonts w:ascii="Times New Roman" w:hAnsi="Times New Roman" w:cs="Times New Roman"/>
@@ -5050,7 +5094,7 @@
           <w:color w:val="auto"/>
         </w:rPr>
       </w:pPr>
-      <w:bookmarkStart w:id="9" w:name="_Toc34372520"/>
+      <w:bookmarkStart w:id="12" w:name="_Toc34374703"/>
       <w:r>
         <w:rPr>
           <w:rFonts w:ascii="Times New Roman" w:hAnsi="Times New Roman" w:cs="Times New Roman"/>
@@ -5059,7 +5103,7 @@
         </w:rPr>
         <w:t>Categories of websites</w:t>
       </w:r>
-      <w:bookmarkEnd w:id="9"/>
+      <w:bookmarkEnd w:id="12"/>
     </w:p>
     <w:p>
       <w:pPr>
@@ -5070,7 +5114,7 @@
           <w:szCs w:val="28"/>
         </w:rPr>
       </w:pPr>
-      <w:bookmarkStart w:id="10" w:name="_Toc34372521"/>
+      <w:bookmarkStart w:id="13" w:name="_Toc34374704"/>
       <w:r>
         <w:rPr>
           <w:b w:val="0"/>
@@ -5079,7 +5123,7 @@
         </w:rPr>
         <w:t>Advocacy Websites.</w:t>
       </w:r>
-      <w:bookmarkEnd w:id="10"/>
+      <w:bookmarkEnd w:id="13"/>
     </w:p>
     <w:p>
       <w:pPr>
@@ -5120,7 +5164,7 @@
         </w:rPr>
         <w:t xml:space="preserve">MoveOn.Org  </w:t>
       </w:r>
-      <w:hyperlink r:id="rId12" w:history="1">
+      <w:hyperlink r:id="rId13" w:history="1">
         <w:r>
           <w:rPr>
             <w:rFonts w:ascii="Times New Roman" w:hAnsi="Times New Roman" w:cs="Times New Roman"/>
@@ -5154,7 +5198,7 @@
         </w:rPr>
         <w:t xml:space="preserve">Security on Campus </w:t>
       </w:r>
-      <w:hyperlink r:id="rId13" w:history="1">
+      <w:hyperlink r:id="rId14" w:history="1">
         <w:r>
           <w:rPr>
             <w:rFonts w:ascii="Times New Roman" w:hAnsi="Times New Roman" w:cs="Times New Roman"/>
@@ -5182,7 +5226,7 @@
         </w:rPr>
         <w:t xml:space="preserve">World Wildlife Fund </w:t>
       </w:r>
-      <w:hyperlink r:id="rId14" w:history="1">
+      <w:hyperlink r:id="rId15" w:history="1">
         <w:r>
           <w:rPr>
             <w:rStyle w:val="Hyperlink"/>
@@ -5213,7 +5257,7 @@
         </w:rPr>
         <w:t xml:space="preserve">Stand for Children </w:t>
       </w:r>
-      <w:hyperlink r:id="rId15" w:history="1">
+      <w:hyperlink r:id="rId16" w:history="1">
         <w:r>
           <w:rPr>
             <w:rFonts w:ascii="Times New Roman" w:hAnsi="Times New Roman" w:cs="Times New Roman"/>
@@ -5241,7 +5285,7 @@
         </w:rPr>
         <w:t xml:space="preserve">Freedom Forum </w:t>
       </w:r>
-      <w:hyperlink r:id="rId16" w:history="1">
+      <w:hyperlink r:id="rId17" w:history="1">
         <w:r>
           <w:rPr>
             <w:rFonts w:ascii="Times New Roman" w:hAnsi="Times New Roman" w:cs="Times New Roman"/>
@@ -5259,7 +5303,7 @@
           <w:szCs w:val="28"/>
         </w:rPr>
       </w:pPr>
-      <w:bookmarkStart w:id="11" w:name="_Toc34372522"/>
+      <w:bookmarkStart w:id="14" w:name="_Toc34374705"/>
       <w:r>
         <w:rPr>
           <w:b w:val="0"/>
@@ -5268,7 +5312,7 @@
         </w:rPr>
         <w:t>Portal websites.</w:t>
       </w:r>
-      <w:bookmarkEnd w:id="11"/>
+      <w:bookmarkEnd w:id="14"/>
     </w:p>
     <w:p>
       <w:pPr>
@@ -5356,7 +5400,7 @@
         </w:rPr>
         <w:t xml:space="preserve">disability.org   </w:t>
       </w:r>
-      <w:hyperlink r:id="rId17" w:history="1">
+      <w:hyperlink r:id="rId18" w:history="1">
         <w:r>
           <w:rPr>
             <w:rStyle w:val="Hyperlink"/>
@@ -5479,7 +5523,7 @@
           <w:szCs w:val="28"/>
         </w:rPr>
       </w:pPr>
-      <w:bookmarkStart w:id="12" w:name="_Toc34372523"/>
+      <w:bookmarkStart w:id="15" w:name="_Toc34374706"/>
       <w:r>
         <w:rPr>
           <w:b w:val="0"/>
@@ -5488,7 +5532,7 @@
         </w:rPr>
         <w:t>News:</w:t>
       </w:r>
-      <w:bookmarkEnd w:id="12"/>
+      <w:bookmarkEnd w:id="15"/>
     </w:p>
     <w:p>
       <w:pPr>
@@ -5541,7 +5585,7 @@
         </w:rPr>
         <w:t xml:space="preserve">CNN   </w:t>
       </w:r>
-      <w:hyperlink r:id="rId18" w:history="1">
+      <w:hyperlink r:id="rId19" w:history="1">
         <w:r>
           <w:rPr>
             <w:rStyle w:val="Hyperlink"/>
@@ -5572,7 +5616,7 @@
         </w:rPr>
         <w:t xml:space="preserve">BBC   </w:t>
       </w:r>
-      <w:hyperlink r:id="rId19" w:history="1">
+      <w:hyperlink r:id="rId20" w:history="1">
         <w:r>
           <w:rPr>
             <w:rStyle w:val="Hyperlink"/>
@@ -5602,7 +5646,7 @@
         </w:rPr>
         <w:t xml:space="preserve">New York Times   </w:t>
       </w:r>
-      <w:hyperlink r:id="rId20" w:history="1">
+      <w:hyperlink r:id="rId21" w:history="1">
         <w:r>
           <w:rPr>
             <w:rStyle w:val="Hyperlink"/>
@@ -5636,7 +5680,7 @@
         <w:lastRenderedPageBreak/>
         <w:t xml:space="preserve">Daily Sun   </w:t>
       </w:r>
-      <w:hyperlink r:id="rId21" w:history="1">
+      <w:hyperlink r:id="rId22" w:history="1">
         <w:r>
           <w:rPr>
             <w:rStyle w:val="Hyperlink"/>
@@ -5666,7 +5710,7 @@
         </w:rPr>
         <w:t xml:space="preserve">Fox News    </w:t>
       </w:r>
-      <w:hyperlink r:id="rId22" w:history="1">
+      <w:hyperlink r:id="rId23" w:history="1">
         <w:r>
           <w:rPr>
             <w:rStyle w:val="Hyperlink"/>
@@ -5687,7 +5731,7 @@
           <w:szCs w:val="28"/>
         </w:rPr>
       </w:pPr>
-      <w:bookmarkStart w:id="13" w:name="_Toc34372524"/>
+      <w:bookmarkStart w:id="16" w:name="_Toc34374707"/>
       <w:r>
         <w:rPr>
           <w:b w:val="0"/>
@@ -5696,7 +5740,7 @@
         </w:rPr>
         <w:t>Business/marketing websites</w:t>
       </w:r>
-      <w:bookmarkEnd w:id="13"/>
+      <w:bookmarkEnd w:id="16"/>
     </w:p>
     <w:p>
       <w:pPr>
@@ -5753,15 +5797,15 @@
           <w:rFonts w:ascii="Times New Roman" w:hAnsi="Times New Roman" w:cs="Times New Roman"/>
         </w:rPr>
       </w:pPr>
-      <w:bookmarkStart w:id="14" w:name="Architecture_Andersson_Wise_Architects"/>
-      <w:bookmarkEnd w:id="14"/>
+      <w:bookmarkStart w:id="17" w:name="Architecture_Andersson_Wise_Architects"/>
+      <w:bookmarkEnd w:id="17"/>
       <w:r>
         <w:rPr>
           <w:rFonts w:ascii="Times New Roman" w:hAnsi="Times New Roman" w:cs="Times New Roman"/>
         </w:rPr>
         <w:t xml:space="preserve">Anderson Wise Architects </w:t>
       </w:r>
-      <w:hyperlink r:id="rId23" w:history="1">
+      <w:hyperlink r:id="rId24" w:history="1">
         <w:r>
           <w:rPr>
             <w:rFonts w:ascii="Times New Roman" w:hAnsi="Times New Roman" w:cs="Times New Roman"/>
@@ -5788,7 +5832,7 @@
         </w:rPr>
         <w:t xml:space="preserve">Gumption  </w:t>
       </w:r>
-      <w:hyperlink r:id="rId24" w:history="1">
+      <w:hyperlink r:id="rId25" w:history="1">
         <w:r>
           <w:rPr>
             <w:rFonts w:ascii="Times New Roman" w:hAnsi="Times New Roman" w:cs="Times New Roman"/>
@@ -5815,7 +5859,7 @@
         </w:rPr>
         <w:t xml:space="preserve">Gogoro </w:t>
       </w:r>
-      <w:hyperlink r:id="rId25" w:history="1">
+      <w:hyperlink r:id="rId26" w:history="1">
         <w:r>
           <w:rPr>
             <w:rFonts w:ascii="Times New Roman" w:hAnsi="Times New Roman" w:cs="Times New Roman"/>
@@ -5844,7 +5888,7 @@
         </w:rPr>
         <w:t xml:space="preserve">World Financial Group </w:t>
       </w:r>
-      <w:hyperlink r:id="rId26" w:history="1">
+      <w:hyperlink r:id="rId27" w:history="1">
         <w:r>
           <w:rPr>
             <w:rStyle w:val="Hyperlink"/>
@@ -5865,7 +5909,7 @@
           <w:szCs w:val="28"/>
         </w:rPr>
       </w:pPr>
-      <w:bookmarkStart w:id="15" w:name="_Toc34372525"/>
+      <w:bookmarkStart w:id="18" w:name="_Toc34374708"/>
       <w:r>
         <w:rPr>
           <w:b w:val="0"/>
@@ -5874,7 +5918,7 @@
         </w:rPr>
         <w:t>Social Network</w:t>
       </w:r>
-      <w:bookmarkEnd w:id="15"/>
+      <w:bookmarkEnd w:id="18"/>
     </w:p>
     <w:p>
       <w:pPr>
@@ -5948,7 +5992,7 @@
         </w:rPr>
         <w:t xml:space="preserve">    </w:t>
       </w:r>
-      <w:hyperlink r:id="rId27" w:history="1">
+      <w:hyperlink r:id="rId28" w:history="1">
         <w:r>
           <w:rPr>
             <w:rStyle w:val="Hyperlink"/>
@@ -6046,7 +6090,7 @@
         </w:rPr>
         <w:t xml:space="preserve">WhatsApp   </w:t>
       </w:r>
-      <w:hyperlink r:id="rId28" w:history="1">
+      <w:hyperlink r:id="rId29" w:history="1">
         <w:r>
           <w:rPr>
             <w:rStyle w:val="Hyperlink"/>
@@ -6067,7 +6111,7 @@
           <w:szCs w:val="28"/>
         </w:rPr>
       </w:pPr>
-      <w:bookmarkStart w:id="16" w:name="_Toc34372526"/>
+      <w:bookmarkStart w:id="19" w:name="_Toc34374709"/>
       <w:r>
         <w:rPr>
           <w:b w:val="0"/>
@@ -6076,7 +6120,7 @@
         </w:rPr>
         <w:t>Wiki</w:t>
       </w:r>
-      <w:bookmarkEnd w:id="16"/>
+      <w:bookmarkEnd w:id="19"/>
     </w:p>
     <w:p>
       <w:pPr>
@@ -6141,19 +6185,11 @@
           <w:rFonts w:ascii="Times New Roman" w:hAnsi="Times New Roman" w:cs="Times New Roman"/>
         </w:rPr>
       </w:pPr>
-      <w:proofErr w:type="spellStart"/>
-      <w:r>
-        <w:rPr>
-          <w:rFonts w:ascii="Times New Roman" w:hAnsi="Times New Roman" w:cs="Times New Roman"/>
-        </w:rPr>
-        <w:t>Gamepedia</w:t>
-      </w:r>
-      <w:proofErr w:type="spellEnd"/>
-      <w:r>
-        <w:rPr>
-          <w:rFonts w:ascii="Times New Roman" w:hAnsi="Times New Roman" w:cs="Times New Roman"/>
-        </w:rPr>
-        <w:t xml:space="preserve">   https://www.gamepedia.com/</w:t>
+      <w:r>
+        <w:rPr>
+          <w:rFonts w:ascii="Times New Roman" w:hAnsi="Times New Roman" w:cs="Times New Roman"/>
+        </w:rPr>
+        <w:t>Gamepedia   https://www.gamepedia.com/</w:t>
       </w:r>
     </w:p>
     <w:p>
@@ -6188,19 +6224,11 @@
           <w:rFonts w:ascii="Times New Roman" w:hAnsi="Times New Roman" w:cs="Times New Roman"/>
         </w:rPr>
       </w:pPr>
-      <w:proofErr w:type="spellStart"/>
-      <w:r>
-        <w:rPr>
-          <w:rFonts w:ascii="Times New Roman" w:hAnsi="Times New Roman" w:cs="Times New Roman"/>
-        </w:rPr>
-        <w:t>Wikitionary</w:t>
-      </w:r>
-      <w:proofErr w:type="spellEnd"/>
-      <w:r>
-        <w:rPr>
-          <w:rFonts w:ascii="Times New Roman" w:hAnsi="Times New Roman" w:cs="Times New Roman"/>
-        </w:rPr>
-        <w:t xml:space="preserve"> https://www.wiktionary.org/</w:t>
+      <w:r>
+        <w:rPr>
+          <w:rFonts w:ascii="Times New Roman" w:hAnsi="Times New Roman" w:cs="Times New Roman"/>
+        </w:rPr>
+        <w:t>Wikitionary https://www.wiktionary.org/</w:t>
       </w:r>
     </w:p>
     <w:p>
@@ -6215,19 +6243,11 @@
           <w:rFonts w:ascii="Times New Roman" w:hAnsi="Times New Roman" w:cs="Times New Roman"/>
         </w:rPr>
       </w:pPr>
-      <w:proofErr w:type="spellStart"/>
-      <w:r>
-        <w:rPr>
-          <w:rFonts w:ascii="Times New Roman" w:hAnsi="Times New Roman" w:cs="Times New Roman"/>
-        </w:rPr>
-        <w:t>Conservapedia</w:t>
-      </w:r>
-      <w:proofErr w:type="spellEnd"/>
-      <w:r>
-        <w:rPr>
-          <w:rFonts w:ascii="Times New Roman" w:hAnsi="Times New Roman" w:cs="Times New Roman"/>
-        </w:rPr>
-        <w:t xml:space="preserve">   https://www.conservapedia.com/</w:t>
+      <w:r>
+        <w:rPr>
+          <w:rFonts w:ascii="Times New Roman" w:hAnsi="Times New Roman" w:cs="Times New Roman"/>
+        </w:rPr>
+        <w:t>Conservapedia   https://www.conservapedia.com/</w:t>
       </w:r>
     </w:p>
     <w:p>
@@ -6288,7 +6308,7 @@
           <w:szCs w:val="28"/>
         </w:rPr>
       </w:pPr>
-      <w:bookmarkStart w:id="17" w:name="_Toc34372527"/>
+      <w:bookmarkStart w:id="20" w:name="_Toc34374710"/>
       <w:r>
         <w:rPr>
           <w:b w:val="0"/>
@@ -6297,7 +6317,7 @@
         </w:rPr>
         <w:t>Content aggregator:</w:t>
       </w:r>
-      <w:bookmarkEnd w:id="17"/>
+      <w:bookmarkEnd w:id="20"/>
       <w:r>
         <w:rPr>
           <w:b w:val="0"/>
@@ -6382,21 +6402,13 @@
           <w:rFonts w:ascii="Times New Roman" w:hAnsi="Times New Roman" w:cs="Times New Roman"/>
         </w:rPr>
       </w:pPr>
-      <w:proofErr w:type="spellStart"/>
-      <w:r>
-        <w:rPr>
-          <w:rFonts w:ascii="Times New Roman" w:hAnsi="Times New Roman" w:cs="Times New Roman"/>
-        </w:rPr>
-        <w:t>Popurls</w:t>
-      </w:r>
-      <w:proofErr w:type="spellEnd"/>
-      <w:r>
-        <w:rPr>
-          <w:rFonts w:ascii="Times New Roman" w:hAnsi="Times New Roman" w:cs="Times New Roman"/>
-        </w:rPr>
-        <w:t xml:space="preserve">   </w:t>
-      </w:r>
-      <w:hyperlink r:id="rId29" w:history="1">
+      <w:r>
+        <w:rPr>
+          <w:rFonts w:ascii="Times New Roman" w:hAnsi="Times New Roman" w:cs="Times New Roman"/>
+        </w:rPr>
+        <w:t xml:space="preserve">Popurls   </w:t>
+      </w:r>
+      <w:hyperlink r:id="rId30" w:history="1">
         <w:r>
           <w:rPr>
             <w:rStyle w:val="Hyperlink"/>
@@ -6426,7 +6438,7 @@
         </w:rPr>
         <w:t xml:space="preserve">WP news Desk    </w:t>
       </w:r>
-      <w:hyperlink r:id="rId30" w:history="1">
+      <w:hyperlink r:id="rId31" w:history="1">
         <w:r>
           <w:rPr>
             <w:rStyle w:val="Hyperlink"/>
@@ -6450,21 +6462,13 @@
           <w:rFonts w:ascii="Times New Roman" w:hAnsi="Times New Roman" w:cs="Times New Roman"/>
         </w:rPr>
       </w:pPr>
-      <w:proofErr w:type="spellStart"/>
-      <w:r>
-        <w:rPr>
-          <w:rFonts w:ascii="Times New Roman" w:hAnsi="Times New Roman" w:cs="Times New Roman"/>
-        </w:rPr>
-        <w:t>Freedly</w:t>
-      </w:r>
-      <w:proofErr w:type="spellEnd"/>
-      <w:r>
-        <w:rPr>
-          <w:rFonts w:ascii="Times New Roman" w:hAnsi="Times New Roman" w:cs="Times New Roman"/>
-        </w:rPr>
-        <w:t xml:space="preserve">  </w:t>
-      </w:r>
-      <w:hyperlink r:id="rId31" w:history="1">
+      <w:r>
+        <w:rPr>
+          <w:rFonts w:ascii="Times New Roman" w:hAnsi="Times New Roman" w:cs="Times New Roman"/>
+        </w:rPr>
+        <w:t xml:space="preserve">Freedly  </w:t>
+      </w:r>
+      <w:hyperlink r:id="rId32" w:history="1">
         <w:r>
           <w:rPr>
             <w:rStyle w:val="Hyperlink"/>
@@ -6497,7 +6501,7 @@
         </w:rPr>
         <w:t xml:space="preserve">Pocket  </w:t>
       </w:r>
-      <w:hyperlink r:id="rId32" w:history="1">
+      <w:hyperlink r:id="rId33" w:history="1">
         <w:r>
           <w:rPr>
             <w:rStyle w:val="Hyperlink"/>
@@ -6533,7 +6537,7 @@
         </w:rPr>
         <w:tab/>
       </w:r>
-      <w:hyperlink r:id="rId33" w:history="1">
+      <w:hyperlink r:id="rId34" w:history="1">
         <w:r>
           <w:rPr>
             <w:rStyle w:val="Hyperlink"/>
@@ -6554,7 +6558,7 @@
           <w:szCs w:val="28"/>
         </w:rPr>
       </w:pPr>
-      <w:bookmarkStart w:id="18" w:name="_Toc34372528"/>
+      <w:bookmarkStart w:id="21" w:name="_Toc34374711"/>
       <w:r>
         <w:rPr>
           <w:b w:val="0"/>
@@ -6563,7 +6567,7 @@
         </w:rPr>
         <w:t>Informational website</w:t>
       </w:r>
-      <w:bookmarkEnd w:id="18"/>
+      <w:bookmarkEnd w:id="21"/>
       <w:r>
         <w:rPr>
           <w:b w:val="0"/>
@@ -6732,7 +6736,7 @@
           <w:szCs w:val="28"/>
         </w:rPr>
       </w:pPr>
-      <w:bookmarkStart w:id="19" w:name="_Toc34372529"/>
+      <w:bookmarkStart w:id="22" w:name="_Toc34374712"/>
       <w:r>
         <w:rPr>
           <w:b w:val="0"/>
@@ -6749,7 +6753,7 @@
         </w:rPr>
         <w:t xml:space="preserve"> website</w:t>
       </w:r>
-      <w:bookmarkEnd w:id="19"/>
+      <w:bookmarkEnd w:id="22"/>
     </w:p>
     <w:p>
       <w:pPr>
@@ -6808,7 +6812,7 @@
         </w:rPr>
         <w:t xml:space="preserve"> </w:t>
       </w:r>
-      <w:hyperlink r:id="rId34" w:history="1">
+      <w:hyperlink r:id="rId35" w:history="1">
         <w:r>
           <w:rPr>
             <w:rStyle w:val="Hyperlink"/>
@@ -6849,7 +6853,7 @@
         </w:rPr>
         <w:t xml:space="preserve">Bare Feet  </w:t>
       </w:r>
-      <w:hyperlink r:id="rId35" w:history="1">
+      <w:hyperlink r:id="rId36" w:history="1">
         <w:r>
           <w:rPr>
             <w:rStyle w:val="Hyperlink"/>
@@ -6911,7 +6915,7 @@
         </w:rPr>
         <w:t xml:space="preserve">   </w:t>
       </w:r>
-      <w:hyperlink r:id="rId36" w:history="1">
+      <w:hyperlink r:id="rId37" w:history="1">
         <w:r>
           <w:rPr>
             <w:rStyle w:val="Hyperlink"/>
@@ -6953,7 +6957,7 @@
         </w:rPr>
         <w:t xml:space="preserve">Vinegar Hill   </w:t>
       </w:r>
-      <w:hyperlink r:id="rId37" w:history="1">
+      <w:hyperlink r:id="rId38" w:history="1">
         <w:r>
           <w:rPr>
             <w:rStyle w:val="Hyperlink"/>
@@ -6990,7 +6994,7 @@
         </w:rPr>
         <w:t xml:space="preserve">Vineyard Music and Events  </w:t>
       </w:r>
-      <w:hyperlink r:id="rId38" w:history="1">
+      <w:hyperlink r:id="rId39" w:history="1">
         <w:r>
           <w:rPr>
             <w:rStyle w:val="Hyperlink"/>
@@ -7021,7 +7025,7 @@
           <w:szCs w:val="28"/>
         </w:rPr>
       </w:pPr>
-      <w:bookmarkStart w:id="20" w:name="_Toc34372530"/>
+      <w:bookmarkStart w:id="23" w:name="_Toc34374713"/>
       <w:r>
         <w:rPr>
           <w:b w:val="0"/>
@@ -7030,7 +7034,7 @@
         </w:rPr>
         <w:t>Educational</w:t>
       </w:r>
-      <w:bookmarkEnd w:id="20"/>
+      <w:bookmarkEnd w:id="23"/>
     </w:p>
     <w:p>
       <w:pPr>
@@ -7089,7 +7093,7 @@
         </w:rPr>
         <w:t xml:space="preserve">Coursera  </w:t>
       </w:r>
-      <w:hyperlink r:id="rId39" w:history="1">
+      <w:hyperlink r:id="rId40" w:history="1">
         <w:r>
           <w:rPr>
             <w:rStyle w:val="Hyperlink"/>
@@ -7127,7 +7131,7 @@
         </w:rPr>
         <w:t xml:space="preserve">Big Think  </w:t>
       </w:r>
-      <w:hyperlink r:id="rId40" w:history="1">
+      <w:hyperlink r:id="rId41" w:history="1">
         <w:r>
           <w:rPr>
             <w:rStyle w:val="Hyperlink"/>
@@ -7165,7 +7169,7 @@
         </w:rPr>
         <w:t xml:space="preserve">Khan academy  </w:t>
       </w:r>
-      <w:hyperlink r:id="rId41" w:history="1">
+      <w:hyperlink r:id="rId42" w:history="1">
         <w:r>
           <w:rPr>
             <w:rStyle w:val="Hyperlink"/>
@@ -7203,7 +7207,7 @@
         </w:rPr>
         <w:t xml:space="preserve">CISCO  </w:t>
       </w:r>
-      <w:hyperlink r:id="rId42" w:history="1">
+      <w:hyperlink r:id="rId43" w:history="1">
         <w:r>
           <w:rPr>
             <w:rStyle w:val="Hyperlink"/>
@@ -7241,7 +7245,7 @@
         </w:rPr>
         <w:t xml:space="preserve">Academia  </w:t>
       </w:r>
-      <w:hyperlink r:id="rId43" w:history="1">
+      <w:hyperlink r:id="rId44" w:history="1">
         <w:r>
           <w:rPr>
             <w:rStyle w:val="Hyperlink"/>
@@ -7363,7 +7367,7 @@
         </w:rPr>
         <w:t xml:space="preserve">Microsoft Stories.  </w:t>
       </w:r>
-      <w:hyperlink r:id="rId44" w:history="1">
+      <w:hyperlink r:id="rId45" w:history="1">
         <w:r>
           <w:rPr>
             <w:rStyle w:val="Hyperlink"/>
@@ -7400,7 +7404,7 @@
         </w:rPr>
         <w:t xml:space="preserve">The Good Trade  </w:t>
       </w:r>
-      <w:hyperlink r:id="rId45" w:history="1">
+      <w:hyperlink r:id="rId46" w:history="1">
         <w:r>
           <w:rPr>
             <w:rStyle w:val="Hyperlink"/>
@@ -7437,7 +7441,7 @@
         </w:rPr>
         <w:t xml:space="preserve">Hooping heels </w:t>
       </w:r>
-      <w:hyperlink r:id="rId46" w:history="1">
+      <w:hyperlink r:id="rId47" w:history="1">
         <w:r>
           <w:rPr>
             <w:rStyle w:val="Hyperlink"/>
@@ -7474,7 +7478,7 @@
         </w:rPr>
         <w:t xml:space="preserve">Sincerely Jules </w:t>
       </w:r>
-      <w:hyperlink r:id="rId47" w:history="1">
+      <w:hyperlink r:id="rId48" w:history="1">
         <w:r>
           <w:rPr>
             <w:rStyle w:val="Hyperlink"/>
@@ -7506,25 +7510,15 @@
           <w:u w:val="none"/>
         </w:rPr>
       </w:pPr>
-      <w:proofErr w:type="spellStart"/>
-      <w:r>
-        <w:rPr>
-          <w:rFonts w:ascii="Times New Roman" w:hAnsi="Times New Roman" w:cs="Times New Roman"/>
-          <w:sz w:val="24"/>
-          <w:szCs w:val="24"/>
-        </w:rPr>
-        <w:t>Fubuzi</w:t>
-      </w:r>
-      <w:proofErr w:type="spellEnd"/>
-      <w:r>
-        <w:rPr>
-          <w:rFonts w:ascii="Times New Roman" w:hAnsi="Times New Roman" w:cs="Times New Roman"/>
-          <w:sz w:val="24"/>
-          <w:szCs w:val="24"/>
-        </w:rPr>
-        <w:t xml:space="preserve"> media </w:t>
-      </w:r>
-      <w:hyperlink r:id="rId48" w:history="1">
+      <w:r>
+        <w:rPr>
+          <w:rFonts w:ascii="Times New Roman" w:hAnsi="Times New Roman" w:cs="Times New Roman"/>
+          <w:sz w:val="24"/>
+          <w:szCs w:val="24"/>
+        </w:rPr>
+        <w:t xml:space="preserve">Fubuzi media </w:t>
+      </w:r>
+      <w:hyperlink r:id="rId49" w:history="1">
         <w:r>
           <w:rPr>
             <w:rStyle w:val="Hyperlink"/>
@@ -7550,7 +7544,7 @@
           <w:u w:val="none"/>
         </w:rPr>
       </w:pPr>
-      <w:bookmarkStart w:id="21" w:name="_Toc34372531"/>
+      <w:bookmarkStart w:id="24" w:name="_Toc34374714"/>
       <w:r>
         <w:rPr>
           <w:rStyle w:val="Hyperlink"/>
@@ -7562,7 +7556,7 @@
         </w:rPr>
         <w:t>Personal websites</w:t>
       </w:r>
-      <w:bookmarkEnd w:id="21"/>
+      <w:bookmarkEnd w:id="24"/>
     </w:p>
     <w:p>
       <w:pPr>
@@ -7629,31 +7623,7 @@
           <w:szCs w:val="24"/>
           <w:u w:val="none"/>
         </w:rPr>
-        <w:t xml:space="preserve">Charlie </w:t>
-      </w:r>
-      <w:proofErr w:type="spellStart"/>
-      <w:r>
-        <w:rPr>
-          <w:rStyle w:val="Hyperlink"/>
-          <w:rFonts w:ascii="Times New Roman" w:hAnsi="Times New Roman" w:cs="Times New Roman"/>
-          <w:color w:val="auto"/>
-          <w:sz w:val="24"/>
-          <w:szCs w:val="24"/>
-          <w:u w:val="none"/>
-        </w:rPr>
-        <w:t>waite</w:t>
-      </w:r>
-      <w:proofErr w:type="spellEnd"/>
-      <w:r>
-        <w:rPr>
-          <w:rStyle w:val="Hyperlink"/>
-          <w:rFonts w:ascii="Times New Roman" w:hAnsi="Times New Roman" w:cs="Times New Roman"/>
-          <w:color w:val="auto"/>
-          <w:sz w:val="24"/>
-          <w:szCs w:val="24"/>
-          <w:u w:val="none"/>
-        </w:rPr>
-        <w:t xml:space="preserve">   http://www.charliewaite.me/ </w:t>
+        <w:t xml:space="preserve">Charlie waite   http://www.charliewaite.me/ </w:t>
       </w:r>
     </w:p>
     <w:p>
@@ -7672,27 +7642,6 @@
           <w:szCs w:val="24"/>
         </w:rPr>
       </w:pPr>
-      <w:hyperlink r:id="rId49" w:history="1">
-        <w:r>
-          <w:rPr>
-            <w:rStyle w:val="Hyperlink"/>
-            <w:rFonts w:ascii="Times New Roman" w:hAnsi="Times New Roman" w:cs="Times New Roman"/>
-            <w:color w:val="auto"/>
-            <w:sz w:val="24"/>
-            <w:szCs w:val="24"/>
-            <w:u w:val="none"/>
-          </w:rPr>
-          <w:t>Joshua McCartney</w:t>
-        </w:r>
-      </w:hyperlink>
-      <w:r>
-        <w:rPr>
-          <w:rFonts w:ascii="Times New Roman" w:hAnsi="Times New Roman" w:cs="Times New Roman"/>
-          <w:sz w:val="24"/>
-          <w:szCs w:val="24"/>
-        </w:rPr>
-        <w:t xml:space="preserve">    </w:t>
-      </w:r>
       <w:hyperlink r:id="rId50" w:history="1">
         <w:r>
           <w:rPr>
@@ -7712,6 +7661,27 @@
           <w:sz w:val="24"/>
           <w:szCs w:val="24"/>
         </w:rPr>
+        <w:t xml:space="preserve">    </w:t>
+      </w:r>
+      <w:hyperlink r:id="rId51" w:history="1">
+        <w:r>
+          <w:rPr>
+            <w:rStyle w:val="Hyperlink"/>
+            <w:rFonts w:ascii="Times New Roman" w:hAnsi="Times New Roman" w:cs="Times New Roman"/>
+            <w:color w:val="auto"/>
+            <w:sz w:val="24"/>
+            <w:szCs w:val="24"/>
+            <w:u w:val="none"/>
+          </w:rPr>
+          <w:t>Joshua McCartney</w:t>
+        </w:r>
+      </w:hyperlink>
+      <w:r>
+        <w:rPr>
+          <w:rFonts w:ascii="Times New Roman" w:hAnsi="Times New Roman" w:cs="Times New Roman"/>
+          <w:sz w:val="24"/>
+          <w:szCs w:val="24"/>
+        </w:rPr>
         <w:t xml:space="preserve">   </w:t>
       </w:r>
     </w:p>
@@ -7731,7 +7701,7 @@
           <w:szCs w:val="24"/>
         </w:rPr>
       </w:pPr>
-      <w:hyperlink r:id="rId51" w:history="1">
+      <w:hyperlink r:id="rId52" w:history="1">
         <w:r>
           <w:rPr>
             <w:rStyle w:val="Hyperlink"/>
@@ -7752,7 +7722,7 @@
         </w:rPr>
         <w:t xml:space="preserve">    </w:t>
       </w:r>
-      <w:hyperlink r:id="rId52" w:history="1">
+      <w:hyperlink r:id="rId53" w:history="1">
         <w:r>
           <w:rPr>
             <w:rStyle w:val="Hyperlink"/>
@@ -7821,7 +7791,7 @@
           <w:color w:val="auto"/>
         </w:rPr>
       </w:pPr>
-      <w:bookmarkStart w:id="22" w:name="_Toc34372532"/>
+      <w:bookmarkStart w:id="25" w:name="_Toc34374715"/>
       <w:r>
         <w:rPr>
           <w:rFonts w:ascii="Times New Roman" w:eastAsia="Times New Roman" w:hAnsi="Times New Roman" w:cs="Times New Roman"/>
@@ -7830,7 +7800,7 @@
         </w:rPr>
         <w:t>Guidelines for Evaluating Web Sites</w:t>
       </w:r>
-      <w:bookmarkEnd w:id="22"/>
+      <w:bookmarkEnd w:id="25"/>
     </w:p>
     <w:p>
       <w:pPr>
@@ -7841,7 +7811,7 @@
           <w:szCs w:val="28"/>
         </w:rPr>
       </w:pPr>
-      <w:bookmarkStart w:id="23" w:name="_Toc34372533"/>
+      <w:bookmarkStart w:id="26" w:name="_Toc34374716"/>
       <w:r>
         <w:rPr>
           <w:b w:val="0"/>
@@ -7850,7 +7820,7 @@
         </w:rPr>
         <w:t>Objectivity.</w:t>
       </w:r>
-      <w:bookmarkEnd w:id="23"/>
+      <w:bookmarkEnd w:id="26"/>
     </w:p>
     <w:p>
       <w:pPr>
@@ -7872,7 +7842,7 @@
           <w:szCs w:val="28"/>
         </w:rPr>
       </w:pPr>
-      <w:bookmarkStart w:id="24" w:name="_Toc34372534"/>
+      <w:bookmarkStart w:id="27" w:name="_Toc34374717"/>
       <w:r>
         <w:rPr>
           <w:b w:val="0"/>
@@ -7881,7 +7851,7 @@
         </w:rPr>
         <w:t>Technical considerations.</w:t>
       </w:r>
-      <w:bookmarkEnd w:id="24"/>
+      <w:bookmarkEnd w:id="27"/>
     </w:p>
     <w:p>
       <w:pPr>
@@ -7922,7 +7892,7 @@
           <w:szCs w:val="28"/>
         </w:rPr>
       </w:pPr>
-      <w:bookmarkStart w:id="25" w:name="_Toc34372535"/>
+      <w:bookmarkStart w:id="28" w:name="_Toc34374718"/>
       <w:r>
         <w:rPr>
           <w:b w:val="0"/>
@@ -7931,7 +7901,7 @@
         </w:rPr>
         <w:t>Content</w:t>
       </w:r>
-      <w:bookmarkEnd w:id="25"/>
+      <w:bookmarkEnd w:id="28"/>
     </w:p>
     <w:p>
       <w:pPr>
@@ -8061,7 +8031,7 @@
           <w:szCs w:val="28"/>
         </w:rPr>
       </w:pPr>
-      <w:bookmarkStart w:id="26" w:name="_Toc34372536"/>
+      <w:bookmarkStart w:id="29" w:name="_Toc34374719"/>
       <w:r>
         <w:rPr>
           <w:b w:val="0"/>
@@ -8070,7 +8040,7 @@
         </w:rPr>
         <w:t>Authority</w:t>
       </w:r>
-      <w:bookmarkEnd w:id="26"/>
+      <w:bookmarkEnd w:id="29"/>
     </w:p>
     <w:p>
       <w:pPr>
@@ -8197,7 +8167,7 @@
           <w:szCs w:val="28"/>
         </w:rPr>
       </w:pPr>
-      <w:bookmarkStart w:id="27" w:name="_Toc34372537"/>
+      <w:bookmarkStart w:id="30" w:name="_Toc34374720"/>
       <w:r>
         <w:rPr>
           <w:b w:val="0"/>
@@ -8206,7 +8176,7 @@
         </w:rPr>
         <w:t>Accuracy</w:t>
       </w:r>
-      <w:bookmarkEnd w:id="27"/>
+      <w:bookmarkEnd w:id="30"/>
     </w:p>
     <w:p>
       <w:pPr>
@@ -8354,7 +8324,7 @@
           <w:color w:val="auto"/>
         </w:rPr>
       </w:pPr>
-      <w:bookmarkStart w:id="28" w:name="_Toc34372538"/>
+      <w:bookmarkStart w:id="31" w:name="_Toc34374721"/>
       <w:r>
         <w:rPr>
           <w:rFonts w:ascii="Times New Roman" w:eastAsia="Times New Roman" w:hAnsi="Times New Roman" w:cs="Times New Roman"/>
@@ -8363,7 +8333,7 @@
         </w:rPr>
         <w:t>Judgment of websites using guidelines</w:t>
       </w:r>
-      <w:bookmarkEnd w:id="28"/>
+      <w:bookmarkEnd w:id="31"/>
     </w:p>
     <w:p>
       <w:pPr>
@@ -8381,7 +8351,7 @@
           <w:rFonts w:ascii="Times New Roman" w:hAnsi="Times New Roman" w:cs="Times New Roman"/>
         </w:rPr>
       </w:pPr>
-      <w:bookmarkStart w:id="29" w:name="_Toc34372539"/>
+      <w:bookmarkStart w:id="32" w:name="_Toc34374722"/>
       <w:r>
         <w:rPr>
           <w:rStyle w:val="Heading2Char"/>
@@ -8392,7 +8362,7 @@
         </w:rPr>
         <w:t>University of advanced Technology</w:t>
       </w:r>
-      <w:bookmarkEnd w:id="29"/>
+      <w:bookmarkEnd w:id="32"/>
       <w:r>
         <w:rPr>
           <w:rStyle w:val="StrongEmphasis"/>
@@ -8403,7 +8373,7 @@
         </w:rPr>
         <w:t xml:space="preserve">      </w:t>
       </w:r>
-      <w:hyperlink r:id="rId53" w:history="1">
+      <w:hyperlink r:id="rId54" w:history="1">
         <w:r>
           <w:rPr>
             <w:rStyle w:val="Hyperlink"/>
@@ -8753,7 +8723,7 @@
           <w:rFonts w:ascii="Times New Roman" w:hAnsi="Times New Roman" w:cs="Times New Roman"/>
         </w:rPr>
       </w:pPr>
-      <w:bookmarkStart w:id="30" w:name="_Toc34372540"/>
+      <w:bookmarkStart w:id="33" w:name="_Toc34374723"/>
       <w:r>
         <w:rPr>
           <w:rStyle w:val="Heading2Char"/>
@@ -8764,14 +8734,14 @@
         </w:rPr>
         <w:t>Google:</w:t>
       </w:r>
-      <w:bookmarkEnd w:id="30"/>
+      <w:bookmarkEnd w:id="33"/>
       <w:r>
         <w:rPr>
           <w:rFonts w:ascii="Times New Roman" w:hAnsi="Times New Roman" w:cs="Times New Roman"/>
         </w:rPr>
         <w:t xml:space="preserve">      </w:t>
       </w:r>
-      <w:hyperlink r:id="rId54" w:history="1">
+      <w:hyperlink r:id="rId55" w:history="1">
         <w:r>
           <w:rPr>
             <w:rStyle w:val="Hyperlink"/>
@@ -9054,7 +9024,7 @@
           <w:rFonts w:ascii="Times New Roman" w:hAnsi="Times New Roman" w:cs="Times New Roman"/>
         </w:rPr>
       </w:pPr>
-      <w:bookmarkStart w:id="31" w:name="_Toc34372541"/>
+      <w:bookmarkStart w:id="34" w:name="_Toc34374724"/>
       <w:r>
         <w:rPr>
           <w:rStyle w:val="Heading2Char"/>
@@ -9065,7 +9035,7 @@
         </w:rPr>
         <w:t>Netflix:</w:t>
       </w:r>
-      <w:bookmarkEnd w:id="31"/>
+      <w:bookmarkEnd w:id="34"/>
       <w:r>
         <w:rPr>
           <w:rFonts w:ascii="Times New Roman" w:hAnsi="Times New Roman" w:cs="Times New Roman"/>
@@ -9139,21 +9109,7 @@
         <w:rPr>
           <w:rFonts w:ascii="Times New Roman" w:hAnsi="Times New Roman" w:cs="Times New Roman"/>
         </w:rPr>
-        <w:t xml:space="preserve">their origin all references are put </w:t>
-      </w:r>
-      <w:proofErr w:type="gramStart"/>
-      <w:r>
-        <w:rPr>
-          <w:rFonts w:ascii="Times New Roman" w:hAnsi="Times New Roman" w:cs="Times New Roman"/>
-        </w:rPr>
-        <w:t>In</w:t>
-      </w:r>
-      <w:proofErr w:type="gramEnd"/>
-      <w:r>
-        <w:rPr>
-          <w:rFonts w:ascii="Times New Roman" w:hAnsi="Times New Roman" w:cs="Times New Roman"/>
-        </w:rPr>
-        <w:t xml:space="preserve"> the about page.</w:t>
+        <w:t>their origin all references are put In the about page.</w:t>
       </w:r>
     </w:p>
     <w:p>
@@ -9418,20 +9374,40 @@
           <w:b/>
           <w:color w:val="auto"/>
         </w:rPr>
-      </w:pPr>
-      <w:bookmarkStart w:id="32" w:name="_Toc13573712"/>
-      <w:bookmarkStart w:id="33" w:name="_Toc34372542"/>
-      <w:r>
+        <w:sectPr>
+          <w:footerReference w:type="default" r:id="rId56"/>
+          <w:pgSz w:w="12240" w:h="15840"/>
+          <w:pgMar w:top="1440" w:right="1440" w:bottom="1440" w:left="1440" w:header="720" w:footer="720" w:gutter="0"/>
+          <w:pgNumType w:start="1"/>
+          <w:cols w:space="720"/>
+          <w:docGrid w:linePitch="360"/>
+        </w:sectPr>
+      </w:pPr>
+      <w:bookmarkStart w:id="35" w:name="_Toc13573712"/>
+    </w:p>
+    <w:p>
+      <w:pPr>
+        <w:pStyle w:val="Heading1"/>
+        <w:spacing w:before="120" w:after="120" w:line="360" w:lineRule="auto"/>
+        <w:jc w:val="both"/>
         <w:rPr>
           <w:rFonts w:ascii="Times New Roman" w:hAnsi="Times New Roman" w:cs="Times New Roman"/>
           <w:b/>
           <w:color w:val="auto"/>
         </w:rPr>
+      </w:pPr>
+      <w:bookmarkStart w:id="36" w:name="_Toc34374725"/>
+      <w:r>
+        <w:rPr>
+          <w:rFonts w:ascii="Times New Roman" w:hAnsi="Times New Roman" w:cs="Times New Roman"/>
+          <w:b/>
+          <w:color w:val="auto"/>
+        </w:rPr>
         <w:lastRenderedPageBreak/>
         <w:t>References</w:t>
       </w:r>
-      <w:bookmarkEnd w:id="32"/>
-      <w:bookmarkEnd w:id="33"/>
+      <w:bookmarkEnd w:id="35"/>
+      <w:bookmarkEnd w:id="36"/>
     </w:p>
     <w:p>
       <w:pPr>
@@ -9454,7 +9430,7 @@
         </w:rPr>
         <w:t xml:space="preserve">Evolution of Internet </w:t>
       </w:r>
-      <w:hyperlink r:id="rId55" w:history="1">
+      <w:hyperlink r:id="rId57" w:history="1">
         <w:r>
           <w:rPr>
             <w:rStyle w:val="Hyperlink"/>
@@ -9513,7 +9489,7 @@
           <w:szCs w:val="24"/>
         </w:rPr>
       </w:pPr>
-      <w:hyperlink r:id="rId56" w:history="1">
+      <w:hyperlink r:id="rId58" w:history="1">
         <w:r>
           <w:rPr>
             <w:rStyle w:val="Hyperlink"/>
@@ -9611,35 +9587,15 @@
           <w:szCs w:val="24"/>
         </w:rPr>
       </w:pPr>
-      <w:proofErr w:type="spellStart"/>
-      <w:r>
-        <w:rPr>
-          <w:rFonts w:ascii="Times New Roman" w:hAnsi="Times New Roman" w:cs="Times New Roman"/>
-          <w:sz w:val="24"/>
-          <w:szCs w:val="24"/>
-        </w:rPr>
-        <w:t>Ethio</w:t>
-      </w:r>
-      <w:bookmarkStart w:id="34" w:name="_GoBack"/>
-      <w:bookmarkEnd w:id="34"/>
-      <w:r>
-        <w:rPr>
-          <w:rFonts w:ascii="Times New Roman" w:hAnsi="Times New Roman" w:cs="Times New Roman"/>
-          <w:sz w:val="24"/>
-          <w:szCs w:val="24"/>
-        </w:rPr>
-        <w:t>links</w:t>
-      </w:r>
-      <w:proofErr w:type="spellEnd"/>
-      <w:r>
-        <w:rPr>
-          <w:rFonts w:ascii="Times New Roman" w:hAnsi="Times New Roman" w:cs="Times New Roman"/>
-          <w:sz w:val="24"/>
-          <w:szCs w:val="24"/>
-        </w:rPr>
-        <w:t xml:space="preserve"> </w:t>
-      </w:r>
-      <w:hyperlink r:id="rId57" w:history="1">
+      <w:r>
+        <w:rPr>
+          <w:rFonts w:ascii="Times New Roman" w:hAnsi="Times New Roman" w:cs="Times New Roman"/>
+          <w:sz w:val="24"/>
+          <w:szCs w:val="24"/>
+        </w:rPr>
+        <w:t xml:space="preserve">Ethiolinks </w:t>
+      </w:r>
+      <w:hyperlink r:id="rId59" w:history="1">
         <w:r>
           <w:rPr>
             <w:rStyle w:val="Hyperlink"/>
@@ -9681,9 +9637,10 @@
       </w:pPr>
     </w:p>
     <w:sectPr>
-      <w:footerReference w:type="default" r:id="rId58"/>
+      <w:footerReference w:type="default" r:id="rId60"/>
       <w:pgSz w:w="12240" w:h="15840"/>
       <w:pgMar w:top="1440" w:right="1440" w:bottom="1440" w:left="1440" w:header="720" w:footer="720" w:gutter="0"/>
+      <w:pgNumType w:start="1"/>
       <w:cols w:space="720"/>
       <w:docGrid w:linePitch="360"/>
     </w:sectPr>
@@ -9727,9 +9684,79 @@
         <w:tab w:val="left" w:pos="5235"/>
       </w:tabs>
     </w:pPr>
-    <w:r>
-      <w:tab/>
-    </w:r>
+  </w:p>
+</w:ftr>
+</file>
+
+<file path=word/footer2.xml><?xml version="1.0" encoding="utf-8"?>
+<w:ftr xmlns:wpc="http://schemas.microsoft.com/office/word/2010/wordprocessingCanvas" xmlns:cx="http://schemas.microsoft.com/office/drawing/2014/chartex" xmlns:mc="http://schemas.openxmlformats.org/markup-compatibility/2006" xmlns:o="urn:schemas-microsoft-com:office:office" xmlns:r="http://schemas.openxmlformats.org/officeDocument/2006/relationships" xmlns:m="http://schemas.openxmlformats.org/officeDocument/2006/math" xmlns:v="urn:schemas-microsoft-com:vml" xmlns:wp14="http://schemas.microsoft.com/office/word/2010/wordprocessingDrawing" xmlns:wp="http://schemas.openxmlformats.org/drawingml/2006/wordprocessingDrawing" xmlns:w10="urn:schemas-microsoft-com:office:word" xmlns:w="http://schemas.openxmlformats.org/wordprocessingml/2006/main" xmlns:w14="http://schemas.microsoft.com/office/word/2010/wordml" xmlns:w15="http://schemas.microsoft.com/office/word/2012/wordml" xmlns:w16se="http://schemas.microsoft.com/office/word/2015/wordml/symex" xmlns:wpg="http://schemas.microsoft.com/office/word/2010/wordprocessingGroup" xmlns:wpi="http://schemas.microsoft.com/office/word/2010/wordprocessingInk" xmlns:wne="http://schemas.microsoft.com/office/word/2006/wordml" xmlns:wps="http://schemas.microsoft.com/office/word/2010/wordprocessingShape" mc:Ignorable="w14 w15 w16se wp14">
+  <w:sdt>
+    <w:sdtPr>
+      <w:id w:val="1853990598"/>
+      <w:docPartObj>
+        <w:docPartGallery w:val="Page Numbers (Bottom of Page)"/>
+        <w:docPartUnique/>
+      </w:docPartObj>
+    </w:sdtPr>
+    <w:sdtEndPr>
+      <w:rPr>
+        <w:noProof/>
+      </w:rPr>
+    </w:sdtEndPr>
+    <w:sdtContent>
+      <w:p>
+        <w:pPr>
+          <w:pStyle w:val="Footer"/>
+          <w:jc w:val="right"/>
+        </w:pPr>
+        <w:r>
+          <w:fldChar w:fldCharType="begin"/>
+        </w:r>
+        <w:r>
+          <w:instrText xml:space="preserve"> PAGE   \* MERGEFORMAT </w:instrText>
+        </w:r>
+        <w:r>
+          <w:fldChar w:fldCharType="separate"/>
+        </w:r>
+        <w:r>
+          <w:rPr>
+            <w:noProof/>
+          </w:rPr>
+          <w:t>16</w:t>
+        </w:r>
+        <w:r>
+          <w:rPr>
+            <w:noProof/>
+          </w:rPr>
+          <w:fldChar w:fldCharType="end"/>
+        </w:r>
+      </w:p>
+    </w:sdtContent>
+  </w:sdt>
+  <w:p>
+    <w:pPr>
+      <w:pStyle w:val="Footer"/>
+      <w:tabs>
+        <w:tab w:val="clear" w:pos="4680"/>
+        <w:tab w:val="clear" w:pos="9360"/>
+        <w:tab w:val="left" w:pos="5235"/>
+      </w:tabs>
+    </w:pPr>
+  </w:p>
+</w:ftr>
+</file>
+
+<file path=word/footer3.xml><?xml version="1.0" encoding="utf-8"?>
+<w:ftr xmlns:wpc="http://schemas.microsoft.com/office/word/2010/wordprocessingCanvas" xmlns:cx="http://schemas.microsoft.com/office/drawing/2014/chartex" xmlns:mc="http://schemas.openxmlformats.org/markup-compatibility/2006" xmlns:o="urn:schemas-microsoft-com:office:office" xmlns:r="http://schemas.openxmlformats.org/officeDocument/2006/relationships" xmlns:m="http://schemas.openxmlformats.org/officeDocument/2006/math" xmlns:v="urn:schemas-microsoft-com:vml" xmlns:wp14="http://schemas.microsoft.com/office/word/2010/wordprocessingDrawing" xmlns:wp="http://schemas.openxmlformats.org/drawingml/2006/wordprocessingDrawing" xmlns:w10="urn:schemas-microsoft-com:office:word" xmlns:w="http://schemas.openxmlformats.org/wordprocessingml/2006/main" xmlns:w14="http://schemas.microsoft.com/office/word/2010/wordml" xmlns:w15="http://schemas.microsoft.com/office/word/2012/wordml" xmlns:w16se="http://schemas.microsoft.com/office/word/2015/wordml/symex" xmlns:wpg="http://schemas.microsoft.com/office/word/2010/wordprocessingGroup" xmlns:wpi="http://schemas.microsoft.com/office/word/2010/wordprocessingInk" xmlns:wne="http://schemas.microsoft.com/office/word/2006/wordml" xmlns:wps="http://schemas.microsoft.com/office/word/2010/wordprocessingShape" mc:Ignorable="w14 w15 w16se wp14">
+  <w:p>
+    <w:pPr>
+      <w:pStyle w:val="Footer"/>
+      <w:tabs>
+        <w:tab w:val="clear" w:pos="4680"/>
+        <w:tab w:val="clear" w:pos="9360"/>
+        <w:tab w:val="left" w:pos="5235"/>
+      </w:tabs>
+    </w:pPr>
   </w:p>
 </w:ftr>
 </file>
@@ -14871,6 +14898,17 @@
     <w:basedOn w:val="DefaultParagraphFont"/>
     <w:rsid w:val="00C32A08"/>
   </w:style>
+  <w:style w:type="paragraph" w:styleId="TableofFigures">
+    <w:name w:val="table of figures"/>
+    <w:basedOn w:val="Normal"/>
+    <w:next w:val="Normal"/>
+    <w:uiPriority w:val="99"/>
+    <w:unhideWhenUsed/>
+    <w:rsid w:val="009863C8"/>
+    <w:pPr>
+      <w:spacing w:after="0"/>
+    </w:pPr>
+  </w:style>
 </w:styles>
 </file>
 
@@ -15140,7 +15178,7 @@
 </file>
 
 <file path=customXml/itemProps1.xml><?xml version="1.0" encoding="utf-8"?>
-<ds:datastoreItem xmlns:ds="http://schemas.openxmlformats.org/officeDocument/2006/customXml" ds:itemID="{E38A9213-4F25-4FEC-8AC4-593CC9FD534A}">
+<ds:datastoreItem xmlns:ds="http://schemas.openxmlformats.org/officeDocument/2006/customXml" ds:itemID="{CDFC81CC-4A96-4D76-AC6F-CD7B97F75D9A}">
   <ds:schemaRefs>
     <ds:schemaRef ds:uri="http://schemas.openxmlformats.org/officeDocument/2006/bibliography"/>
   </ds:schemaRefs>

</xml_diff>

<commit_message>
I have finished the work
</commit_message>
<xml_diff>
--- a/Assignment one.docx
+++ b/Assignment one.docx
@@ -436,6 +436,9 @@
     </w:p>
     <w:sdt>
       <w:sdtPr>
+        <w:rPr>
+          <w:rFonts w:ascii="Times New Roman" w:hAnsi="Times New Roman" w:cs="Times New Roman"/>
+        </w:rPr>
         <w:id w:val="-1792507415"/>
         <w:docPartObj>
           <w:docPartGallery w:val="Table of Contents"/>
@@ -444,7 +447,7 @@
       </w:sdtPr>
       <w:sdtEndPr>
         <w:rPr>
-          <w:rFonts w:asciiTheme="minorHAnsi" w:eastAsiaTheme="minorHAnsi" w:hAnsiTheme="minorHAnsi" w:cstheme="minorBidi"/>
+          <w:rFonts w:eastAsiaTheme="minorHAnsi"/>
           <w:b/>
           <w:bCs/>
           <w:noProof/>
@@ -457,8 +460,14 @@
         <w:p>
           <w:pPr>
             <w:pStyle w:val="TOCHeading"/>
+            <w:rPr>
+              <w:rFonts w:ascii="Times New Roman" w:hAnsi="Times New Roman" w:cs="Times New Roman"/>
+            </w:rPr>
           </w:pPr>
           <w:r>
+            <w:rPr>
+              <w:rFonts w:ascii="Times New Roman" w:hAnsi="Times New Roman" w:cs="Times New Roman"/>
+            </w:rPr>
             <w:t>Contents</w:t>
           </w:r>
         </w:p>
@@ -469,17 +478,26 @@
               <w:tab w:val="right" w:leader="dot" w:pos="9350"/>
             </w:tabs>
             <w:rPr>
-              <w:rFonts w:eastAsiaTheme="minorEastAsia"/>
+              <w:rFonts w:ascii="Times New Roman" w:eastAsiaTheme="minorEastAsia" w:hAnsi="Times New Roman" w:cs="Times New Roman"/>
               <w:noProof/>
             </w:rPr>
           </w:pPr>
           <w:r>
+            <w:rPr>
+              <w:rFonts w:ascii="Times New Roman" w:hAnsi="Times New Roman" w:cs="Times New Roman"/>
+            </w:rPr>
             <w:fldChar w:fldCharType="begin"/>
           </w:r>
           <w:r>
+            <w:rPr>
+              <w:rFonts w:ascii="Times New Roman" w:hAnsi="Times New Roman" w:cs="Times New Roman"/>
+            </w:rPr>
             <w:instrText xml:space="preserve"> TOC \o "1-3" \h \z \u </w:instrText>
           </w:r>
           <w:r>
+            <w:rPr>
+              <w:rFonts w:ascii="Times New Roman" w:hAnsi="Times New Roman" w:cs="Times New Roman"/>
+            </w:rPr>
             <w:fldChar w:fldCharType="separate"/>
           </w:r>
           <w:hyperlink w:anchor="_Toc34374694" w:history="1">
@@ -495,6 +513,7 @@
             </w:r>
             <w:r>
               <w:rPr>
+                <w:rFonts w:ascii="Times New Roman" w:hAnsi="Times New Roman" w:cs="Times New Roman"/>
                 <w:noProof/>
                 <w:webHidden/>
               </w:rPr>
@@ -502,6 +521,7 @@
             </w:r>
             <w:r>
               <w:rPr>
+                <w:rFonts w:ascii="Times New Roman" w:hAnsi="Times New Roman" w:cs="Times New Roman"/>
                 <w:noProof/>
                 <w:webHidden/>
               </w:rPr>
@@ -509,6 +529,7 @@
             </w:r>
             <w:r>
               <w:rPr>
+                <w:rFonts w:ascii="Times New Roman" w:hAnsi="Times New Roman" w:cs="Times New Roman"/>
                 <w:noProof/>
                 <w:webHidden/>
               </w:rPr>
@@ -516,12 +537,14 @@
             </w:r>
             <w:r>
               <w:rPr>
-                <w:noProof/>
-                <w:webHidden/>
-              </w:rPr>
-            </w:r>
-            <w:r>
-              <w:rPr>
+                <w:rFonts w:ascii="Times New Roman" w:hAnsi="Times New Roman" w:cs="Times New Roman"/>
+                <w:noProof/>
+                <w:webHidden/>
+              </w:rPr>
+            </w:r>
+            <w:r>
+              <w:rPr>
+                <w:rFonts w:ascii="Times New Roman" w:hAnsi="Times New Roman" w:cs="Times New Roman"/>
                 <w:noProof/>
                 <w:webHidden/>
               </w:rPr>
@@ -529,6 +552,7 @@
             </w:r>
             <w:r>
               <w:rPr>
+                <w:rFonts w:ascii="Times New Roman" w:hAnsi="Times New Roman" w:cs="Times New Roman"/>
                 <w:noProof/>
                 <w:webHidden/>
               </w:rPr>
@@ -536,6 +560,7 @@
             </w:r>
             <w:r>
               <w:rPr>
+                <w:rFonts w:ascii="Times New Roman" w:hAnsi="Times New Roman" w:cs="Times New Roman"/>
                 <w:noProof/>
                 <w:webHidden/>
               </w:rPr>
@@ -550,7 +575,7 @@
               <w:tab w:val="right" w:leader="dot" w:pos="9350"/>
             </w:tabs>
             <w:rPr>
-              <w:rFonts w:eastAsiaTheme="minorEastAsia"/>
+              <w:rFonts w:ascii="Times New Roman" w:eastAsiaTheme="minorEastAsia" w:hAnsi="Times New Roman" w:cs="Times New Roman"/>
               <w:noProof/>
             </w:rPr>
           </w:pPr>
@@ -558,12 +583,14 @@
             <w:r>
               <w:rPr>
                 <w:rStyle w:val="Hyperlink"/>
+                <w:rFonts w:ascii="Times New Roman" w:hAnsi="Times New Roman" w:cs="Times New Roman"/>
                 <w:noProof/>
               </w:rPr>
               <w:t>What is internet?</w:t>
             </w:r>
             <w:r>
               <w:rPr>
+                <w:rFonts w:ascii="Times New Roman" w:hAnsi="Times New Roman" w:cs="Times New Roman"/>
                 <w:noProof/>
                 <w:webHidden/>
               </w:rPr>
@@ -571,6 +598,7 @@
             </w:r>
             <w:r>
               <w:rPr>
+                <w:rFonts w:ascii="Times New Roman" w:hAnsi="Times New Roman" w:cs="Times New Roman"/>
                 <w:noProof/>
                 <w:webHidden/>
               </w:rPr>
@@ -578,6 +606,7 @@
             </w:r>
             <w:r>
               <w:rPr>
+                <w:rFonts w:ascii="Times New Roman" w:hAnsi="Times New Roman" w:cs="Times New Roman"/>
                 <w:noProof/>
                 <w:webHidden/>
               </w:rPr>
@@ -585,12 +614,14 @@
             </w:r>
             <w:r>
               <w:rPr>
-                <w:noProof/>
-                <w:webHidden/>
-              </w:rPr>
-            </w:r>
-            <w:r>
-              <w:rPr>
+                <w:rFonts w:ascii="Times New Roman" w:hAnsi="Times New Roman" w:cs="Times New Roman"/>
+                <w:noProof/>
+                <w:webHidden/>
+              </w:rPr>
+            </w:r>
+            <w:r>
+              <w:rPr>
+                <w:rFonts w:ascii="Times New Roman" w:hAnsi="Times New Roman" w:cs="Times New Roman"/>
                 <w:noProof/>
                 <w:webHidden/>
               </w:rPr>
@@ -598,6 +629,7 @@
             </w:r>
             <w:r>
               <w:rPr>
+                <w:rFonts w:ascii="Times New Roman" w:hAnsi="Times New Roman" w:cs="Times New Roman"/>
                 <w:noProof/>
                 <w:webHidden/>
               </w:rPr>
@@ -605,6 +637,7 @@
             </w:r>
             <w:r>
               <w:rPr>
+                <w:rFonts w:ascii="Times New Roman" w:hAnsi="Times New Roman" w:cs="Times New Roman"/>
                 <w:noProof/>
                 <w:webHidden/>
               </w:rPr>
@@ -619,7 +652,7 @@
               <w:tab w:val="right" w:leader="dot" w:pos="9350"/>
             </w:tabs>
             <w:rPr>
-              <w:rFonts w:eastAsiaTheme="minorEastAsia"/>
+              <w:rFonts w:ascii="Times New Roman" w:eastAsiaTheme="minorEastAsia" w:hAnsi="Times New Roman" w:cs="Times New Roman"/>
               <w:noProof/>
             </w:rPr>
           </w:pPr>
@@ -627,6 +660,7 @@
             <w:r>
               <w:rPr>
                 <w:rStyle w:val="Hyperlink"/>
+                <w:rFonts w:ascii="Times New Roman" w:hAnsi="Times New Roman" w:cs="Times New Roman"/>
                 <w:noProof/>
                 <w:shd w:val="clear" w:color="auto" w:fill="FFFFFF"/>
               </w:rPr>
@@ -634,6 +668,7 @@
             </w:r>
             <w:r>
               <w:rPr>
+                <w:rFonts w:ascii="Times New Roman" w:hAnsi="Times New Roman" w:cs="Times New Roman"/>
                 <w:noProof/>
                 <w:webHidden/>
               </w:rPr>
@@ -641,6 +676,7 @@
             </w:r>
             <w:r>
               <w:rPr>
+                <w:rFonts w:ascii="Times New Roman" w:hAnsi="Times New Roman" w:cs="Times New Roman"/>
                 <w:noProof/>
                 <w:webHidden/>
               </w:rPr>
@@ -648,6 +684,7 @@
             </w:r>
             <w:r>
               <w:rPr>
+                <w:rFonts w:ascii="Times New Roman" w:hAnsi="Times New Roman" w:cs="Times New Roman"/>
                 <w:noProof/>
                 <w:webHidden/>
               </w:rPr>
@@ -655,12 +692,14 @@
             </w:r>
             <w:r>
               <w:rPr>
-                <w:noProof/>
-                <w:webHidden/>
-              </w:rPr>
-            </w:r>
-            <w:r>
-              <w:rPr>
+                <w:rFonts w:ascii="Times New Roman" w:hAnsi="Times New Roman" w:cs="Times New Roman"/>
+                <w:noProof/>
+                <w:webHidden/>
+              </w:rPr>
+            </w:r>
+            <w:r>
+              <w:rPr>
+                <w:rFonts w:ascii="Times New Roman" w:hAnsi="Times New Roman" w:cs="Times New Roman"/>
                 <w:noProof/>
                 <w:webHidden/>
               </w:rPr>
@@ -668,6 +707,7 @@
             </w:r>
             <w:r>
               <w:rPr>
+                <w:rFonts w:ascii="Times New Roman" w:hAnsi="Times New Roman" w:cs="Times New Roman"/>
                 <w:noProof/>
                 <w:webHidden/>
               </w:rPr>
@@ -675,6 +715,7 @@
             </w:r>
             <w:r>
               <w:rPr>
+                <w:rFonts w:ascii="Times New Roman" w:hAnsi="Times New Roman" w:cs="Times New Roman"/>
                 <w:noProof/>
                 <w:webHidden/>
               </w:rPr>
@@ -689,7 +730,7 @@
               <w:tab w:val="right" w:leader="dot" w:pos="9350"/>
             </w:tabs>
             <w:rPr>
-              <w:rFonts w:eastAsiaTheme="minorEastAsia"/>
+              <w:rFonts w:ascii="Times New Roman" w:eastAsiaTheme="minorEastAsia" w:hAnsi="Times New Roman" w:cs="Times New Roman"/>
               <w:noProof/>
             </w:rPr>
           </w:pPr>
@@ -706,6 +747,7 @@
             </w:r>
             <w:r>
               <w:rPr>
+                <w:rFonts w:ascii="Times New Roman" w:hAnsi="Times New Roman" w:cs="Times New Roman"/>
                 <w:noProof/>
                 <w:webHidden/>
               </w:rPr>
@@ -713,6 +755,7 @@
             </w:r>
             <w:r>
               <w:rPr>
+                <w:rFonts w:ascii="Times New Roman" w:hAnsi="Times New Roman" w:cs="Times New Roman"/>
                 <w:noProof/>
                 <w:webHidden/>
               </w:rPr>
@@ -720,6 +763,7 @@
             </w:r>
             <w:r>
               <w:rPr>
+                <w:rFonts w:ascii="Times New Roman" w:hAnsi="Times New Roman" w:cs="Times New Roman"/>
                 <w:noProof/>
                 <w:webHidden/>
               </w:rPr>
@@ -727,12 +771,14 @@
             </w:r>
             <w:r>
               <w:rPr>
-                <w:noProof/>
-                <w:webHidden/>
-              </w:rPr>
-            </w:r>
-            <w:r>
-              <w:rPr>
+                <w:rFonts w:ascii="Times New Roman" w:hAnsi="Times New Roman" w:cs="Times New Roman"/>
+                <w:noProof/>
+                <w:webHidden/>
+              </w:rPr>
+            </w:r>
+            <w:r>
+              <w:rPr>
+                <w:rFonts w:ascii="Times New Roman" w:hAnsi="Times New Roman" w:cs="Times New Roman"/>
                 <w:noProof/>
                 <w:webHidden/>
               </w:rPr>
@@ -740,6 +786,7 @@
             </w:r>
             <w:r>
               <w:rPr>
+                <w:rFonts w:ascii="Times New Roman" w:hAnsi="Times New Roman" w:cs="Times New Roman"/>
                 <w:noProof/>
                 <w:webHidden/>
               </w:rPr>
@@ -747,6 +794,7 @@
             </w:r>
             <w:r>
               <w:rPr>
+                <w:rFonts w:ascii="Times New Roman" w:hAnsi="Times New Roman" w:cs="Times New Roman"/>
                 <w:noProof/>
                 <w:webHidden/>
               </w:rPr>
@@ -762,7 +810,7 @@
               <w:tab w:val="right" w:leader="dot" w:pos="9350"/>
             </w:tabs>
             <w:rPr>
-              <w:rFonts w:eastAsiaTheme="minorEastAsia"/>
+              <w:rFonts w:ascii="Times New Roman" w:eastAsiaTheme="minorEastAsia" w:hAnsi="Times New Roman" w:cs="Times New Roman"/>
               <w:noProof/>
             </w:rPr>
           </w:pPr>
@@ -770,13 +818,14 @@
             <w:r>
               <w:rPr>
                 <w:rStyle w:val="Hyperlink"/>
+                <w:rFonts w:ascii="Times New Roman" w:hAnsi="Times New Roman" w:cs="Times New Roman"/>
                 <w:noProof/>
               </w:rPr>
               <w:t>1)</w:t>
             </w:r>
             <w:r>
               <w:rPr>
-                <w:rFonts w:eastAsiaTheme="minorEastAsia"/>
+                <w:rFonts w:ascii="Times New Roman" w:eastAsiaTheme="minorEastAsia" w:hAnsi="Times New Roman" w:cs="Times New Roman"/>
                 <w:noProof/>
               </w:rPr>
               <w:tab/>
@@ -784,12 +833,14 @@
             <w:r>
               <w:rPr>
                 <w:rStyle w:val="Hyperlink"/>
+                <w:rFonts w:ascii="Times New Roman" w:hAnsi="Times New Roman" w:cs="Times New Roman"/>
                 <w:noProof/>
               </w:rPr>
               <w:t>Google</w:t>
             </w:r>
             <w:r>
               <w:rPr>
+                <w:rFonts w:ascii="Times New Roman" w:hAnsi="Times New Roman" w:cs="Times New Roman"/>
                 <w:noProof/>
                 <w:webHidden/>
               </w:rPr>
@@ -797,6 +848,7 @@
             </w:r>
             <w:r>
               <w:rPr>
+                <w:rFonts w:ascii="Times New Roman" w:hAnsi="Times New Roman" w:cs="Times New Roman"/>
                 <w:noProof/>
                 <w:webHidden/>
               </w:rPr>
@@ -804,6 +856,7 @@
             </w:r>
             <w:r>
               <w:rPr>
+                <w:rFonts w:ascii="Times New Roman" w:hAnsi="Times New Roman" w:cs="Times New Roman"/>
                 <w:noProof/>
                 <w:webHidden/>
               </w:rPr>
@@ -811,12 +864,14 @@
             </w:r>
             <w:r>
               <w:rPr>
-                <w:noProof/>
-                <w:webHidden/>
-              </w:rPr>
-            </w:r>
-            <w:r>
-              <w:rPr>
+                <w:rFonts w:ascii="Times New Roman" w:hAnsi="Times New Roman" w:cs="Times New Roman"/>
+                <w:noProof/>
+                <w:webHidden/>
+              </w:rPr>
+            </w:r>
+            <w:r>
+              <w:rPr>
+                <w:rFonts w:ascii="Times New Roman" w:hAnsi="Times New Roman" w:cs="Times New Roman"/>
                 <w:noProof/>
                 <w:webHidden/>
               </w:rPr>
@@ -824,6 +879,7 @@
             </w:r>
             <w:r>
               <w:rPr>
+                <w:rFonts w:ascii="Times New Roman" w:hAnsi="Times New Roman" w:cs="Times New Roman"/>
                 <w:noProof/>
                 <w:webHidden/>
               </w:rPr>
@@ -831,6 +887,7 @@
             </w:r>
             <w:r>
               <w:rPr>
+                <w:rFonts w:ascii="Times New Roman" w:hAnsi="Times New Roman" w:cs="Times New Roman"/>
                 <w:noProof/>
                 <w:webHidden/>
               </w:rPr>
@@ -846,7 +903,7 @@
               <w:tab w:val="right" w:leader="dot" w:pos="9350"/>
             </w:tabs>
             <w:rPr>
-              <w:rFonts w:eastAsiaTheme="minorEastAsia"/>
+              <w:rFonts w:ascii="Times New Roman" w:eastAsiaTheme="minorEastAsia" w:hAnsi="Times New Roman" w:cs="Times New Roman"/>
               <w:noProof/>
             </w:rPr>
           </w:pPr>
@@ -854,13 +911,14 @@
             <w:r>
               <w:rPr>
                 <w:rStyle w:val="Hyperlink"/>
+                <w:rFonts w:ascii="Times New Roman" w:hAnsi="Times New Roman" w:cs="Times New Roman"/>
                 <w:noProof/>
               </w:rPr>
               <w:t>2)</w:t>
             </w:r>
             <w:r>
               <w:rPr>
-                <w:rFonts w:eastAsiaTheme="minorEastAsia"/>
+                <w:rFonts w:ascii="Times New Roman" w:eastAsiaTheme="minorEastAsia" w:hAnsi="Times New Roman" w:cs="Times New Roman"/>
                 <w:noProof/>
               </w:rPr>
               <w:tab/>
@@ -868,12 +926,14 @@
             <w:r>
               <w:rPr>
                 <w:rStyle w:val="Hyperlink"/>
+                <w:rFonts w:ascii="Times New Roman" w:hAnsi="Times New Roman" w:cs="Times New Roman"/>
                 <w:noProof/>
               </w:rPr>
               <w:t>YouTube:</w:t>
             </w:r>
             <w:r>
               <w:rPr>
+                <w:rFonts w:ascii="Times New Roman" w:hAnsi="Times New Roman" w:cs="Times New Roman"/>
                 <w:noProof/>
                 <w:webHidden/>
               </w:rPr>
@@ -881,6 +941,7 @@
             </w:r>
             <w:r>
               <w:rPr>
+                <w:rFonts w:ascii="Times New Roman" w:hAnsi="Times New Roman" w:cs="Times New Roman"/>
                 <w:noProof/>
                 <w:webHidden/>
               </w:rPr>
@@ -888,6 +949,7 @@
             </w:r>
             <w:r>
               <w:rPr>
+                <w:rFonts w:ascii="Times New Roman" w:hAnsi="Times New Roman" w:cs="Times New Roman"/>
                 <w:noProof/>
                 <w:webHidden/>
               </w:rPr>
@@ -895,12 +957,14 @@
             </w:r>
             <w:r>
               <w:rPr>
-                <w:noProof/>
-                <w:webHidden/>
-              </w:rPr>
-            </w:r>
-            <w:r>
-              <w:rPr>
+                <w:rFonts w:ascii="Times New Roman" w:hAnsi="Times New Roman" w:cs="Times New Roman"/>
+                <w:noProof/>
+                <w:webHidden/>
+              </w:rPr>
+            </w:r>
+            <w:r>
+              <w:rPr>
+                <w:rFonts w:ascii="Times New Roman" w:hAnsi="Times New Roman" w:cs="Times New Roman"/>
                 <w:noProof/>
                 <w:webHidden/>
               </w:rPr>
@@ -908,6 +972,7 @@
             </w:r>
             <w:r>
               <w:rPr>
+                <w:rFonts w:ascii="Times New Roman" w:hAnsi="Times New Roman" w:cs="Times New Roman"/>
                 <w:noProof/>
                 <w:webHidden/>
               </w:rPr>
@@ -915,6 +980,7 @@
             </w:r>
             <w:r>
               <w:rPr>
+                <w:rFonts w:ascii="Times New Roman" w:hAnsi="Times New Roman" w:cs="Times New Roman"/>
                 <w:noProof/>
                 <w:webHidden/>
               </w:rPr>
@@ -930,7 +996,7 @@
               <w:tab w:val="right" w:leader="dot" w:pos="9350"/>
             </w:tabs>
             <w:rPr>
-              <w:rFonts w:eastAsiaTheme="minorEastAsia"/>
+              <w:rFonts w:ascii="Times New Roman" w:eastAsiaTheme="minorEastAsia" w:hAnsi="Times New Roman" w:cs="Times New Roman"/>
               <w:noProof/>
             </w:rPr>
           </w:pPr>
@@ -938,7 +1004,7 @@
             <w:r>
               <w:rPr>
                 <w:rStyle w:val="Hyperlink"/>
-                <w:rFonts w:eastAsia="Noto Serif CJK SC"/>
+                <w:rFonts w:ascii="Times New Roman" w:eastAsia="Noto Serif CJK SC" w:hAnsi="Times New Roman" w:cs="Times New Roman"/>
                 <w:noProof/>
                 <w:kern w:val="3"/>
                 <w:lang w:eastAsia="zh-CN" w:bidi="hi-IN"/>
@@ -947,7 +1013,7 @@
             </w:r>
             <w:r>
               <w:rPr>
-                <w:rFonts w:eastAsiaTheme="minorEastAsia"/>
+                <w:rFonts w:ascii="Times New Roman" w:eastAsiaTheme="minorEastAsia" w:hAnsi="Times New Roman" w:cs="Times New Roman"/>
                 <w:noProof/>
               </w:rPr>
               <w:tab/>
@@ -955,7 +1021,7 @@
             <w:r>
               <w:rPr>
                 <w:rStyle w:val="Hyperlink"/>
-                <w:rFonts w:eastAsia="Noto Serif CJK SC"/>
+                <w:rFonts w:ascii="Times New Roman" w:eastAsia="Noto Serif CJK SC" w:hAnsi="Times New Roman" w:cs="Times New Roman"/>
                 <w:noProof/>
                 <w:kern w:val="3"/>
                 <w:lang w:eastAsia="zh-CN" w:bidi="hi-IN"/>
@@ -964,6 +1030,7 @@
             </w:r>
             <w:r>
               <w:rPr>
+                <w:rFonts w:ascii="Times New Roman" w:hAnsi="Times New Roman" w:cs="Times New Roman"/>
                 <w:noProof/>
                 <w:webHidden/>
               </w:rPr>
@@ -971,6 +1038,7 @@
             </w:r>
             <w:r>
               <w:rPr>
+                <w:rFonts w:ascii="Times New Roman" w:hAnsi="Times New Roman" w:cs="Times New Roman"/>
                 <w:noProof/>
                 <w:webHidden/>
               </w:rPr>
@@ -978,6 +1046,7 @@
             </w:r>
             <w:r>
               <w:rPr>
+                <w:rFonts w:ascii="Times New Roman" w:hAnsi="Times New Roman" w:cs="Times New Roman"/>
                 <w:noProof/>
                 <w:webHidden/>
               </w:rPr>
@@ -985,12 +1054,14 @@
             </w:r>
             <w:r>
               <w:rPr>
-                <w:noProof/>
-                <w:webHidden/>
-              </w:rPr>
-            </w:r>
-            <w:r>
-              <w:rPr>
+                <w:rFonts w:ascii="Times New Roman" w:hAnsi="Times New Roman" w:cs="Times New Roman"/>
+                <w:noProof/>
+                <w:webHidden/>
+              </w:rPr>
+            </w:r>
+            <w:r>
+              <w:rPr>
+                <w:rFonts w:ascii="Times New Roman" w:hAnsi="Times New Roman" w:cs="Times New Roman"/>
                 <w:noProof/>
                 <w:webHidden/>
               </w:rPr>
@@ -998,6 +1069,7 @@
             </w:r>
             <w:r>
               <w:rPr>
+                <w:rFonts w:ascii="Times New Roman" w:hAnsi="Times New Roman" w:cs="Times New Roman"/>
                 <w:noProof/>
                 <w:webHidden/>
               </w:rPr>
@@ -1005,6 +1077,7 @@
             </w:r>
             <w:r>
               <w:rPr>
+                <w:rFonts w:ascii="Times New Roman" w:hAnsi="Times New Roman" w:cs="Times New Roman"/>
                 <w:noProof/>
                 <w:webHidden/>
               </w:rPr>
@@ -1020,7 +1093,7 @@
               <w:tab w:val="right" w:leader="dot" w:pos="9350"/>
             </w:tabs>
             <w:rPr>
-              <w:rFonts w:eastAsiaTheme="minorEastAsia"/>
+              <w:rFonts w:ascii="Times New Roman" w:eastAsiaTheme="minorEastAsia" w:hAnsi="Times New Roman" w:cs="Times New Roman"/>
               <w:noProof/>
             </w:rPr>
           </w:pPr>
@@ -1028,7 +1101,7 @@
             <w:r>
               <w:rPr>
                 <w:rStyle w:val="Hyperlink"/>
-                <w:rFonts w:eastAsia="Noto Serif CJK SC"/>
+                <w:rFonts w:ascii="Times New Roman" w:eastAsia="Noto Serif CJK SC" w:hAnsi="Times New Roman" w:cs="Times New Roman"/>
                 <w:noProof/>
                 <w:kern w:val="3"/>
                 <w:lang w:eastAsia="zh-CN" w:bidi="hi-IN"/>
@@ -1037,7 +1110,7 @@
             </w:r>
             <w:r>
               <w:rPr>
-                <w:rFonts w:eastAsiaTheme="minorEastAsia"/>
+                <w:rFonts w:ascii="Times New Roman" w:eastAsiaTheme="minorEastAsia" w:hAnsi="Times New Roman" w:cs="Times New Roman"/>
                 <w:noProof/>
               </w:rPr>
               <w:tab/>
@@ -1045,7 +1118,7 @@
             <w:r>
               <w:rPr>
                 <w:rStyle w:val="Hyperlink"/>
-                <w:rFonts w:eastAsia="Noto Serif CJK SC"/>
+                <w:rFonts w:ascii="Times New Roman" w:eastAsia="Noto Serif CJK SC" w:hAnsi="Times New Roman" w:cs="Times New Roman"/>
                 <w:noProof/>
                 <w:kern w:val="3"/>
                 <w:lang w:eastAsia="zh-CN" w:bidi="hi-IN"/>
@@ -1054,6 +1127,7 @@
             </w:r>
             <w:r>
               <w:rPr>
+                <w:rFonts w:ascii="Times New Roman" w:hAnsi="Times New Roman" w:cs="Times New Roman"/>
                 <w:noProof/>
                 <w:webHidden/>
               </w:rPr>
@@ -1061,6 +1135,7 @@
             </w:r>
             <w:r>
               <w:rPr>
+                <w:rFonts w:ascii="Times New Roman" w:hAnsi="Times New Roman" w:cs="Times New Roman"/>
                 <w:noProof/>
                 <w:webHidden/>
               </w:rPr>
@@ -1068,6 +1143,7 @@
             </w:r>
             <w:r>
               <w:rPr>
+                <w:rFonts w:ascii="Times New Roman" w:hAnsi="Times New Roman" w:cs="Times New Roman"/>
                 <w:noProof/>
                 <w:webHidden/>
               </w:rPr>
@@ -1075,12 +1151,14 @@
             </w:r>
             <w:r>
               <w:rPr>
-                <w:noProof/>
-                <w:webHidden/>
-              </w:rPr>
-            </w:r>
-            <w:r>
-              <w:rPr>
+                <w:rFonts w:ascii="Times New Roman" w:hAnsi="Times New Roman" w:cs="Times New Roman"/>
+                <w:noProof/>
+                <w:webHidden/>
+              </w:rPr>
+            </w:r>
+            <w:r>
+              <w:rPr>
+                <w:rFonts w:ascii="Times New Roman" w:hAnsi="Times New Roman" w:cs="Times New Roman"/>
                 <w:noProof/>
                 <w:webHidden/>
               </w:rPr>
@@ -1088,6 +1166,7 @@
             </w:r>
             <w:r>
               <w:rPr>
+                <w:rFonts w:ascii="Times New Roman" w:hAnsi="Times New Roman" w:cs="Times New Roman"/>
                 <w:noProof/>
                 <w:webHidden/>
               </w:rPr>
@@ -1095,6 +1174,7 @@
             </w:r>
             <w:r>
               <w:rPr>
+                <w:rFonts w:ascii="Times New Roman" w:hAnsi="Times New Roman" w:cs="Times New Roman"/>
                 <w:noProof/>
                 <w:webHidden/>
               </w:rPr>
@@ -1110,7 +1190,7 @@
               <w:tab w:val="right" w:leader="dot" w:pos="9350"/>
             </w:tabs>
             <w:rPr>
-              <w:rFonts w:eastAsiaTheme="minorEastAsia"/>
+              <w:rFonts w:ascii="Times New Roman" w:eastAsiaTheme="minorEastAsia" w:hAnsi="Times New Roman" w:cs="Times New Roman"/>
               <w:noProof/>
             </w:rPr>
           </w:pPr>
@@ -1118,7 +1198,7 @@
             <w:r>
               <w:rPr>
                 <w:rStyle w:val="Hyperlink"/>
-                <w:rFonts w:eastAsia="Noto Serif CJK SC"/>
+                <w:rFonts w:ascii="Times New Roman" w:eastAsia="Noto Serif CJK SC" w:hAnsi="Times New Roman" w:cs="Times New Roman"/>
                 <w:noProof/>
                 <w:kern w:val="3"/>
                 <w:lang w:eastAsia="zh-CN" w:bidi="hi-IN"/>
@@ -1127,7 +1207,7 @@
             </w:r>
             <w:r>
               <w:rPr>
-                <w:rFonts w:eastAsiaTheme="minorEastAsia"/>
+                <w:rFonts w:ascii="Times New Roman" w:eastAsiaTheme="minorEastAsia" w:hAnsi="Times New Roman" w:cs="Times New Roman"/>
                 <w:noProof/>
               </w:rPr>
               <w:tab/>
@@ -1135,7 +1215,7 @@
             <w:r>
               <w:rPr>
                 <w:rStyle w:val="Hyperlink"/>
-                <w:rFonts w:eastAsia="Noto Serif CJK SC"/>
+                <w:rFonts w:ascii="Times New Roman" w:eastAsia="Noto Serif CJK SC" w:hAnsi="Times New Roman" w:cs="Times New Roman"/>
                 <w:noProof/>
                 <w:kern w:val="3"/>
                 <w:lang w:eastAsia="zh-CN" w:bidi="hi-IN"/>
@@ -1144,6 +1224,7 @@
             </w:r>
             <w:r>
               <w:rPr>
+                <w:rFonts w:ascii="Times New Roman" w:hAnsi="Times New Roman" w:cs="Times New Roman"/>
                 <w:noProof/>
                 <w:webHidden/>
               </w:rPr>
@@ -1151,6 +1232,7 @@
             </w:r>
             <w:r>
               <w:rPr>
+                <w:rFonts w:ascii="Times New Roman" w:hAnsi="Times New Roman" w:cs="Times New Roman"/>
                 <w:noProof/>
                 <w:webHidden/>
               </w:rPr>
@@ -1158,6 +1240,7 @@
             </w:r>
             <w:r>
               <w:rPr>
+                <w:rFonts w:ascii="Times New Roman" w:hAnsi="Times New Roman" w:cs="Times New Roman"/>
                 <w:noProof/>
                 <w:webHidden/>
               </w:rPr>
@@ -1165,12 +1248,14 @@
             </w:r>
             <w:r>
               <w:rPr>
-                <w:noProof/>
-                <w:webHidden/>
-              </w:rPr>
-            </w:r>
-            <w:r>
-              <w:rPr>
+                <w:rFonts w:ascii="Times New Roman" w:hAnsi="Times New Roman" w:cs="Times New Roman"/>
+                <w:noProof/>
+                <w:webHidden/>
+              </w:rPr>
+            </w:r>
+            <w:r>
+              <w:rPr>
+                <w:rFonts w:ascii="Times New Roman" w:hAnsi="Times New Roman" w:cs="Times New Roman"/>
                 <w:noProof/>
                 <w:webHidden/>
               </w:rPr>
@@ -1178,6 +1263,7 @@
             </w:r>
             <w:r>
               <w:rPr>
+                <w:rFonts w:ascii="Times New Roman" w:hAnsi="Times New Roman" w:cs="Times New Roman"/>
                 <w:noProof/>
                 <w:webHidden/>
               </w:rPr>
@@ -1185,6 +1271,7 @@
             </w:r>
             <w:r>
               <w:rPr>
+                <w:rFonts w:ascii="Times New Roman" w:hAnsi="Times New Roman" w:cs="Times New Roman"/>
                 <w:noProof/>
                 <w:webHidden/>
               </w:rPr>
@@ -1199,7 +1286,7 @@
               <w:tab w:val="right" w:leader="dot" w:pos="9350"/>
             </w:tabs>
             <w:rPr>
-              <w:rFonts w:eastAsiaTheme="minorEastAsia"/>
+              <w:rFonts w:ascii="Times New Roman" w:eastAsiaTheme="minorEastAsia" w:hAnsi="Times New Roman" w:cs="Times New Roman"/>
               <w:noProof/>
             </w:rPr>
           </w:pPr>
@@ -1216,6 +1303,7 @@
             </w:r>
             <w:r>
               <w:rPr>
+                <w:rFonts w:ascii="Times New Roman" w:hAnsi="Times New Roman" w:cs="Times New Roman"/>
                 <w:noProof/>
                 <w:webHidden/>
               </w:rPr>
@@ -1223,6 +1311,7 @@
             </w:r>
             <w:r>
               <w:rPr>
+                <w:rFonts w:ascii="Times New Roman" w:hAnsi="Times New Roman" w:cs="Times New Roman"/>
                 <w:noProof/>
                 <w:webHidden/>
               </w:rPr>
@@ -1230,6 +1319,7 @@
             </w:r>
             <w:r>
               <w:rPr>
+                <w:rFonts w:ascii="Times New Roman" w:hAnsi="Times New Roman" w:cs="Times New Roman"/>
                 <w:noProof/>
                 <w:webHidden/>
               </w:rPr>
@@ -1237,12 +1327,14 @@
             </w:r>
             <w:r>
               <w:rPr>
-                <w:noProof/>
-                <w:webHidden/>
-              </w:rPr>
-            </w:r>
-            <w:r>
-              <w:rPr>
+                <w:rFonts w:ascii="Times New Roman" w:hAnsi="Times New Roman" w:cs="Times New Roman"/>
+                <w:noProof/>
+                <w:webHidden/>
+              </w:rPr>
+            </w:r>
+            <w:r>
+              <w:rPr>
+                <w:rFonts w:ascii="Times New Roman" w:hAnsi="Times New Roman" w:cs="Times New Roman"/>
                 <w:noProof/>
                 <w:webHidden/>
               </w:rPr>
@@ -1250,6 +1342,7 @@
             </w:r>
             <w:r>
               <w:rPr>
+                <w:rFonts w:ascii="Times New Roman" w:hAnsi="Times New Roman" w:cs="Times New Roman"/>
                 <w:noProof/>
                 <w:webHidden/>
               </w:rPr>
@@ -1257,6 +1350,7 @@
             </w:r>
             <w:r>
               <w:rPr>
+                <w:rFonts w:ascii="Times New Roman" w:hAnsi="Times New Roman" w:cs="Times New Roman"/>
                 <w:noProof/>
                 <w:webHidden/>
               </w:rPr>
@@ -1271,7 +1365,7 @@
               <w:tab w:val="right" w:leader="dot" w:pos="9350"/>
             </w:tabs>
             <w:rPr>
-              <w:rFonts w:eastAsiaTheme="minorEastAsia"/>
+              <w:rFonts w:ascii="Times New Roman" w:eastAsiaTheme="minorEastAsia" w:hAnsi="Times New Roman" w:cs="Times New Roman"/>
               <w:noProof/>
             </w:rPr>
           </w:pPr>
@@ -1279,12 +1373,14 @@
             <w:r>
               <w:rPr>
                 <w:rStyle w:val="Hyperlink"/>
+                <w:rFonts w:ascii="Times New Roman" w:hAnsi="Times New Roman" w:cs="Times New Roman"/>
                 <w:noProof/>
               </w:rPr>
               <w:t>Advocacy Websites.</w:t>
             </w:r>
             <w:r>
               <w:rPr>
+                <w:rFonts w:ascii="Times New Roman" w:hAnsi="Times New Roman" w:cs="Times New Roman"/>
                 <w:noProof/>
                 <w:webHidden/>
               </w:rPr>
@@ -1292,6 +1388,7 @@
             </w:r>
             <w:r>
               <w:rPr>
+                <w:rFonts w:ascii="Times New Roman" w:hAnsi="Times New Roman" w:cs="Times New Roman"/>
                 <w:noProof/>
                 <w:webHidden/>
               </w:rPr>
@@ -1299,6 +1396,7 @@
             </w:r>
             <w:r>
               <w:rPr>
+                <w:rFonts w:ascii="Times New Roman" w:hAnsi="Times New Roman" w:cs="Times New Roman"/>
                 <w:noProof/>
                 <w:webHidden/>
               </w:rPr>
@@ -1306,12 +1404,14 @@
             </w:r>
             <w:r>
               <w:rPr>
-                <w:noProof/>
-                <w:webHidden/>
-              </w:rPr>
-            </w:r>
-            <w:r>
-              <w:rPr>
+                <w:rFonts w:ascii="Times New Roman" w:hAnsi="Times New Roman" w:cs="Times New Roman"/>
+                <w:noProof/>
+                <w:webHidden/>
+              </w:rPr>
+            </w:r>
+            <w:r>
+              <w:rPr>
+                <w:rFonts w:ascii="Times New Roman" w:hAnsi="Times New Roman" w:cs="Times New Roman"/>
                 <w:noProof/>
                 <w:webHidden/>
               </w:rPr>
@@ -1319,6 +1419,7 @@
             </w:r>
             <w:r>
               <w:rPr>
+                <w:rFonts w:ascii="Times New Roman" w:hAnsi="Times New Roman" w:cs="Times New Roman"/>
                 <w:noProof/>
                 <w:webHidden/>
               </w:rPr>
@@ -1326,6 +1427,7 @@
             </w:r>
             <w:r>
               <w:rPr>
+                <w:rFonts w:ascii="Times New Roman" w:hAnsi="Times New Roman" w:cs="Times New Roman"/>
                 <w:noProof/>
                 <w:webHidden/>
               </w:rPr>
@@ -1340,7 +1442,7 @@
               <w:tab w:val="right" w:leader="dot" w:pos="9350"/>
             </w:tabs>
             <w:rPr>
-              <w:rFonts w:eastAsiaTheme="minorEastAsia"/>
+              <w:rFonts w:ascii="Times New Roman" w:eastAsiaTheme="minorEastAsia" w:hAnsi="Times New Roman" w:cs="Times New Roman"/>
               <w:noProof/>
             </w:rPr>
           </w:pPr>
@@ -1348,12 +1450,14 @@
             <w:r>
               <w:rPr>
                 <w:rStyle w:val="Hyperlink"/>
+                <w:rFonts w:ascii="Times New Roman" w:hAnsi="Times New Roman" w:cs="Times New Roman"/>
                 <w:noProof/>
               </w:rPr>
               <w:t>Portal websites.</w:t>
             </w:r>
             <w:r>
               <w:rPr>
+                <w:rFonts w:ascii="Times New Roman" w:hAnsi="Times New Roman" w:cs="Times New Roman"/>
                 <w:noProof/>
                 <w:webHidden/>
               </w:rPr>
@@ -1361,6 +1465,7 @@
             </w:r>
             <w:r>
               <w:rPr>
+                <w:rFonts w:ascii="Times New Roman" w:hAnsi="Times New Roman" w:cs="Times New Roman"/>
                 <w:noProof/>
                 <w:webHidden/>
               </w:rPr>
@@ -1368,6 +1473,7 @@
             </w:r>
             <w:r>
               <w:rPr>
+                <w:rFonts w:ascii="Times New Roman" w:hAnsi="Times New Roman" w:cs="Times New Roman"/>
                 <w:noProof/>
                 <w:webHidden/>
               </w:rPr>
@@ -1375,12 +1481,14 @@
             </w:r>
             <w:r>
               <w:rPr>
-                <w:noProof/>
-                <w:webHidden/>
-              </w:rPr>
-            </w:r>
-            <w:r>
-              <w:rPr>
+                <w:rFonts w:ascii="Times New Roman" w:hAnsi="Times New Roman" w:cs="Times New Roman"/>
+                <w:noProof/>
+                <w:webHidden/>
+              </w:rPr>
+            </w:r>
+            <w:r>
+              <w:rPr>
+                <w:rFonts w:ascii="Times New Roman" w:hAnsi="Times New Roman" w:cs="Times New Roman"/>
                 <w:noProof/>
                 <w:webHidden/>
               </w:rPr>
@@ -1388,6 +1496,7 @@
             </w:r>
             <w:r>
               <w:rPr>
+                <w:rFonts w:ascii="Times New Roman" w:hAnsi="Times New Roman" w:cs="Times New Roman"/>
                 <w:noProof/>
                 <w:webHidden/>
               </w:rPr>
@@ -1395,6 +1504,7 @@
             </w:r>
             <w:r>
               <w:rPr>
+                <w:rFonts w:ascii="Times New Roman" w:hAnsi="Times New Roman" w:cs="Times New Roman"/>
                 <w:noProof/>
                 <w:webHidden/>
               </w:rPr>
@@ -1409,7 +1519,7 @@
               <w:tab w:val="right" w:leader="dot" w:pos="9350"/>
             </w:tabs>
             <w:rPr>
-              <w:rFonts w:eastAsiaTheme="minorEastAsia"/>
+              <w:rFonts w:ascii="Times New Roman" w:eastAsiaTheme="minorEastAsia" w:hAnsi="Times New Roman" w:cs="Times New Roman"/>
               <w:noProof/>
             </w:rPr>
           </w:pPr>
@@ -1417,12 +1527,14 @@
             <w:r>
               <w:rPr>
                 <w:rStyle w:val="Hyperlink"/>
+                <w:rFonts w:ascii="Times New Roman" w:hAnsi="Times New Roman" w:cs="Times New Roman"/>
                 <w:noProof/>
               </w:rPr>
               <w:t>News:</w:t>
             </w:r>
             <w:r>
               <w:rPr>
+                <w:rFonts w:ascii="Times New Roman" w:hAnsi="Times New Roman" w:cs="Times New Roman"/>
                 <w:noProof/>
                 <w:webHidden/>
               </w:rPr>
@@ -1430,6 +1542,7 @@
             </w:r>
             <w:r>
               <w:rPr>
+                <w:rFonts w:ascii="Times New Roman" w:hAnsi="Times New Roman" w:cs="Times New Roman"/>
                 <w:noProof/>
                 <w:webHidden/>
               </w:rPr>
@@ -1437,6 +1550,7 @@
             </w:r>
             <w:r>
               <w:rPr>
+                <w:rFonts w:ascii="Times New Roman" w:hAnsi="Times New Roman" w:cs="Times New Roman"/>
                 <w:noProof/>
                 <w:webHidden/>
               </w:rPr>
@@ -1444,12 +1558,14 @@
             </w:r>
             <w:r>
               <w:rPr>
-                <w:noProof/>
-                <w:webHidden/>
-              </w:rPr>
-            </w:r>
-            <w:r>
-              <w:rPr>
+                <w:rFonts w:ascii="Times New Roman" w:hAnsi="Times New Roman" w:cs="Times New Roman"/>
+                <w:noProof/>
+                <w:webHidden/>
+              </w:rPr>
+            </w:r>
+            <w:r>
+              <w:rPr>
+                <w:rFonts w:ascii="Times New Roman" w:hAnsi="Times New Roman" w:cs="Times New Roman"/>
                 <w:noProof/>
                 <w:webHidden/>
               </w:rPr>
@@ -1457,6 +1573,7 @@
             </w:r>
             <w:r>
               <w:rPr>
+                <w:rFonts w:ascii="Times New Roman" w:hAnsi="Times New Roman" w:cs="Times New Roman"/>
                 <w:noProof/>
                 <w:webHidden/>
               </w:rPr>
@@ -1464,6 +1581,7 @@
             </w:r>
             <w:r>
               <w:rPr>
+                <w:rFonts w:ascii="Times New Roman" w:hAnsi="Times New Roman" w:cs="Times New Roman"/>
                 <w:noProof/>
                 <w:webHidden/>
               </w:rPr>
@@ -1478,7 +1596,7 @@
               <w:tab w:val="right" w:leader="dot" w:pos="9350"/>
             </w:tabs>
             <w:rPr>
-              <w:rFonts w:eastAsiaTheme="minorEastAsia"/>
+              <w:rFonts w:ascii="Times New Roman" w:eastAsiaTheme="minorEastAsia" w:hAnsi="Times New Roman" w:cs="Times New Roman"/>
               <w:noProof/>
             </w:rPr>
           </w:pPr>
@@ -1486,12 +1604,14 @@
             <w:r>
               <w:rPr>
                 <w:rStyle w:val="Hyperlink"/>
+                <w:rFonts w:ascii="Times New Roman" w:hAnsi="Times New Roman" w:cs="Times New Roman"/>
                 <w:noProof/>
               </w:rPr>
               <w:t>Business/marketing websites</w:t>
             </w:r>
             <w:r>
               <w:rPr>
+                <w:rFonts w:ascii="Times New Roman" w:hAnsi="Times New Roman" w:cs="Times New Roman"/>
                 <w:noProof/>
                 <w:webHidden/>
               </w:rPr>
@@ -1499,6 +1619,7 @@
             </w:r>
             <w:r>
               <w:rPr>
+                <w:rFonts w:ascii="Times New Roman" w:hAnsi="Times New Roman" w:cs="Times New Roman"/>
                 <w:noProof/>
                 <w:webHidden/>
               </w:rPr>
@@ -1506,6 +1627,7 @@
             </w:r>
             <w:r>
               <w:rPr>
+                <w:rFonts w:ascii="Times New Roman" w:hAnsi="Times New Roman" w:cs="Times New Roman"/>
                 <w:noProof/>
                 <w:webHidden/>
               </w:rPr>
@@ -1513,12 +1635,14 @@
             </w:r>
             <w:r>
               <w:rPr>
-                <w:noProof/>
-                <w:webHidden/>
-              </w:rPr>
-            </w:r>
-            <w:r>
-              <w:rPr>
+                <w:rFonts w:ascii="Times New Roman" w:hAnsi="Times New Roman" w:cs="Times New Roman"/>
+                <w:noProof/>
+                <w:webHidden/>
+              </w:rPr>
+            </w:r>
+            <w:r>
+              <w:rPr>
+                <w:rFonts w:ascii="Times New Roman" w:hAnsi="Times New Roman" w:cs="Times New Roman"/>
                 <w:noProof/>
                 <w:webHidden/>
               </w:rPr>
@@ -1526,6 +1650,7 @@
             </w:r>
             <w:r>
               <w:rPr>
+                <w:rFonts w:ascii="Times New Roman" w:hAnsi="Times New Roman" w:cs="Times New Roman"/>
                 <w:noProof/>
                 <w:webHidden/>
               </w:rPr>
@@ -1533,6 +1658,7 @@
             </w:r>
             <w:r>
               <w:rPr>
+                <w:rFonts w:ascii="Times New Roman" w:hAnsi="Times New Roman" w:cs="Times New Roman"/>
                 <w:noProof/>
                 <w:webHidden/>
               </w:rPr>
@@ -1547,7 +1673,7 @@
               <w:tab w:val="right" w:leader="dot" w:pos="9350"/>
             </w:tabs>
             <w:rPr>
-              <w:rFonts w:eastAsiaTheme="minorEastAsia"/>
+              <w:rFonts w:ascii="Times New Roman" w:eastAsiaTheme="minorEastAsia" w:hAnsi="Times New Roman" w:cs="Times New Roman"/>
               <w:noProof/>
             </w:rPr>
           </w:pPr>
@@ -1555,12 +1681,14 @@
             <w:r>
               <w:rPr>
                 <w:rStyle w:val="Hyperlink"/>
+                <w:rFonts w:ascii="Times New Roman" w:hAnsi="Times New Roman" w:cs="Times New Roman"/>
                 <w:noProof/>
               </w:rPr>
               <w:t>Social Network</w:t>
             </w:r>
             <w:r>
               <w:rPr>
+                <w:rFonts w:ascii="Times New Roman" w:hAnsi="Times New Roman" w:cs="Times New Roman"/>
                 <w:noProof/>
                 <w:webHidden/>
               </w:rPr>
@@ -1568,6 +1696,7 @@
             </w:r>
             <w:r>
               <w:rPr>
+                <w:rFonts w:ascii="Times New Roman" w:hAnsi="Times New Roman" w:cs="Times New Roman"/>
                 <w:noProof/>
                 <w:webHidden/>
               </w:rPr>
@@ -1575,6 +1704,7 @@
             </w:r>
             <w:r>
               <w:rPr>
+                <w:rFonts w:ascii="Times New Roman" w:hAnsi="Times New Roman" w:cs="Times New Roman"/>
                 <w:noProof/>
                 <w:webHidden/>
               </w:rPr>
@@ -1582,12 +1712,14 @@
             </w:r>
             <w:r>
               <w:rPr>
-                <w:noProof/>
-                <w:webHidden/>
-              </w:rPr>
-            </w:r>
-            <w:r>
-              <w:rPr>
+                <w:rFonts w:ascii="Times New Roman" w:hAnsi="Times New Roman" w:cs="Times New Roman"/>
+                <w:noProof/>
+                <w:webHidden/>
+              </w:rPr>
+            </w:r>
+            <w:r>
+              <w:rPr>
+                <w:rFonts w:ascii="Times New Roman" w:hAnsi="Times New Roman" w:cs="Times New Roman"/>
                 <w:noProof/>
                 <w:webHidden/>
               </w:rPr>
@@ -1595,6 +1727,7 @@
             </w:r>
             <w:r>
               <w:rPr>
+                <w:rFonts w:ascii="Times New Roman" w:hAnsi="Times New Roman" w:cs="Times New Roman"/>
                 <w:noProof/>
                 <w:webHidden/>
               </w:rPr>
@@ -1602,6 +1735,7 @@
             </w:r>
             <w:r>
               <w:rPr>
+                <w:rFonts w:ascii="Times New Roman" w:hAnsi="Times New Roman" w:cs="Times New Roman"/>
                 <w:noProof/>
                 <w:webHidden/>
               </w:rPr>
@@ -1616,7 +1750,7 @@
               <w:tab w:val="right" w:leader="dot" w:pos="9350"/>
             </w:tabs>
             <w:rPr>
-              <w:rFonts w:eastAsiaTheme="minorEastAsia"/>
+              <w:rFonts w:ascii="Times New Roman" w:eastAsiaTheme="minorEastAsia" w:hAnsi="Times New Roman" w:cs="Times New Roman"/>
               <w:noProof/>
             </w:rPr>
           </w:pPr>
@@ -1624,12 +1758,14 @@
             <w:r>
               <w:rPr>
                 <w:rStyle w:val="Hyperlink"/>
+                <w:rFonts w:ascii="Times New Roman" w:hAnsi="Times New Roman" w:cs="Times New Roman"/>
                 <w:noProof/>
               </w:rPr>
               <w:t>Wiki</w:t>
             </w:r>
             <w:r>
               <w:rPr>
+                <w:rFonts w:ascii="Times New Roman" w:hAnsi="Times New Roman" w:cs="Times New Roman"/>
                 <w:noProof/>
                 <w:webHidden/>
               </w:rPr>
@@ -1637,6 +1773,7 @@
             </w:r>
             <w:r>
               <w:rPr>
+                <w:rFonts w:ascii="Times New Roman" w:hAnsi="Times New Roman" w:cs="Times New Roman"/>
                 <w:noProof/>
                 <w:webHidden/>
               </w:rPr>
@@ -1644,6 +1781,7 @@
             </w:r>
             <w:r>
               <w:rPr>
+                <w:rFonts w:ascii="Times New Roman" w:hAnsi="Times New Roman" w:cs="Times New Roman"/>
                 <w:noProof/>
                 <w:webHidden/>
               </w:rPr>
@@ -1651,12 +1789,14 @@
             </w:r>
             <w:r>
               <w:rPr>
-                <w:noProof/>
-                <w:webHidden/>
-              </w:rPr>
-            </w:r>
-            <w:r>
-              <w:rPr>
+                <w:rFonts w:ascii="Times New Roman" w:hAnsi="Times New Roman" w:cs="Times New Roman"/>
+                <w:noProof/>
+                <w:webHidden/>
+              </w:rPr>
+            </w:r>
+            <w:r>
+              <w:rPr>
+                <w:rFonts w:ascii="Times New Roman" w:hAnsi="Times New Roman" w:cs="Times New Roman"/>
                 <w:noProof/>
                 <w:webHidden/>
               </w:rPr>
@@ -1664,6 +1804,7 @@
             </w:r>
             <w:r>
               <w:rPr>
+                <w:rFonts w:ascii="Times New Roman" w:hAnsi="Times New Roman" w:cs="Times New Roman"/>
                 <w:noProof/>
                 <w:webHidden/>
               </w:rPr>
@@ -1671,6 +1812,7 @@
             </w:r>
             <w:r>
               <w:rPr>
+                <w:rFonts w:ascii="Times New Roman" w:hAnsi="Times New Roman" w:cs="Times New Roman"/>
                 <w:noProof/>
                 <w:webHidden/>
               </w:rPr>
@@ -1685,7 +1827,7 @@
               <w:tab w:val="right" w:leader="dot" w:pos="9350"/>
             </w:tabs>
             <w:rPr>
-              <w:rFonts w:eastAsiaTheme="minorEastAsia"/>
+              <w:rFonts w:ascii="Times New Roman" w:eastAsiaTheme="minorEastAsia" w:hAnsi="Times New Roman" w:cs="Times New Roman"/>
               <w:noProof/>
             </w:rPr>
           </w:pPr>
@@ -1693,12 +1835,14 @@
             <w:r>
               <w:rPr>
                 <w:rStyle w:val="Hyperlink"/>
+                <w:rFonts w:ascii="Times New Roman" w:hAnsi="Times New Roman" w:cs="Times New Roman"/>
                 <w:noProof/>
               </w:rPr>
               <w:t>Content aggregator:</w:t>
             </w:r>
             <w:r>
               <w:rPr>
+                <w:rFonts w:ascii="Times New Roman" w:hAnsi="Times New Roman" w:cs="Times New Roman"/>
                 <w:noProof/>
                 <w:webHidden/>
               </w:rPr>
@@ -1706,6 +1850,7 @@
             </w:r>
             <w:r>
               <w:rPr>
+                <w:rFonts w:ascii="Times New Roman" w:hAnsi="Times New Roman" w:cs="Times New Roman"/>
                 <w:noProof/>
                 <w:webHidden/>
               </w:rPr>
@@ -1713,6 +1858,7 @@
             </w:r>
             <w:r>
               <w:rPr>
+                <w:rFonts w:ascii="Times New Roman" w:hAnsi="Times New Roman" w:cs="Times New Roman"/>
                 <w:noProof/>
                 <w:webHidden/>
               </w:rPr>
@@ -1720,12 +1866,14 @@
             </w:r>
             <w:r>
               <w:rPr>
-                <w:noProof/>
-                <w:webHidden/>
-              </w:rPr>
-            </w:r>
-            <w:r>
-              <w:rPr>
+                <w:rFonts w:ascii="Times New Roman" w:hAnsi="Times New Roman" w:cs="Times New Roman"/>
+                <w:noProof/>
+                <w:webHidden/>
+              </w:rPr>
+            </w:r>
+            <w:r>
+              <w:rPr>
+                <w:rFonts w:ascii="Times New Roman" w:hAnsi="Times New Roman" w:cs="Times New Roman"/>
                 <w:noProof/>
                 <w:webHidden/>
               </w:rPr>
@@ -1733,6 +1881,7 @@
             </w:r>
             <w:r>
               <w:rPr>
+                <w:rFonts w:ascii="Times New Roman" w:hAnsi="Times New Roman" w:cs="Times New Roman"/>
                 <w:noProof/>
                 <w:webHidden/>
               </w:rPr>
@@ -1740,6 +1889,7 @@
             </w:r>
             <w:r>
               <w:rPr>
+                <w:rFonts w:ascii="Times New Roman" w:hAnsi="Times New Roman" w:cs="Times New Roman"/>
                 <w:noProof/>
                 <w:webHidden/>
               </w:rPr>
@@ -1754,7 +1904,7 @@
               <w:tab w:val="right" w:leader="dot" w:pos="9350"/>
             </w:tabs>
             <w:rPr>
-              <w:rFonts w:eastAsiaTheme="minorEastAsia"/>
+              <w:rFonts w:ascii="Times New Roman" w:eastAsiaTheme="minorEastAsia" w:hAnsi="Times New Roman" w:cs="Times New Roman"/>
               <w:noProof/>
             </w:rPr>
           </w:pPr>
@@ -1762,12 +1912,14 @@
             <w:r>
               <w:rPr>
                 <w:rStyle w:val="Hyperlink"/>
+                <w:rFonts w:ascii="Times New Roman" w:hAnsi="Times New Roman" w:cs="Times New Roman"/>
                 <w:noProof/>
               </w:rPr>
               <w:t>Informational website</w:t>
             </w:r>
             <w:r>
               <w:rPr>
+                <w:rFonts w:ascii="Times New Roman" w:hAnsi="Times New Roman" w:cs="Times New Roman"/>
                 <w:noProof/>
                 <w:webHidden/>
               </w:rPr>
@@ -1775,6 +1927,7 @@
             </w:r>
             <w:r>
               <w:rPr>
+                <w:rFonts w:ascii="Times New Roman" w:hAnsi="Times New Roman" w:cs="Times New Roman"/>
                 <w:noProof/>
                 <w:webHidden/>
               </w:rPr>
@@ -1782,6 +1935,7 @@
             </w:r>
             <w:r>
               <w:rPr>
+                <w:rFonts w:ascii="Times New Roman" w:hAnsi="Times New Roman" w:cs="Times New Roman"/>
                 <w:noProof/>
                 <w:webHidden/>
               </w:rPr>
@@ -1789,12 +1943,14 @@
             </w:r>
             <w:r>
               <w:rPr>
-                <w:noProof/>
-                <w:webHidden/>
-              </w:rPr>
-            </w:r>
-            <w:r>
-              <w:rPr>
+                <w:rFonts w:ascii="Times New Roman" w:hAnsi="Times New Roman" w:cs="Times New Roman"/>
+                <w:noProof/>
+                <w:webHidden/>
+              </w:rPr>
+            </w:r>
+            <w:r>
+              <w:rPr>
+                <w:rFonts w:ascii="Times New Roman" w:hAnsi="Times New Roman" w:cs="Times New Roman"/>
                 <w:noProof/>
                 <w:webHidden/>
               </w:rPr>
@@ -1802,6 +1958,7 @@
             </w:r>
             <w:r>
               <w:rPr>
+                <w:rFonts w:ascii="Times New Roman" w:hAnsi="Times New Roman" w:cs="Times New Roman"/>
                 <w:noProof/>
                 <w:webHidden/>
               </w:rPr>
@@ -1809,6 +1966,7 @@
             </w:r>
             <w:r>
               <w:rPr>
+                <w:rFonts w:ascii="Times New Roman" w:hAnsi="Times New Roman" w:cs="Times New Roman"/>
                 <w:noProof/>
                 <w:webHidden/>
               </w:rPr>
@@ -1823,7 +1981,7 @@
               <w:tab w:val="right" w:leader="dot" w:pos="9350"/>
             </w:tabs>
             <w:rPr>
-              <w:rFonts w:eastAsiaTheme="minorEastAsia"/>
+              <w:rFonts w:ascii="Times New Roman" w:eastAsiaTheme="minorEastAsia" w:hAnsi="Times New Roman" w:cs="Times New Roman"/>
               <w:noProof/>
             </w:rPr>
           </w:pPr>
@@ -1831,12 +1989,14 @@
             <w:r>
               <w:rPr>
                 <w:rStyle w:val="Hyperlink"/>
+                <w:rFonts w:ascii="Times New Roman" w:hAnsi="Times New Roman" w:cs="Times New Roman"/>
                 <w:noProof/>
               </w:rPr>
               <w:t>Entertainment website</w:t>
             </w:r>
             <w:r>
               <w:rPr>
+                <w:rFonts w:ascii="Times New Roman" w:hAnsi="Times New Roman" w:cs="Times New Roman"/>
                 <w:noProof/>
                 <w:webHidden/>
               </w:rPr>
@@ -1844,6 +2004,7 @@
             </w:r>
             <w:r>
               <w:rPr>
+                <w:rFonts w:ascii="Times New Roman" w:hAnsi="Times New Roman" w:cs="Times New Roman"/>
                 <w:noProof/>
                 <w:webHidden/>
               </w:rPr>
@@ -1851,6 +2012,7 @@
             </w:r>
             <w:r>
               <w:rPr>
+                <w:rFonts w:ascii="Times New Roman" w:hAnsi="Times New Roman" w:cs="Times New Roman"/>
                 <w:noProof/>
                 <w:webHidden/>
               </w:rPr>
@@ -1858,12 +2020,14 @@
             </w:r>
             <w:r>
               <w:rPr>
-                <w:noProof/>
-                <w:webHidden/>
-              </w:rPr>
-            </w:r>
-            <w:r>
-              <w:rPr>
+                <w:rFonts w:ascii="Times New Roman" w:hAnsi="Times New Roman" w:cs="Times New Roman"/>
+                <w:noProof/>
+                <w:webHidden/>
+              </w:rPr>
+            </w:r>
+            <w:r>
+              <w:rPr>
+                <w:rFonts w:ascii="Times New Roman" w:hAnsi="Times New Roman" w:cs="Times New Roman"/>
                 <w:noProof/>
                 <w:webHidden/>
               </w:rPr>
@@ -1871,6 +2035,7 @@
             </w:r>
             <w:r>
               <w:rPr>
+                <w:rFonts w:ascii="Times New Roman" w:hAnsi="Times New Roman" w:cs="Times New Roman"/>
                 <w:noProof/>
                 <w:webHidden/>
               </w:rPr>
@@ -1878,6 +2043,7 @@
             </w:r>
             <w:r>
               <w:rPr>
+                <w:rFonts w:ascii="Times New Roman" w:hAnsi="Times New Roman" w:cs="Times New Roman"/>
                 <w:noProof/>
                 <w:webHidden/>
               </w:rPr>
@@ -1892,7 +2058,7 @@
               <w:tab w:val="right" w:leader="dot" w:pos="9350"/>
             </w:tabs>
             <w:rPr>
-              <w:rFonts w:eastAsiaTheme="minorEastAsia"/>
+              <w:rFonts w:ascii="Times New Roman" w:eastAsiaTheme="minorEastAsia" w:hAnsi="Times New Roman" w:cs="Times New Roman"/>
               <w:noProof/>
             </w:rPr>
           </w:pPr>
@@ -1900,12 +2066,14 @@
             <w:r>
               <w:rPr>
                 <w:rStyle w:val="Hyperlink"/>
+                <w:rFonts w:ascii="Times New Roman" w:hAnsi="Times New Roman" w:cs="Times New Roman"/>
                 <w:noProof/>
               </w:rPr>
               <w:t>Educational</w:t>
             </w:r>
             <w:r>
               <w:rPr>
+                <w:rFonts w:ascii="Times New Roman" w:hAnsi="Times New Roman" w:cs="Times New Roman"/>
                 <w:noProof/>
                 <w:webHidden/>
               </w:rPr>
@@ -1913,6 +2081,7 @@
             </w:r>
             <w:r>
               <w:rPr>
+                <w:rFonts w:ascii="Times New Roman" w:hAnsi="Times New Roman" w:cs="Times New Roman"/>
                 <w:noProof/>
                 <w:webHidden/>
               </w:rPr>
@@ -1920,6 +2089,7 @@
             </w:r>
             <w:r>
               <w:rPr>
+                <w:rFonts w:ascii="Times New Roman" w:hAnsi="Times New Roman" w:cs="Times New Roman"/>
                 <w:noProof/>
                 <w:webHidden/>
               </w:rPr>
@@ -1927,12 +2097,14 @@
             </w:r>
             <w:r>
               <w:rPr>
-                <w:noProof/>
-                <w:webHidden/>
-              </w:rPr>
-            </w:r>
-            <w:r>
-              <w:rPr>
+                <w:rFonts w:ascii="Times New Roman" w:hAnsi="Times New Roman" w:cs="Times New Roman"/>
+                <w:noProof/>
+                <w:webHidden/>
+              </w:rPr>
+            </w:r>
+            <w:r>
+              <w:rPr>
+                <w:rFonts w:ascii="Times New Roman" w:hAnsi="Times New Roman" w:cs="Times New Roman"/>
                 <w:noProof/>
                 <w:webHidden/>
               </w:rPr>
@@ -1940,6 +2112,7 @@
             </w:r>
             <w:r>
               <w:rPr>
+                <w:rFonts w:ascii="Times New Roman" w:hAnsi="Times New Roman" w:cs="Times New Roman"/>
                 <w:noProof/>
                 <w:webHidden/>
               </w:rPr>
@@ -1947,6 +2120,7 @@
             </w:r>
             <w:r>
               <w:rPr>
+                <w:rFonts w:ascii="Times New Roman" w:hAnsi="Times New Roman" w:cs="Times New Roman"/>
                 <w:noProof/>
                 <w:webHidden/>
               </w:rPr>
@@ -1961,7 +2135,7 @@
               <w:tab w:val="right" w:leader="dot" w:pos="9350"/>
             </w:tabs>
             <w:rPr>
-              <w:rFonts w:eastAsiaTheme="minorEastAsia"/>
+              <w:rFonts w:ascii="Times New Roman" w:eastAsiaTheme="minorEastAsia" w:hAnsi="Times New Roman" w:cs="Times New Roman"/>
               <w:noProof/>
             </w:rPr>
           </w:pPr>
@@ -1969,12 +2143,14 @@
             <w:r>
               <w:rPr>
                 <w:rStyle w:val="Hyperlink"/>
+                <w:rFonts w:ascii="Times New Roman" w:hAnsi="Times New Roman" w:cs="Times New Roman"/>
                 <w:noProof/>
               </w:rPr>
               <w:t>Personal websites</w:t>
             </w:r>
             <w:r>
               <w:rPr>
+                <w:rFonts w:ascii="Times New Roman" w:hAnsi="Times New Roman" w:cs="Times New Roman"/>
                 <w:noProof/>
                 <w:webHidden/>
               </w:rPr>
@@ -1982,6 +2158,7 @@
             </w:r>
             <w:r>
               <w:rPr>
+                <w:rFonts w:ascii="Times New Roman" w:hAnsi="Times New Roman" w:cs="Times New Roman"/>
                 <w:noProof/>
                 <w:webHidden/>
               </w:rPr>
@@ -1989,6 +2166,7 @@
             </w:r>
             <w:r>
               <w:rPr>
+                <w:rFonts w:ascii="Times New Roman" w:hAnsi="Times New Roman" w:cs="Times New Roman"/>
                 <w:noProof/>
                 <w:webHidden/>
               </w:rPr>
@@ -1996,12 +2174,14 @@
             </w:r>
             <w:r>
               <w:rPr>
-                <w:noProof/>
-                <w:webHidden/>
-              </w:rPr>
-            </w:r>
-            <w:r>
-              <w:rPr>
+                <w:rFonts w:ascii="Times New Roman" w:hAnsi="Times New Roman" w:cs="Times New Roman"/>
+                <w:noProof/>
+                <w:webHidden/>
+              </w:rPr>
+            </w:r>
+            <w:r>
+              <w:rPr>
+                <w:rFonts w:ascii="Times New Roman" w:hAnsi="Times New Roman" w:cs="Times New Roman"/>
                 <w:noProof/>
                 <w:webHidden/>
               </w:rPr>
@@ -2009,6 +2189,7 @@
             </w:r>
             <w:r>
               <w:rPr>
+                <w:rFonts w:ascii="Times New Roman" w:hAnsi="Times New Roman" w:cs="Times New Roman"/>
                 <w:noProof/>
                 <w:webHidden/>
               </w:rPr>
@@ -2016,6 +2197,7 @@
             </w:r>
             <w:r>
               <w:rPr>
+                <w:rFonts w:ascii="Times New Roman" w:hAnsi="Times New Roman" w:cs="Times New Roman"/>
                 <w:noProof/>
                 <w:webHidden/>
               </w:rPr>
@@ -2030,7 +2212,7 @@
               <w:tab w:val="right" w:leader="dot" w:pos="9350"/>
             </w:tabs>
             <w:rPr>
-              <w:rFonts w:eastAsiaTheme="minorEastAsia"/>
+              <w:rFonts w:ascii="Times New Roman" w:eastAsiaTheme="minorEastAsia" w:hAnsi="Times New Roman" w:cs="Times New Roman"/>
               <w:noProof/>
             </w:rPr>
           </w:pPr>
@@ -2047,6 +2229,7 @@
             </w:r>
             <w:r>
               <w:rPr>
+                <w:rFonts w:ascii="Times New Roman" w:hAnsi="Times New Roman" w:cs="Times New Roman"/>
                 <w:noProof/>
                 <w:webHidden/>
               </w:rPr>
@@ -2054,6 +2237,7 @@
             </w:r>
             <w:r>
               <w:rPr>
+                <w:rFonts w:ascii="Times New Roman" w:hAnsi="Times New Roman" w:cs="Times New Roman"/>
                 <w:noProof/>
                 <w:webHidden/>
               </w:rPr>
@@ -2061,6 +2245,7 @@
             </w:r>
             <w:r>
               <w:rPr>
+                <w:rFonts w:ascii="Times New Roman" w:hAnsi="Times New Roman" w:cs="Times New Roman"/>
                 <w:noProof/>
                 <w:webHidden/>
               </w:rPr>
@@ -2068,12 +2253,14 @@
             </w:r>
             <w:r>
               <w:rPr>
-                <w:noProof/>
-                <w:webHidden/>
-              </w:rPr>
-            </w:r>
-            <w:r>
-              <w:rPr>
+                <w:rFonts w:ascii="Times New Roman" w:hAnsi="Times New Roman" w:cs="Times New Roman"/>
+                <w:noProof/>
+                <w:webHidden/>
+              </w:rPr>
+            </w:r>
+            <w:r>
+              <w:rPr>
+                <w:rFonts w:ascii="Times New Roman" w:hAnsi="Times New Roman" w:cs="Times New Roman"/>
                 <w:noProof/>
                 <w:webHidden/>
               </w:rPr>
@@ -2081,6 +2268,7 @@
             </w:r>
             <w:r>
               <w:rPr>
+                <w:rFonts w:ascii="Times New Roman" w:hAnsi="Times New Roman" w:cs="Times New Roman"/>
                 <w:noProof/>
                 <w:webHidden/>
               </w:rPr>
@@ -2088,6 +2276,7 @@
             </w:r>
             <w:r>
               <w:rPr>
+                <w:rFonts w:ascii="Times New Roman" w:hAnsi="Times New Roman" w:cs="Times New Roman"/>
                 <w:noProof/>
                 <w:webHidden/>
               </w:rPr>
@@ -2102,7 +2291,7 @@
               <w:tab w:val="right" w:leader="dot" w:pos="9350"/>
             </w:tabs>
             <w:rPr>
-              <w:rFonts w:eastAsiaTheme="minorEastAsia"/>
+              <w:rFonts w:ascii="Times New Roman" w:eastAsiaTheme="minorEastAsia" w:hAnsi="Times New Roman" w:cs="Times New Roman"/>
               <w:noProof/>
             </w:rPr>
           </w:pPr>
@@ -2110,12 +2299,14 @@
             <w:r>
               <w:rPr>
                 <w:rStyle w:val="Hyperlink"/>
+                <w:rFonts w:ascii="Times New Roman" w:hAnsi="Times New Roman" w:cs="Times New Roman"/>
                 <w:noProof/>
               </w:rPr>
               <w:t>Objectivity.</w:t>
             </w:r>
             <w:r>
               <w:rPr>
+                <w:rFonts w:ascii="Times New Roman" w:hAnsi="Times New Roman" w:cs="Times New Roman"/>
                 <w:noProof/>
                 <w:webHidden/>
               </w:rPr>
@@ -2123,6 +2314,7 @@
             </w:r>
             <w:r>
               <w:rPr>
+                <w:rFonts w:ascii="Times New Roman" w:hAnsi="Times New Roman" w:cs="Times New Roman"/>
                 <w:noProof/>
                 <w:webHidden/>
               </w:rPr>
@@ -2130,6 +2322,7 @@
             </w:r>
             <w:r>
               <w:rPr>
+                <w:rFonts w:ascii="Times New Roman" w:hAnsi="Times New Roman" w:cs="Times New Roman"/>
                 <w:noProof/>
                 <w:webHidden/>
               </w:rPr>
@@ -2137,12 +2330,14 @@
             </w:r>
             <w:r>
               <w:rPr>
-                <w:noProof/>
-                <w:webHidden/>
-              </w:rPr>
-            </w:r>
-            <w:r>
-              <w:rPr>
+                <w:rFonts w:ascii="Times New Roman" w:hAnsi="Times New Roman" w:cs="Times New Roman"/>
+                <w:noProof/>
+                <w:webHidden/>
+              </w:rPr>
+            </w:r>
+            <w:r>
+              <w:rPr>
+                <w:rFonts w:ascii="Times New Roman" w:hAnsi="Times New Roman" w:cs="Times New Roman"/>
                 <w:noProof/>
                 <w:webHidden/>
               </w:rPr>
@@ -2150,6 +2345,7 @@
             </w:r>
             <w:r>
               <w:rPr>
+                <w:rFonts w:ascii="Times New Roman" w:hAnsi="Times New Roman" w:cs="Times New Roman"/>
                 <w:noProof/>
                 <w:webHidden/>
               </w:rPr>
@@ -2157,6 +2353,7 @@
             </w:r>
             <w:r>
               <w:rPr>
+                <w:rFonts w:ascii="Times New Roman" w:hAnsi="Times New Roman" w:cs="Times New Roman"/>
                 <w:noProof/>
                 <w:webHidden/>
               </w:rPr>
@@ -2171,7 +2368,7 @@
               <w:tab w:val="right" w:leader="dot" w:pos="9350"/>
             </w:tabs>
             <w:rPr>
-              <w:rFonts w:eastAsiaTheme="minorEastAsia"/>
+              <w:rFonts w:ascii="Times New Roman" w:eastAsiaTheme="minorEastAsia" w:hAnsi="Times New Roman" w:cs="Times New Roman"/>
               <w:noProof/>
             </w:rPr>
           </w:pPr>
@@ -2179,12 +2376,14 @@
             <w:r>
               <w:rPr>
                 <w:rStyle w:val="Hyperlink"/>
+                <w:rFonts w:ascii="Times New Roman" w:hAnsi="Times New Roman" w:cs="Times New Roman"/>
                 <w:noProof/>
               </w:rPr>
               <w:t>Technical considerations.</w:t>
             </w:r>
             <w:r>
               <w:rPr>
+                <w:rFonts w:ascii="Times New Roman" w:hAnsi="Times New Roman" w:cs="Times New Roman"/>
                 <w:noProof/>
                 <w:webHidden/>
               </w:rPr>
@@ -2192,6 +2391,7 @@
             </w:r>
             <w:r>
               <w:rPr>
+                <w:rFonts w:ascii="Times New Roman" w:hAnsi="Times New Roman" w:cs="Times New Roman"/>
                 <w:noProof/>
                 <w:webHidden/>
               </w:rPr>
@@ -2199,6 +2399,7 @@
             </w:r>
             <w:r>
               <w:rPr>
+                <w:rFonts w:ascii="Times New Roman" w:hAnsi="Times New Roman" w:cs="Times New Roman"/>
                 <w:noProof/>
                 <w:webHidden/>
               </w:rPr>
@@ -2206,12 +2407,14 @@
             </w:r>
             <w:r>
               <w:rPr>
-                <w:noProof/>
-                <w:webHidden/>
-              </w:rPr>
-            </w:r>
-            <w:r>
-              <w:rPr>
+                <w:rFonts w:ascii="Times New Roman" w:hAnsi="Times New Roman" w:cs="Times New Roman"/>
+                <w:noProof/>
+                <w:webHidden/>
+              </w:rPr>
+            </w:r>
+            <w:r>
+              <w:rPr>
+                <w:rFonts w:ascii="Times New Roman" w:hAnsi="Times New Roman" w:cs="Times New Roman"/>
                 <w:noProof/>
                 <w:webHidden/>
               </w:rPr>
@@ -2219,6 +2422,7 @@
             </w:r>
             <w:r>
               <w:rPr>
+                <w:rFonts w:ascii="Times New Roman" w:hAnsi="Times New Roman" w:cs="Times New Roman"/>
                 <w:noProof/>
                 <w:webHidden/>
               </w:rPr>
@@ -2226,6 +2430,7 @@
             </w:r>
             <w:r>
               <w:rPr>
+                <w:rFonts w:ascii="Times New Roman" w:hAnsi="Times New Roman" w:cs="Times New Roman"/>
                 <w:noProof/>
                 <w:webHidden/>
               </w:rPr>
@@ -2240,7 +2445,7 @@
               <w:tab w:val="right" w:leader="dot" w:pos="9350"/>
             </w:tabs>
             <w:rPr>
-              <w:rFonts w:eastAsiaTheme="minorEastAsia"/>
+              <w:rFonts w:ascii="Times New Roman" w:eastAsiaTheme="minorEastAsia" w:hAnsi="Times New Roman" w:cs="Times New Roman"/>
               <w:noProof/>
             </w:rPr>
           </w:pPr>
@@ -2248,12 +2453,14 @@
             <w:r>
               <w:rPr>
                 <w:rStyle w:val="Hyperlink"/>
+                <w:rFonts w:ascii="Times New Roman" w:hAnsi="Times New Roman" w:cs="Times New Roman"/>
                 <w:noProof/>
               </w:rPr>
               <w:t>Content</w:t>
             </w:r>
             <w:r>
               <w:rPr>
+                <w:rFonts w:ascii="Times New Roman" w:hAnsi="Times New Roman" w:cs="Times New Roman"/>
                 <w:noProof/>
                 <w:webHidden/>
               </w:rPr>
@@ -2261,6 +2468,7 @@
             </w:r>
             <w:r>
               <w:rPr>
+                <w:rFonts w:ascii="Times New Roman" w:hAnsi="Times New Roman" w:cs="Times New Roman"/>
                 <w:noProof/>
                 <w:webHidden/>
               </w:rPr>
@@ -2268,6 +2476,7 @@
             </w:r>
             <w:r>
               <w:rPr>
+                <w:rFonts w:ascii="Times New Roman" w:hAnsi="Times New Roman" w:cs="Times New Roman"/>
                 <w:noProof/>
                 <w:webHidden/>
               </w:rPr>
@@ -2275,12 +2484,14 @@
             </w:r>
             <w:r>
               <w:rPr>
-                <w:noProof/>
-                <w:webHidden/>
-              </w:rPr>
-            </w:r>
-            <w:r>
-              <w:rPr>
+                <w:rFonts w:ascii="Times New Roman" w:hAnsi="Times New Roman" w:cs="Times New Roman"/>
+                <w:noProof/>
+                <w:webHidden/>
+              </w:rPr>
+            </w:r>
+            <w:r>
+              <w:rPr>
+                <w:rFonts w:ascii="Times New Roman" w:hAnsi="Times New Roman" w:cs="Times New Roman"/>
                 <w:noProof/>
                 <w:webHidden/>
               </w:rPr>
@@ -2288,6 +2499,7 @@
             </w:r>
             <w:r>
               <w:rPr>
+                <w:rFonts w:ascii="Times New Roman" w:hAnsi="Times New Roman" w:cs="Times New Roman"/>
                 <w:noProof/>
                 <w:webHidden/>
               </w:rPr>
@@ -2295,6 +2507,7 @@
             </w:r>
             <w:r>
               <w:rPr>
+                <w:rFonts w:ascii="Times New Roman" w:hAnsi="Times New Roman" w:cs="Times New Roman"/>
                 <w:noProof/>
                 <w:webHidden/>
               </w:rPr>
@@ -2309,7 +2522,7 @@
               <w:tab w:val="right" w:leader="dot" w:pos="9350"/>
             </w:tabs>
             <w:rPr>
-              <w:rFonts w:eastAsiaTheme="minorEastAsia"/>
+              <w:rFonts w:ascii="Times New Roman" w:eastAsiaTheme="minorEastAsia" w:hAnsi="Times New Roman" w:cs="Times New Roman"/>
               <w:noProof/>
             </w:rPr>
           </w:pPr>
@@ -2317,12 +2530,14 @@
             <w:r>
               <w:rPr>
                 <w:rStyle w:val="Hyperlink"/>
+                <w:rFonts w:ascii="Times New Roman" w:hAnsi="Times New Roman" w:cs="Times New Roman"/>
                 <w:noProof/>
               </w:rPr>
               <w:t>Authority</w:t>
             </w:r>
             <w:r>
               <w:rPr>
+                <w:rFonts w:ascii="Times New Roman" w:hAnsi="Times New Roman" w:cs="Times New Roman"/>
                 <w:noProof/>
                 <w:webHidden/>
               </w:rPr>
@@ -2330,6 +2545,7 @@
             </w:r>
             <w:r>
               <w:rPr>
+                <w:rFonts w:ascii="Times New Roman" w:hAnsi="Times New Roman" w:cs="Times New Roman"/>
                 <w:noProof/>
                 <w:webHidden/>
               </w:rPr>
@@ -2337,6 +2553,7 @@
             </w:r>
             <w:r>
               <w:rPr>
+                <w:rFonts w:ascii="Times New Roman" w:hAnsi="Times New Roman" w:cs="Times New Roman"/>
                 <w:noProof/>
                 <w:webHidden/>
               </w:rPr>
@@ -2344,12 +2561,14 @@
             </w:r>
             <w:r>
               <w:rPr>
-                <w:noProof/>
-                <w:webHidden/>
-              </w:rPr>
-            </w:r>
-            <w:r>
-              <w:rPr>
+                <w:rFonts w:ascii="Times New Roman" w:hAnsi="Times New Roman" w:cs="Times New Roman"/>
+                <w:noProof/>
+                <w:webHidden/>
+              </w:rPr>
+            </w:r>
+            <w:r>
+              <w:rPr>
+                <w:rFonts w:ascii="Times New Roman" w:hAnsi="Times New Roman" w:cs="Times New Roman"/>
                 <w:noProof/>
                 <w:webHidden/>
               </w:rPr>
@@ -2357,6 +2576,7 @@
             </w:r>
             <w:r>
               <w:rPr>
+                <w:rFonts w:ascii="Times New Roman" w:hAnsi="Times New Roman" w:cs="Times New Roman"/>
                 <w:noProof/>
                 <w:webHidden/>
               </w:rPr>
@@ -2364,6 +2584,7 @@
             </w:r>
             <w:r>
               <w:rPr>
+                <w:rFonts w:ascii="Times New Roman" w:hAnsi="Times New Roman" w:cs="Times New Roman"/>
                 <w:noProof/>
                 <w:webHidden/>
               </w:rPr>
@@ -2378,7 +2599,7 @@
               <w:tab w:val="right" w:leader="dot" w:pos="9350"/>
             </w:tabs>
             <w:rPr>
-              <w:rFonts w:eastAsiaTheme="minorEastAsia"/>
+              <w:rFonts w:ascii="Times New Roman" w:eastAsiaTheme="minorEastAsia" w:hAnsi="Times New Roman" w:cs="Times New Roman"/>
               <w:noProof/>
             </w:rPr>
           </w:pPr>
@@ -2386,12 +2607,14 @@
             <w:r>
               <w:rPr>
                 <w:rStyle w:val="Hyperlink"/>
+                <w:rFonts w:ascii="Times New Roman" w:hAnsi="Times New Roman" w:cs="Times New Roman"/>
                 <w:noProof/>
               </w:rPr>
               <w:t>Accuracy</w:t>
             </w:r>
             <w:r>
               <w:rPr>
+                <w:rFonts w:ascii="Times New Roman" w:hAnsi="Times New Roman" w:cs="Times New Roman"/>
                 <w:noProof/>
                 <w:webHidden/>
               </w:rPr>
@@ -2399,6 +2622,7 @@
             </w:r>
             <w:r>
               <w:rPr>
+                <w:rFonts w:ascii="Times New Roman" w:hAnsi="Times New Roman" w:cs="Times New Roman"/>
                 <w:noProof/>
                 <w:webHidden/>
               </w:rPr>
@@ -2406,6 +2630,7 @@
             </w:r>
             <w:r>
               <w:rPr>
+                <w:rFonts w:ascii="Times New Roman" w:hAnsi="Times New Roman" w:cs="Times New Roman"/>
                 <w:noProof/>
                 <w:webHidden/>
               </w:rPr>
@@ -2413,12 +2638,14 @@
             </w:r>
             <w:r>
               <w:rPr>
-                <w:noProof/>
-                <w:webHidden/>
-              </w:rPr>
-            </w:r>
-            <w:r>
-              <w:rPr>
+                <w:rFonts w:ascii="Times New Roman" w:hAnsi="Times New Roman" w:cs="Times New Roman"/>
+                <w:noProof/>
+                <w:webHidden/>
+              </w:rPr>
+            </w:r>
+            <w:r>
+              <w:rPr>
+                <w:rFonts w:ascii="Times New Roman" w:hAnsi="Times New Roman" w:cs="Times New Roman"/>
                 <w:noProof/>
                 <w:webHidden/>
               </w:rPr>
@@ -2426,6 +2653,7 @@
             </w:r>
             <w:r>
               <w:rPr>
+                <w:rFonts w:ascii="Times New Roman" w:hAnsi="Times New Roman" w:cs="Times New Roman"/>
                 <w:noProof/>
                 <w:webHidden/>
               </w:rPr>
@@ -2433,6 +2661,7 @@
             </w:r>
             <w:r>
               <w:rPr>
+                <w:rFonts w:ascii="Times New Roman" w:hAnsi="Times New Roman" w:cs="Times New Roman"/>
                 <w:noProof/>
                 <w:webHidden/>
               </w:rPr>
@@ -2447,7 +2676,7 @@
               <w:tab w:val="right" w:leader="dot" w:pos="9350"/>
             </w:tabs>
             <w:rPr>
-              <w:rFonts w:eastAsiaTheme="minorEastAsia"/>
+              <w:rFonts w:ascii="Times New Roman" w:eastAsiaTheme="minorEastAsia" w:hAnsi="Times New Roman" w:cs="Times New Roman"/>
               <w:noProof/>
             </w:rPr>
           </w:pPr>
@@ -2464,6 +2693,7 @@
             </w:r>
             <w:r>
               <w:rPr>
+                <w:rFonts w:ascii="Times New Roman" w:hAnsi="Times New Roman" w:cs="Times New Roman"/>
                 <w:noProof/>
                 <w:webHidden/>
               </w:rPr>
@@ -2471,6 +2701,7 @@
             </w:r>
             <w:r>
               <w:rPr>
+                <w:rFonts w:ascii="Times New Roman" w:hAnsi="Times New Roman" w:cs="Times New Roman"/>
                 <w:noProof/>
                 <w:webHidden/>
               </w:rPr>
@@ -2478,6 +2709,7 @@
             </w:r>
             <w:r>
               <w:rPr>
+                <w:rFonts w:ascii="Times New Roman" w:hAnsi="Times New Roman" w:cs="Times New Roman"/>
                 <w:noProof/>
                 <w:webHidden/>
               </w:rPr>
@@ -2485,12 +2717,14 @@
             </w:r>
             <w:r>
               <w:rPr>
-                <w:noProof/>
-                <w:webHidden/>
-              </w:rPr>
-            </w:r>
-            <w:r>
-              <w:rPr>
+                <w:rFonts w:ascii="Times New Roman" w:hAnsi="Times New Roman" w:cs="Times New Roman"/>
+                <w:noProof/>
+                <w:webHidden/>
+              </w:rPr>
+            </w:r>
+            <w:r>
+              <w:rPr>
+                <w:rFonts w:ascii="Times New Roman" w:hAnsi="Times New Roman" w:cs="Times New Roman"/>
                 <w:noProof/>
                 <w:webHidden/>
               </w:rPr>
@@ -2498,6 +2732,7 @@
             </w:r>
             <w:r>
               <w:rPr>
+                <w:rFonts w:ascii="Times New Roman" w:hAnsi="Times New Roman" w:cs="Times New Roman"/>
                 <w:noProof/>
                 <w:webHidden/>
               </w:rPr>
@@ -2505,6 +2740,7 @@
             </w:r>
             <w:r>
               <w:rPr>
+                <w:rFonts w:ascii="Times New Roman" w:hAnsi="Times New Roman" w:cs="Times New Roman"/>
                 <w:noProof/>
                 <w:webHidden/>
               </w:rPr>
@@ -2519,7 +2755,7 @@
               <w:tab w:val="right" w:leader="dot" w:pos="9350"/>
             </w:tabs>
             <w:rPr>
-              <w:rFonts w:eastAsiaTheme="minorEastAsia"/>
+              <w:rFonts w:ascii="Times New Roman" w:eastAsiaTheme="minorEastAsia" w:hAnsi="Times New Roman" w:cs="Times New Roman"/>
               <w:noProof/>
             </w:rPr>
           </w:pPr>
@@ -2527,7 +2763,7 @@
             <w:r>
               <w:rPr>
                 <w:rStyle w:val="Hyperlink"/>
-                <w:rFonts w:eastAsia="Noto Serif CJK SC"/>
+                <w:rFonts w:ascii="Times New Roman" w:eastAsia="Noto Serif CJK SC" w:hAnsi="Times New Roman" w:cs="Times New Roman"/>
                 <w:noProof/>
                 <w:kern w:val="3"/>
                 <w:lang w:eastAsia="zh-CN" w:bidi="hi-IN"/>
@@ -2536,6 +2772,7 @@
             </w:r>
             <w:r>
               <w:rPr>
+                <w:rFonts w:ascii="Times New Roman" w:hAnsi="Times New Roman" w:cs="Times New Roman"/>
                 <w:noProof/>
                 <w:webHidden/>
               </w:rPr>
@@ -2543,6 +2780,7 @@
             </w:r>
             <w:r>
               <w:rPr>
+                <w:rFonts w:ascii="Times New Roman" w:hAnsi="Times New Roman" w:cs="Times New Roman"/>
                 <w:noProof/>
                 <w:webHidden/>
               </w:rPr>
@@ -2550,6 +2788,7 @@
             </w:r>
             <w:r>
               <w:rPr>
+                <w:rFonts w:ascii="Times New Roman" w:hAnsi="Times New Roman" w:cs="Times New Roman"/>
                 <w:noProof/>
                 <w:webHidden/>
               </w:rPr>
@@ -2557,12 +2796,14 @@
             </w:r>
             <w:r>
               <w:rPr>
-                <w:noProof/>
-                <w:webHidden/>
-              </w:rPr>
-            </w:r>
-            <w:r>
-              <w:rPr>
+                <w:rFonts w:ascii="Times New Roman" w:hAnsi="Times New Roman" w:cs="Times New Roman"/>
+                <w:noProof/>
+                <w:webHidden/>
+              </w:rPr>
+            </w:r>
+            <w:r>
+              <w:rPr>
+                <w:rFonts w:ascii="Times New Roman" w:hAnsi="Times New Roman" w:cs="Times New Roman"/>
                 <w:noProof/>
                 <w:webHidden/>
               </w:rPr>
@@ -2570,6 +2811,7 @@
             </w:r>
             <w:r>
               <w:rPr>
+                <w:rFonts w:ascii="Times New Roman" w:hAnsi="Times New Roman" w:cs="Times New Roman"/>
                 <w:noProof/>
                 <w:webHidden/>
               </w:rPr>
@@ -2577,6 +2819,7 @@
             </w:r>
             <w:r>
               <w:rPr>
+                <w:rFonts w:ascii="Times New Roman" w:hAnsi="Times New Roman" w:cs="Times New Roman"/>
                 <w:noProof/>
                 <w:webHidden/>
               </w:rPr>
@@ -2591,7 +2834,7 @@
               <w:tab w:val="right" w:leader="dot" w:pos="9350"/>
             </w:tabs>
             <w:rPr>
-              <w:rFonts w:eastAsiaTheme="minorEastAsia"/>
+              <w:rFonts w:ascii="Times New Roman" w:eastAsiaTheme="minorEastAsia" w:hAnsi="Times New Roman" w:cs="Times New Roman"/>
               <w:noProof/>
             </w:rPr>
           </w:pPr>
@@ -2599,7 +2842,7 @@
             <w:r>
               <w:rPr>
                 <w:rStyle w:val="Hyperlink"/>
-                <w:rFonts w:eastAsia="Noto Serif CJK SC"/>
+                <w:rFonts w:ascii="Times New Roman" w:eastAsia="Noto Serif CJK SC" w:hAnsi="Times New Roman" w:cs="Times New Roman"/>
                 <w:noProof/>
                 <w:kern w:val="3"/>
                 <w:lang w:eastAsia="zh-CN" w:bidi="hi-IN"/>
@@ -2608,6 +2851,7 @@
             </w:r>
             <w:r>
               <w:rPr>
+                <w:rFonts w:ascii="Times New Roman" w:hAnsi="Times New Roman" w:cs="Times New Roman"/>
                 <w:noProof/>
                 <w:webHidden/>
               </w:rPr>
@@ -2615,6 +2859,7 @@
             </w:r>
             <w:r>
               <w:rPr>
+                <w:rFonts w:ascii="Times New Roman" w:hAnsi="Times New Roman" w:cs="Times New Roman"/>
                 <w:noProof/>
                 <w:webHidden/>
               </w:rPr>
@@ -2622,6 +2867,7 @@
             </w:r>
             <w:r>
               <w:rPr>
+                <w:rFonts w:ascii="Times New Roman" w:hAnsi="Times New Roman" w:cs="Times New Roman"/>
                 <w:noProof/>
                 <w:webHidden/>
               </w:rPr>
@@ -2629,12 +2875,14 @@
             </w:r>
             <w:r>
               <w:rPr>
-                <w:noProof/>
-                <w:webHidden/>
-              </w:rPr>
-            </w:r>
-            <w:r>
-              <w:rPr>
+                <w:rFonts w:ascii="Times New Roman" w:hAnsi="Times New Roman" w:cs="Times New Roman"/>
+                <w:noProof/>
+                <w:webHidden/>
+              </w:rPr>
+            </w:r>
+            <w:r>
+              <w:rPr>
+                <w:rFonts w:ascii="Times New Roman" w:hAnsi="Times New Roman" w:cs="Times New Roman"/>
                 <w:noProof/>
                 <w:webHidden/>
               </w:rPr>
@@ -2642,6 +2890,7 @@
             </w:r>
             <w:r>
               <w:rPr>
+                <w:rFonts w:ascii="Times New Roman" w:hAnsi="Times New Roman" w:cs="Times New Roman"/>
                 <w:noProof/>
                 <w:webHidden/>
               </w:rPr>
@@ -2649,6 +2898,7 @@
             </w:r>
             <w:r>
               <w:rPr>
+                <w:rFonts w:ascii="Times New Roman" w:hAnsi="Times New Roman" w:cs="Times New Roman"/>
                 <w:noProof/>
                 <w:webHidden/>
               </w:rPr>
@@ -2663,7 +2913,7 @@
               <w:tab w:val="right" w:leader="dot" w:pos="9350"/>
             </w:tabs>
             <w:rPr>
-              <w:rFonts w:eastAsiaTheme="minorEastAsia"/>
+              <w:rFonts w:ascii="Times New Roman" w:eastAsiaTheme="minorEastAsia" w:hAnsi="Times New Roman" w:cs="Times New Roman"/>
               <w:noProof/>
             </w:rPr>
           </w:pPr>
@@ -2671,7 +2921,7 @@
             <w:r>
               <w:rPr>
                 <w:rStyle w:val="Hyperlink"/>
-                <w:rFonts w:eastAsia="Noto Serif CJK SC"/>
+                <w:rFonts w:ascii="Times New Roman" w:eastAsia="Noto Serif CJK SC" w:hAnsi="Times New Roman" w:cs="Times New Roman"/>
                 <w:noProof/>
                 <w:kern w:val="3"/>
                 <w:lang w:eastAsia="zh-CN" w:bidi="hi-IN"/>
@@ -2680,6 +2930,7 @@
             </w:r>
             <w:r>
               <w:rPr>
+                <w:rFonts w:ascii="Times New Roman" w:hAnsi="Times New Roman" w:cs="Times New Roman"/>
                 <w:noProof/>
                 <w:webHidden/>
               </w:rPr>
@@ -2687,6 +2938,7 @@
             </w:r>
             <w:r>
               <w:rPr>
+                <w:rFonts w:ascii="Times New Roman" w:hAnsi="Times New Roman" w:cs="Times New Roman"/>
                 <w:noProof/>
                 <w:webHidden/>
               </w:rPr>
@@ -2694,6 +2946,7 @@
             </w:r>
             <w:r>
               <w:rPr>
+                <w:rFonts w:ascii="Times New Roman" w:hAnsi="Times New Roman" w:cs="Times New Roman"/>
                 <w:noProof/>
                 <w:webHidden/>
               </w:rPr>
@@ -2701,12 +2954,14 @@
             </w:r>
             <w:r>
               <w:rPr>
-                <w:noProof/>
-                <w:webHidden/>
-              </w:rPr>
-            </w:r>
-            <w:r>
-              <w:rPr>
+                <w:rFonts w:ascii="Times New Roman" w:hAnsi="Times New Roman" w:cs="Times New Roman"/>
+                <w:noProof/>
+                <w:webHidden/>
+              </w:rPr>
+            </w:r>
+            <w:r>
+              <w:rPr>
+                <w:rFonts w:ascii="Times New Roman" w:hAnsi="Times New Roman" w:cs="Times New Roman"/>
                 <w:noProof/>
                 <w:webHidden/>
               </w:rPr>
@@ -2714,6 +2969,7 @@
             </w:r>
             <w:r>
               <w:rPr>
+                <w:rFonts w:ascii="Times New Roman" w:hAnsi="Times New Roman" w:cs="Times New Roman"/>
                 <w:noProof/>
                 <w:webHidden/>
               </w:rPr>
@@ -2721,6 +2977,7 @@
             </w:r>
             <w:r>
               <w:rPr>
+                <w:rFonts w:ascii="Times New Roman" w:hAnsi="Times New Roman" w:cs="Times New Roman"/>
                 <w:noProof/>
                 <w:webHidden/>
               </w:rPr>
@@ -2735,7 +2992,7 @@
               <w:tab w:val="right" w:leader="dot" w:pos="9350"/>
             </w:tabs>
             <w:rPr>
-              <w:rFonts w:eastAsiaTheme="minorEastAsia"/>
+              <w:rFonts w:ascii="Times New Roman" w:eastAsiaTheme="minorEastAsia" w:hAnsi="Times New Roman" w:cs="Times New Roman"/>
               <w:noProof/>
             </w:rPr>
           </w:pPr>
@@ -2752,6 +3009,7 @@
             </w:r>
             <w:r>
               <w:rPr>
+                <w:rFonts w:ascii="Times New Roman" w:hAnsi="Times New Roman" w:cs="Times New Roman"/>
                 <w:noProof/>
                 <w:webHidden/>
               </w:rPr>
@@ -2759,6 +3017,7 @@
             </w:r>
             <w:r>
               <w:rPr>
+                <w:rFonts w:ascii="Times New Roman" w:hAnsi="Times New Roman" w:cs="Times New Roman"/>
                 <w:noProof/>
                 <w:webHidden/>
               </w:rPr>
@@ -2766,6 +3025,7 @@
             </w:r>
             <w:r>
               <w:rPr>
+                <w:rFonts w:ascii="Times New Roman" w:hAnsi="Times New Roman" w:cs="Times New Roman"/>
                 <w:noProof/>
                 <w:webHidden/>
               </w:rPr>
@@ -2773,12 +3033,14 @@
             </w:r>
             <w:r>
               <w:rPr>
-                <w:noProof/>
-                <w:webHidden/>
-              </w:rPr>
-            </w:r>
-            <w:r>
-              <w:rPr>
+                <w:rFonts w:ascii="Times New Roman" w:hAnsi="Times New Roman" w:cs="Times New Roman"/>
+                <w:noProof/>
+                <w:webHidden/>
+              </w:rPr>
+            </w:r>
+            <w:r>
+              <w:rPr>
+                <w:rFonts w:ascii="Times New Roman" w:hAnsi="Times New Roman" w:cs="Times New Roman"/>
                 <w:noProof/>
                 <w:webHidden/>
               </w:rPr>
@@ -2786,6 +3048,7 @@
             </w:r>
             <w:r>
               <w:rPr>
+                <w:rFonts w:ascii="Times New Roman" w:hAnsi="Times New Roman" w:cs="Times New Roman"/>
                 <w:noProof/>
                 <w:webHidden/>
               </w:rPr>
@@ -2793,6 +3056,7 @@
             </w:r>
             <w:r>
               <w:rPr>
+                <w:rFonts w:ascii="Times New Roman" w:hAnsi="Times New Roman" w:cs="Times New Roman"/>
                 <w:noProof/>
                 <w:webHidden/>
               </w:rPr>
@@ -2803,6 +3067,7 @@
         <w:p>
           <w:pPr>
             <w:rPr>
+              <w:rFonts w:ascii="Times New Roman" w:hAnsi="Times New Roman" w:cs="Times New Roman"/>
               <w:b/>
               <w:bCs/>
               <w:noProof/>
@@ -2810,11 +3075,11 @@
           </w:pPr>
           <w:r>
             <w:rPr>
+              <w:rFonts w:ascii="Times New Roman" w:hAnsi="Times New Roman" w:cs="Times New Roman"/>
               <w:b/>
               <w:bCs/>
               <w:noProof/>
             </w:rPr>
-            <w:lastRenderedPageBreak/>
             <w:fldChar w:fldCharType="end"/>
           </w:r>
         </w:p>
@@ -2823,6 +3088,7 @@
     <w:p>
       <w:pPr>
         <w:rPr>
+          <w:rFonts w:ascii="Times New Roman" w:hAnsi="Times New Roman" w:cs="Times New Roman"/>
           <w:noProof/>
         </w:rPr>
       </w:pPr>
@@ -2832,10 +3098,9 @@
           <w:sz w:val="28"/>
           <w:szCs w:val="28"/>
         </w:rPr>
+        <w:lastRenderedPageBreak/>
         <w:t>List of figures</w:t>
       </w:r>
-      <w:bookmarkStart w:id="0" w:name="_GoBack"/>
-      <w:bookmarkEnd w:id="0"/>
       <w:r>
         <w:rPr>
           <w:rFonts w:ascii="Times New Roman" w:hAnsi="Times New Roman" w:cs="Times New Roman"/>
@@ -2868,6 +3133,7 @@
           <w:tab w:val="right" w:leader="dot" w:pos="9350"/>
         </w:tabs>
         <w:rPr>
+          <w:rFonts w:ascii="Times New Roman" w:hAnsi="Times New Roman" w:cs="Times New Roman"/>
           <w:noProof/>
         </w:rPr>
       </w:pPr>
@@ -2882,6 +3148,7 @@
         </w:r>
         <w:r>
           <w:rPr>
+            <w:rFonts w:ascii="Times New Roman" w:hAnsi="Times New Roman" w:cs="Times New Roman"/>
             <w:noProof/>
             <w:webHidden/>
           </w:rPr>
@@ -2889,6 +3156,7 @@
         </w:r>
         <w:r>
           <w:rPr>
+            <w:rFonts w:ascii="Times New Roman" w:hAnsi="Times New Roman" w:cs="Times New Roman"/>
             <w:noProof/>
             <w:webHidden/>
           </w:rPr>
@@ -2896,6 +3164,7 @@
         </w:r>
         <w:r>
           <w:rPr>
+            <w:rFonts w:ascii="Times New Roman" w:hAnsi="Times New Roman" w:cs="Times New Roman"/>
             <w:noProof/>
             <w:webHidden/>
           </w:rPr>
@@ -2903,12 +3172,14 @@
         </w:r>
         <w:r>
           <w:rPr>
+            <w:rFonts w:ascii="Times New Roman" w:hAnsi="Times New Roman" w:cs="Times New Roman"/>
             <w:noProof/>
             <w:webHidden/>
           </w:rPr>
         </w:r>
         <w:r>
           <w:rPr>
+            <w:rFonts w:ascii="Times New Roman" w:hAnsi="Times New Roman" w:cs="Times New Roman"/>
             <w:noProof/>
             <w:webHidden/>
           </w:rPr>
@@ -2916,6 +3187,7 @@
         </w:r>
         <w:r>
           <w:rPr>
+            <w:rFonts w:ascii="Times New Roman" w:hAnsi="Times New Roman" w:cs="Times New Roman"/>
             <w:noProof/>
             <w:webHidden/>
           </w:rPr>
@@ -2923,6 +3195,7 @@
         </w:r>
         <w:r>
           <w:rPr>
+            <w:rFonts w:ascii="Times New Roman" w:hAnsi="Times New Roman" w:cs="Times New Roman"/>
             <w:noProof/>
             <w:webHidden/>
           </w:rPr>
@@ -2937,6 +3210,7 @@
           <w:tab w:val="right" w:leader="dot" w:pos="9350"/>
         </w:tabs>
         <w:rPr>
+          <w:rFonts w:ascii="Times New Roman" w:hAnsi="Times New Roman" w:cs="Times New Roman"/>
           <w:noProof/>
         </w:rPr>
       </w:pPr>
@@ -2951,6 +3225,7 @@
         </w:r>
         <w:r>
           <w:rPr>
+            <w:rFonts w:ascii="Times New Roman" w:hAnsi="Times New Roman" w:cs="Times New Roman"/>
             <w:noProof/>
             <w:webHidden/>
           </w:rPr>
@@ -2958,6 +3233,7 @@
         </w:r>
         <w:r>
           <w:rPr>
+            <w:rFonts w:ascii="Times New Roman" w:hAnsi="Times New Roman" w:cs="Times New Roman"/>
             <w:noProof/>
             <w:webHidden/>
           </w:rPr>
@@ -2965,6 +3241,7 @@
         </w:r>
         <w:r>
           <w:rPr>
+            <w:rFonts w:ascii="Times New Roman" w:hAnsi="Times New Roman" w:cs="Times New Roman"/>
             <w:noProof/>
             <w:webHidden/>
           </w:rPr>
@@ -2972,12 +3249,14 @@
         </w:r>
         <w:r>
           <w:rPr>
+            <w:rFonts w:ascii="Times New Roman" w:hAnsi="Times New Roman" w:cs="Times New Roman"/>
             <w:noProof/>
             <w:webHidden/>
           </w:rPr>
         </w:r>
         <w:r>
           <w:rPr>
+            <w:rFonts w:ascii="Times New Roman" w:hAnsi="Times New Roman" w:cs="Times New Roman"/>
             <w:noProof/>
             <w:webHidden/>
           </w:rPr>
@@ -2985,6 +3264,7 @@
         </w:r>
         <w:r>
           <w:rPr>
+            <w:rFonts w:ascii="Times New Roman" w:hAnsi="Times New Roman" w:cs="Times New Roman"/>
             <w:noProof/>
             <w:webHidden/>
           </w:rPr>
@@ -2992,6 +3272,7 @@
         </w:r>
         <w:r>
           <w:rPr>
+            <w:rFonts w:ascii="Times New Roman" w:hAnsi="Times New Roman" w:cs="Times New Roman"/>
             <w:noProof/>
             <w:webHidden/>
           </w:rPr>
@@ -3063,7 +3344,7 @@
         <w:tab/>
         <w:t xml:space="preserve">                                       </w:t>
       </w:r>
-      <w:bookmarkStart w:id="1" w:name="_Toc34374694"/>
+      <w:bookmarkStart w:id="0" w:name="_Toc34374694"/>
       <w:r>
         <w:rPr>
           <w:rFonts w:ascii="Times New Roman" w:hAnsi="Times New Roman" w:cs="Times New Roman"/>
@@ -3072,7 +3353,7 @@
         </w:rPr>
         <w:t>The History of internet.</w:t>
       </w:r>
-      <w:bookmarkEnd w:id="1"/>
+      <w:bookmarkEnd w:id="0"/>
     </w:p>
     <w:p>
       <w:pPr>
@@ -3083,7 +3364,7 @@
           <w:szCs w:val="28"/>
         </w:rPr>
       </w:pPr>
-      <w:bookmarkStart w:id="2" w:name="_Toc34374695"/>
+      <w:bookmarkStart w:id="1" w:name="_Toc34374695"/>
       <w:r>
         <w:rPr>
           <w:b w:val="0"/>
@@ -3100,7 +3381,7 @@
         </w:rPr>
         <w:t>?</w:t>
       </w:r>
-      <w:bookmarkEnd w:id="2"/>
+      <w:bookmarkEnd w:id="1"/>
     </w:p>
     <w:p>
       <w:pPr>
@@ -3174,7 +3455,7 @@
         </w:rPr>
         <w:t xml:space="preserve">  </w:t>
       </w:r>
-      <w:bookmarkStart w:id="3" w:name="_Toc34374696"/>
+      <w:bookmarkStart w:id="2" w:name="_Toc34374696"/>
       <w:r>
         <w:rPr>
           <w:b w:val="0"/>
@@ -3184,7 +3465,7 @@
         </w:rPr>
         <w:t>The evolution of internet.</w:t>
       </w:r>
-      <w:bookmarkEnd w:id="3"/>
+      <w:bookmarkEnd w:id="2"/>
     </w:p>
     <w:p>
       <w:pPr>
@@ -3339,7 +3620,7 @@
           <w:color w:val="auto"/>
         </w:rPr>
       </w:pPr>
-      <w:bookmarkStart w:id="4" w:name="_Toc34374697"/>
+      <w:bookmarkStart w:id="3" w:name="_Toc34374697"/>
       <w:r>
         <w:rPr>
           <w:rFonts w:ascii="Times New Roman" w:hAnsi="Times New Roman" w:cs="Times New Roman"/>
@@ -3348,7 +3629,7 @@
         </w:rPr>
         <w:t>Popular websites observation and assessment</w:t>
       </w:r>
-      <w:bookmarkEnd w:id="4"/>
+      <w:bookmarkEnd w:id="3"/>
       <w:r>
         <w:rPr>
           <w:rFonts w:ascii="Times New Roman" w:hAnsi="Times New Roman" w:cs="Times New Roman"/>
@@ -3423,7 +3704,7 @@
           <w:szCs w:val="28"/>
         </w:rPr>
       </w:pPr>
-      <w:bookmarkStart w:id="5" w:name="_Toc34374698"/>
+      <w:bookmarkStart w:id="4" w:name="_Toc34374698"/>
       <w:r>
         <w:rPr>
           <w:b w:val="0"/>
@@ -3432,7 +3713,7 @@
         </w:rPr>
         <w:t>Google</w:t>
       </w:r>
-      <w:bookmarkEnd w:id="5"/>
+      <w:bookmarkEnd w:id="4"/>
     </w:p>
     <w:p>
       <w:pPr>
@@ -3623,30 +3904,40 @@
       <w:pPr>
         <w:rPr>
           <w:rFonts w:ascii="Times New Roman" w:hAnsi="Times New Roman" w:cs="Times New Roman"/>
-        </w:rPr>
-      </w:pPr>
-      <w:bookmarkStart w:id="6" w:name="_Toc34375146"/>
-      <w:r>
-        <w:rPr>
-          <w:rFonts w:ascii="Times New Roman" w:hAnsi="Times New Roman" w:cs="Times New Roman"/>
+          <w:sz w:val="24"/>
+          <w:szCs w:val="24"/>
+        </w:rPr>
+      </w:pPr>
+      <w:bookmarkStart w:id="5" w:name="_Toc34375146"/>
+      <w:r>
+        <w:rPr>
+          <w:rFonts w:ascii="Times New Roman" w:hAnsi="Times New Roman" w:cs="Times New Roman"/>
+          <w:sz w:val="24"/>
+          <w:szCs w:val="24"/>
         </w:rPr>
         <w:t xml:space="preserve">Figure </w:t>
       </w:r>
       <w:r>
         <w:rPr>
           <w:rFonts w:ascii="Times New Roman" w:hAnsi="Times New Roman" w:cs="Times New Roman"/>
+          <w:sz w:val="24"/>
+          <w:szCs w:val="24"/>
         </w:rPr>
         <w:fldChar w:fldCharType="begin"/>
       </w:r>
       <w:r>
         <w:rPr>
           <w:rFonts w:ascii="Times New Roman" w:hAnsi="Times New Roman" w:cs="Times New Roman"/>
+          <w:sz w:val="24"/>
+          <w:szCs w:val="24"/>
         </w:rPr>
         <w:instrText xml:space="preserve"> SEQ Figure \* ARABIC </w:instrText>
       </w:r>
       <w:r>
         <w:rPr>
           <w:rFonts w:ascii="Times New Roman" w:hAnsi="Times New Roman" w:cs="Times New Roman"/>
+          <w:sz w:val="24"/>
+          <w:szCs w:val="24"/>
         </w:rPr>
         <w:fldChar w:fldCharType="separate"/>
       </w:r>
@@ -3654,22 +3945,28 @@
         <w:rPr>
           <w:rFonts w:ascii="Times New Roman" w:hAnsi="Times New Roman" w:cs="Times New Roman"/>
           <w:noProof/>
+          <w:sz w:val="24"/>
+          <w:szCs w:val="24"/>
         </w:rPr>
         <w:t>1</w:t>
       </w:r>
       <w:r>
         <w:rPr>
           <w:rFonts w:ascii="Times New Roman" w:hAnsi="Times New Roman" w:cs="Times New Roman"/>
+          <w:sz w:val="24"/>
+          <w:szCs w:val="24"/>
         </w:rPr>
         <w:fldChar w:fldCharType="end"/>
       </w:r>
       <w:r>
         <w:rPr>
           <w:rFonts w:ascii="Times New Roman" w:hAnsi="Times New Roman" w:cs="Times New Roman"/>
+          <w:sz w:val="24"/>
+          <w:szCs w:val="24"/>
         </w:rPr>
         <w:t xml:space="preserve"> google in 1996</w:t>
       </w:r>
-      <w:bookmarkEnd w:id="6"/>
+      <w:bookmarkEnd w:id="5"/>
     </w:p>
     <w:p>
       <w:pPr>
@@ -3704,7 +4001,7 @@
           <w:szCs w:val="28"/>
         </w:rPr>
       </w:pPr>
-      <w:bookmarkStart w:id="7" w:name="_Toc34374699"/>
+      <w:bookmarkStart w:id="6" w:name="_Toc34374699"/>
       <w:r>
         <w:rPr>
           <w:b w:val="0"/>
@@ -3713,7 +4010,7 @@
         </w:rPr>
         <w:t>YouTube:</w:t>
       </w:r>
-      <w:bookmarkEnd w:id="7"/>
+      <w:bookmarkEnd w:id="6"/>
     </w:p>
     <w:p>
       <w:pPr>
@@ -3882,54 +4179,86 @@
         <w:pStyle w:val="Caption"/>
         <w:rPr>
           <w:rFonts w:ascii="Times New Roman" w:hAnsi="Times New Roman" w:cs="Times New Roman"/>
-        </w:rPr>
-      </w:pPr>
-      <w:bookmarkStart w:id="8" w:name="_Toc34375147"/>
-      <w:r>
-        <w:rPr>
-          <w:rFonts w:ascii="Times New Roman" w:hAnsi="Times New Roman" w:cs="Times New Roman"/>
+          <w:i w:val="0"/>
+          <w:color w:val="auto"/>
+          <w:sz w:val="24"/>
+          <w:szCs w:val="24"/>
+        </w:rPr>
+      </w:pPr>
+      <w:bookmarkStart w:id="7" w:name="_Toc34375147"/>
+      <w:r>
+        <w:rPr>
+          <w:rFonts w:ascii="Times New Roman" w:hAnsi="Times New Roman" w:cs="Times New Roman"/>
+          <w:i w:val="0"/>
+          <w:color w:val="auto"/>
+          <w:sz w:val="24"/>
+          <w:szCs w:val="24"/>
         </w:rPr>
         <w:t xml:space="preserve">Figure </w:t>
       </w:r>
       <w:r>
         <w:rPr>
           <w:rFonts w:ascii="Times New Roman" w:hAnsi="Times New Roman" w:cs="Times New Roman"/>
+          <w:i w:val="0"/>
+          <w:color w:val="auto"/>
+          <w:sz w:val="24"/>
+          <w:szCs w:val="24"/>
         </w:rPr>
         <w:fldChar w:fldCharType="begin"/>
       </w:r>
       <w:r>
         <w:rPr>
           <w:rFonts w:ascii="Times New Roman" w:hAnsi="Times New Roman" w:cs="Times New Roman"/>
+          <w:i w:val="0"/>
+          <w:color w:val="auto"/>
+          <w:sz w:val="24"/>
+          <w:szCs w:val="24"/>
         </w:rPr>
         <w:instrText xml:space="preserve"> SEQ Figure \* ARABIC </w:instrText>
       </w:r>
       <w:r>
         <w:rPr>
           <w:rFonts w:ascii="Times New Roman" w:hAnsi="Times New Roman" w:cs="Times New Roman"/>
+          <w:i w:val="0"/>
+          <w:color w:val="auto"/>
+          <w:sz w:val="24"/>
+          <w:szCs w:val="24"/>
         </w:rPr>
         <w:fldChar w:fldCharType="separate"/>
       </w:r>
       <w:r>
         <w:rPr>
           <w:rFonts w:ascii="Times New Roman" w:hAnsi="Times New Roman" w:cs="Times New Roman"/>
+          <w:i w:val="0"/>
           <w:noProof/>
+          <w:color w:val="auto"/>
+          <w:sz w:val="24"/>
+          <w:szCs w:val="24"/>
         </w:rPr>
         <w:t>2</w:t>
       </w:r>
       <w:r>
         <w:rPr>
           <w:rFonts w:ascii="Times New Roman" w:hAnsi="Times New Roman" w:cs="Times New Roman"/>
+          <w:i w:val="0"/>
           <w:noProof/>
+          <w:color w:val="auto"/>
+          <w:sz w:val="24"/>
+          <w:szCs w:val="24"/>
         </w:rPr>
         <w:fldChar w:fldCharType="end"/>
       </w:r>
       <w:r>
         <w:rPr>
           <w:rFonts w:ascii="Times New Roman" w:hAnsi="Times New Roman" w:cs="Times New Roman"/>
+          <w:i w:val="0"/>
+          <w:color w:val="auto"/>
+          <w:sz w:val="24"/>
+          <w:szCs w:val="24"/>
         </w:rPr>
         <w:t xml:space="preserve"> YouTube in July 2005</w:t>
       </w:r>
-      <w:bookmarkEnd w:id="8"/>
+      <w:bookmarkEnd w:id="7"/>
     </w:p>
     <w:p>
       <w:pPr>
@@ -4071,7 +4400,7 @@
         </w:rPr>
         <w:t xml:space="preserve"> </w:t>
       </w:r>
-      <w:bookmarkStart w:id="9" w:name="_Toc34374700"/>
+      <w:bookmarkStart w:id="8" w:name="_Toc34374700"/>
       <w:r>
         <w:rPr>
           <w:rStyle w:val="Heading2Char"/>
@@ -4082,7 +4411,7 @@
         </w:rPr>
         <w:t>Addis Ababa university</w:t>
       </w:r>
-      <w:bookmarkEnd w:id="9"/>
+      <w:bookmarkEnd w:id="8"/>
       <w:r>
         <w:rPr>
           <w:rStyle w:val="Heading2Char"/>
@@ -4443,7 +4772,7 @@
         </w:rPr>
         <w:t xml:space="preserve"> </w:t>
       </w:r>
-      <w:bookmarkStart w:id="10" w:name="_Toc34374701"/>
+      <w:bookmarkStart w:id="9" w:name="_Toc34374701"/>
       <w:r>
         <w:rPr>
           <w:rStyle w:val="Heading2Char"/>
@@ -4454,7 +4783,7 @@
         </w:rPr>
         <w:t>Massachusetts institute of technology</w:t>
       </w:r>
-      <w:bookmarkEnd w:id="10"/>
+      <w:bookmarkEnd w:id="9"/>
       <w:r>
         <w:rPr>
           <w:rFonts w:ascii="Times New Roman" w:hAnsi="Times New Roman" w:cs="Times New Roman"/>
@@ -4756,7 +5085,7 @@
         </w:rPr>
         <w:t xml:space="preserve"> </w:t>
       </w:r>
-      <w:bookmarkStart w:id="11" w:name="_Toc34374702"/>
+      <w:bookmarkStart w:id="10" w:name="_Toc34374702"/>
       <w:r>
         <w:rPr>
           <w:rStyle w:val="Heading2Char"/>
@@ -4767,7 +5096,7 @@
         </w:rPr>
         <w:t>Twitter:</w:t>
       </w:r>
-      <w:bookmarkEnd w:id="11"/>
+      <w:bookmarkEnd w:id="10"/>
       <w:r>
         <w:rPr>
           <w:rFonts w:ascii="Times New Roman" w:hAnsi="Times New Roman" w:cs="Times New Roman"/>
@@ -5094,7 +5423,7 @@
           <w:color w:val="auto"/>
         </w:rPr>
       </w:pPr>
-      <w:bookmarkStart w:id="12" w:name="_Toc34374703"/>
+      <w:bookmarkStart w:id="11" w:name="_Toc34374703"/>
       <w:r>
         <w:rPr>
           <w:rFonts w:ascii="Times New Roman" w:hAnsi="Times New Roman" w:cs="Times New Roman"/>
@@ -5103,7 +5432,7 @@
         </w:rPr>
         <w:t>Categories of websites</w:t>
       </w:r>
-      <w:bookmarkEnd w:id="12"/>
+      <w:bookmarkEnd w:id="11"/>
     </w:p>
     <w:p>
       <w:pPr>
@@ -5114,7 +5443,7 @@
           <w:szCs w:val="28"/>
         </w:rPr>
       </w:pPr>
-      <w:bookmarkStart w:id="13" w:name="_Toc34374704"/>
+      <w:bookmarkStart w:id="12" w:name="_Toc34374704"/>
       <w:r>
         <w:rPr>
           <w:b w:val="0"/>
@@ -5123,7 +5452,7 @@
         </w:rPr>
         <w:t>Advocacy Websites.</w:t>
       </w:r>
-      <w:bookmarkEnd w:id="13"/>
+      <w:bookmarkEnd w:id="12"/>
     </w:p>
     <w:p>
       <w:pPr>
@@ -5303,7 +5632,7 @@
           <w:szCs w:val="28"/>
         </w:rPr>
       </w:pPr>
-      <w:bookmarkStart w:id="14" w:name="_Toc34374705"/>
+      <w:bookmarkStart w:id="13" w:name="_Toc34374705"/>
       <w:r>
         <w:rPr>
           <w:b w:val="0"/>
@@ -5312,7 +5641,7 @@
         </w:rPr>
         <w:t>Portal websites.</w:t>
       </w:r>
-      <w:bookmarkEnd w:id="14"/>
+      <w:bookmarkEnd w:id="13"/>
     </w:p>
     <w:p>
       <w:pPr>
@@ -5523,7 +5852,7 @@
           <w:szCs w:val="28"/>
         </w:rPr>
       </w:pPr>
-      <w:bookmarkStart w:id="15" w:name="_Toc34374706"/>
+      <w:bookmarkStart w:id="14" w:name="_Toc34374706"/>
       <w:r>
         <w:rPr>
           <w:b w:val="0"/>
@@ -5532,7 +5861,7 @@
         </w:rPr>
         <w:t>News:</w:t>
       </w:r>
-      <w:bookmarkEnd w:id="15"/>
+      <w:bookmarkEnd w:id="14"/>
     </w:p>
     <w:p>
       <w:pPr>
@@ -5731,7 +6060,7 @@
           <w:szCs w:val="28"/>
         </w:rPr>
       </w:pPr>
-      <w:bookmarkStart w:id="16" w:name="_Toc34374707"/>
+      <w:bookmarkStart w:id="15" w:name="_Toc34374707"/>
       <w:r>
         <w:rPr>
           <w:b w:val="0"/>
@@ -5740,7 +6069,7 @@
         </w:rPr>
         <w:t>Business/marketing websites</w:t>
       </w:r>
-      <w:bookmarkEnd w:id="16"/>
+      <w:bookmarkEnd w:id="15"/>
     </w:p>
     <w:p>
       <w:pPr>
@@ -5797,8 +6126,8 @@
           <w:rFonts w:ascii="Times New Roman" w:hAnsi="Times New Roman" w:cs="Times New Roman"/>
         </w:rPr>
       </w:pPr>
-      <w:bookmarkStart w:id="17" w:name="Architecture_Andersson_Wise_Architects"/>
-      <w:bookmarkEnd w:id="17"/>
+      <w:bookmarkStart w:id="16" w:name="Architecture_Andersson_Wise_Architects"/>
+      <w:bookmarkEnd w:id="16"/>
       <w:r>
         <w:rPr>
           <w:rFonts w:ascii="Times New Roman" w:hAnsi="Times New Roman" w:cs="Times New Roman"/>
@@ -5909,7 +6238,7 @@
           <w:szCs w:val="28"/>
         </w:rPr>
       </w:pPr>
-      <w:bookmarkStart w:id="18" w:name="_Toc34374708"/>
+      <w:bookmarkStart w:id="17" w:name="_Toc34374708"/>
       <w:r>
         <w:rPr>
           <w:b w:val="0"/>
@@ -5918,7 +6247,7 @@
         </w:rPr>
         <w:t>Social Network</w:t>
       </w:r>
-      <w:bookmarkEnd w:id="18"/>
+      <w:bookmarkEnd w:id="17"/>
     </w:p>
     <w:p>
       <w:pPr>
@@ -6111,7 +6440,7 @@
           <w:szCs w:val="28"/>
         </w:rPr>
       </w:pPr>
-      <w:bookmarkStart w:id="19" w:name="_Toc34374709"/>
+      <w:bookmarkStart w:id="18" w:name="_Toc34374709"/>
       <w:r>
         <w:rPr>
           <w:b w:val="0"/>
@@ -6120,7 +6449,7 @@
         </w:rPr>
         <w:t>Wiki</w:t>
       </w:r>
-      <w:bookmarkEnd w:id="19"/>
+      <w:bookmarkEnd w:id="18"/>
     </w:p>
     <w:p>
       <w:pPr>
@@ -6132,44 +6461,66 @@
         <w:spacing w:before="120" w:after="120" w:line="360" w:lineRule="auto"/>
         <w:ind w:left="360" w:firstLine="360"/>
         <w:jc w:val="both"/>
-      </w:pPr>
-      <w:r>
+        <w:rPr>
+          <w:rFonts w:ascii="Times New Roman" w:hAnsi="Times New Roman" w:cs="Times New Roman"/>
+        </w:rPr>
+      </w:pPr>
+      <w:r>
+        <w:rPr>
+          <w:rFonts w:ascii="Times New Roman" w:hAnsi="Times New Roman" w:cs="Times New Roman"/>
+        </w:rPr>
         <w:t xml:space="preserve">A </w:t>
       </w:r>
       <w:r>
         <w:rPr>
           <w:rStyle w:val="Emphasis"/>
+          <w:rFonts w:ascii="Times New Roman" w:hAnsi="Times New Roman" w:cs="Times New Roman"/>
         </w:rPr>
         <w:t>wiki</w:t>
       </w:r>
       <w:r>
+        <w:rPr>
+          <w:rFonts w:ascii="Times New Roman" w:hAnsi="Times New Roman" w:cs="Times New Roman"/>
+        </w:rPr>
         <w:t xml:space="preserve"> is a knowledge base </w:t>
       </w:r>
       <w:r>
         <w:rPr>
           <w:rStyle w:val="Emphasis"/>
+          <w:rFonts w:ascii="Times New Roman" w:hAnsi="Times New Roman" w:cs="Times New Roman"/>
         </w:rPr>
         <w:t>website</w:t>
       </w:r>
       <w:r>
+        <w:rPr>
+          <w:rFonts w:ascii="Times New Roman" w:hAnsi="Times New Roman" w:cs="Times New Roman"/>
+        </w:rPr>
         <w:t xml:space="preserve"> on which users collaboratively modify and structure content directly from a </w:t>
       </w:r>
       <w:r>
         <w:rPr>
           <w:rStyle w:val="Emphasis"/>
+          <w:rFonts w:ascii="Times New Roman" w:hAnsi="Times New Roman" w:cs="Times New Roman"/>
         </w:rPr>
         <w:t>web</w:t>
       </w:r>
       <w:r>
+        <w:rPr>
+          <w:rFonts w:ascii="Times New Roman" w:hAnsi="Times New Roman" w:cs="Times New Roman"/>
+        </w:rPr>
         <w:t xml:space="preserve"> browser. In a typical </w:t>
       </w:r>
       <w:r>
         <w:rPr>
           <w:rStyle w:val="Emphasis"/>
+          <w:rFonts w:ascii="Times New Roman" w:hAnsi="Times New Roman" w:cs="Times New Roman"/>
         </w:rPr>
         <w:t>wiki</w:t>
       </w:r>
       <w:r>
+        <w:rPr>
+          <w:rFonts w:ascii="Times New Roman" w:hAnsi="Times New Roman" w:cs="Times New Roman"/>
+        </w:rPr>
         <w:t>, text is written using a simplified markup language and often edited with the help of a rich-text editor.</w:t>
       </w:r>
     </w:p>
@@ -6308,7 +6659,7 @@
           <w:szCs w:val="28"/>
         </w:rPr>
       </w:pPr>
-      <w:bookmarkStart w:id="20" w:name="_Toc34374710"/>
+      <w:bookmarkStart w:id="19" w:name="_Toc34374710"/>
       <w:r>
         <w:rPr>
           <w:b w:val="0"/>
@@ -6317,7 +6668,7 @@
         </w:rPr>
         <w:t>Content aggregator:</w:t>
       </w:r>
-      <w:bookmarkEnd w:id="20"/>
+      <w:bookmarkEnd w:id="19"/>
       <w:r>
         <w:rPr>
           <w:b w:val="0"/>
@@ -6558,7 +6909,7 @@
           <w:szCs w:val="28"/>
         </w:rPr>
       </w:pPr>
-      <w:bookmarkStart w:id="21" w:name="_Toc34374711"/>
+      <w:bookmarkStart w:id="20" w:name="_Toc34374711"/>
       <w:r>
         <w:rPr>
           <w:b w:val="0"/>
@@ -6567,7 +6918,7 @@
         </w:rPr>
         <w:t>Informational website</w:t>
       </w:r>
-      <w:bookmarkEnd w:id="21"/>
+      <w:bookmarkEnd w:id="20"/>
       <w:r>
         <w:rPr>
           <w:b w:val="0"/>
@@ -6736,7 +7087,7 @@
           <w:szCs w:val="28"/>
         </w:rPr>
       </w:pPr>
-      <w:bookmarkStart w:id="22" w:name="_Toc34374712"/>
+      <w:bookmarkStart w:id="21" w:name="_Toc34374712"/>
       <w:r>
         <w:rPr>
           <w:b w:val="0"/>
@@ -6753,7 +7104,7 @@
         </w:rPr>
         <w:t xml:space="preserve"> website</w:t>
       </w:r>
-      <w:bookmarkEnd w:id="22"/>
+      <w:bookmarkEnd w:id="21"/>
     </w:p>
     <w:p>
       <w:pPr>
@@ -7025,7 +7376,7 @@
           <w:szCs w:val="28"/>
         </w:rPr>
       </w:pPr>
-      <w:bookmarkStart w:id="23" w:name="_Toc34374713"/>
+      <w:bookmarkStart w:id="22" w:name="_Toc34374713"/>
       <w:r>
         <w:rPr>
           <w:b w:val="0"/>
@@ -7034,7 +7385,7 @@
         </w:rPr>
         <w:t>Educational</w:t>
       </w:r>
-      <w:bookmarkEnd w:id="23"/>
+      <w:bookmarkEnd w:id="22"/>
     </w:p>
     <w:p>
       <w:pPr>
@@ -7269,6 +7620,7 @@
       </w:pPr>
       <w:r>
         <w:rPr>
+          <w:rFonts w:ascii="Times New Roman" w:hAnsi="Times New Roman" w:cs="Times New Roman"/>
           <w:sz w:val="28"/>
           <w:szCs w:val="28"/>
         </w:rPr>
@@ -7544,7 +7896,7 @@
           <w:u w:val="none"/>
         </w:rPr>
       </w:pPr>
-      <w:bookmarkStart w:id="24" w:name="_Toc34374714"/>
+      <w:bookmarkStart w:id="23" w:name="_Toc34374714"/>
       <w:r>
         <w:rPr>
           <w:rStyle w:val="Hyperlink"/>
@@ -7556,7 +7908,7 @@
         </w:rPr>
         <w:t>Personal websites</w:t>
       </w:r>
-      <w:bookmarkEnd w:id="24"/>
+      <w:bookmarkEnd w:id="23"/>
     </w:p>
     <w:p>
       <w:pPr>
@@ -7791,7 +8143,7 @@
           <w:color w:val="auto"/>
         </w:rPr>
       </w:pPr>
-      <w:bookmarkStart w:id="25" w:name="_Toc34374715"/>
+      <w:bookmarkStart w:id="24" w:name="_Toc34374715"/>
       <w:r>
         <w:rPr>
           <w:rFonts w:ascii="Times New Roman" w:eastAsia="Times New Roman" w:hAnsi="Times New Roman" w:cs="Times New Roman"/>
@@ -7800,7 +8152,7 @@
         </w:rPr>
         <w:t>Guidelines for Evaluating Web Sites</w:t>
       </w:r>
-      <w:bookmarkEnd w:id="25"/>
+      <w:bookmarkEnd w:id="24"/>
     </w:p>
     <w:p>
       <w:pPr>
@@ -7811,7 +8163,7 @@
           <w:szCs w:val="28"/>
         </w:rPr>
       </w:pPr>
-      <w:bookmarkStart w:id="26" w:name="_Toc34374716"/>
+      <w:bookmarkStart w:id="25" w:name="_Toc34374716"/>
       <w:r>
         <w:rPr>
           <w:b w:val="0"/>
@@ -7820,7 +8172,7 @@
         </w:rPr>
         <w:t>Objectivity.</w:t>
       </w:r>
-      <w:bookmarkEnd w:id="26"/>
+      <w:bookmarkEnd w:id="25"/>
     </w:p>
     <w:p>
       <w:pPr>
@@ -7842,7 +8194,7 @@
           <w:szCs w:val="28"/>
         </w:rPr>
       </w:pPr>
-      <w:bookmarkStart w:id="27" w:name="_Toc34374717"/>
+      <w:bookmarkStart w:id="26" w:name="_Toc34374717"/>
       <w:r>
         <w:rPr>
           <w:b w:val="0"/>
@@ -7851,7 +8203,7 @@
         </w:rPr>
         <w:t>Technical considerations.</w:t>
       </w:r>
-      <w:bookmarkEnd w:id="27"/>
+      <w:bookmarkEnd w:id="26"/>
     </w:p>
     <w:p>
       <w:pPr>
@@ -7892,7 +8244,7 @@
           <w:szCs w:val="28"/>
         </w:rPr>
       </w:pPr>
-      <w:bookmarkStart w:id="28" w:name="_Toc34374718"/>
+      <w:bookmarkStart w:id="27" w:name="_Toc34374718"/>
       <w:r>
         <w:rPr>
           <w:b w:val="0"/>
@@ -7901,7 +8253,7 @@
         </w:rPr>
         <w:t>Content</w:t>
       </w:r>
-      <w:bookmarkEnd w:id="28"/>
+      <w:bookmarkEnd w:id="27"/>
     </w:p>
     <w:p>
       <w:pPr>
@@ -7954,67 +8306,9 @@
     </w:p>
     <w:p>
       <w:pPr>
-        <w:spacing w:before="100" w:beforeAutospacing="1" w:after="100" w:afterAutospacing="1" w:line="240" w:lineRule="auto"/>
-        <w:rPr>
-          <w:rFonts w:ascii="Times New Roman" w:eastAsia="Times New Roman" w:hAnsi="Times New Roman" w:cs="Times New Roman"/>
-          <w:sz w:val="24"/>
-          <w:szCs w:val="24"/>
-        </w:rPr>
-      </w:pPr>
-    </w:p>
-    <w:p>
-      <w:pPr>
-        <w:spacing w:before="100" w:beforeAutospacing="1" w:after="100" w:afterAutospacing="1" w:line="240" w:lineRule="auto"/>
-        <w:rPr>
-          <w:rFonts w:ascii="Times New Roman" w:eastAsia="Times New Roman" w:hAnsi="Times New Roman" w:cs="Times New Roman"/>
-          <w:sz w:val="24"/>
-          <w:szCs w:val="24"/>
-        </w:rPr>
-      </w:pPr>
-    </w:p>
-    <w:p>
-      <w:pPr>
-        <w:spacing w:before="100" w:beforeAutospacing="1" w:after="100" w:afterAutospacing="1" w:line="240" w:lineRule="auto"/>
-        <w:rPr>
-          <w:rFonts w:ascii="Times New Roman" w:eastAsia="Times New Roman" w:hAnsi="Times New Roman" w:cs="Times New Roman"/>
-          <w:sz w:val="24"/>
-          <w:szCs w:val="24"/>
-        </w:rPr>
-      </w:pPr>
-    </w:p>
-    <w:p>
-      <w:pPr>
-        <w:spacing w:before="100" w:beforeAutospacing="1" w:after="100" w:afterAutospacing="1" w:line="240" w:lineRule="auto"/>
-        <w:rPr>
-          <w:rFonts w:ascii="Times New Roman" w:eastAsia="Times New Roman" w:hAnsi="Times New Roman" w:cs="Times New Roman"/>
-          <w:sz w:val="24"/>
-          <w:szCs w:val="24"/>
-        </w:rPr>
-      </w:pPr>
-    </w:p>
-    <w:p>
-      <w:pPr>
-        <w:spacing w:before="100" w:beforeAutospacing="1" w:after="100" w:afterAutospacing="1" w:line="240" w:lineRule="auto"/>
-        <w:rPr>
-          <w:rFonts w:ascii="Times New Roman" w:eastAsia="Times New Roman" w:hAnsi="Times New Roman" w:cs="Times New Roman"/>
-          <w:sz w:val="24"/>
-          <w:szCs w:val="24"/>
-        </w:rPr>
-      </w:pPr>
-    </w:p>
-    <w:p>
-      <w:pPr>
-        <w:spacing w:before="100" w:beforeAutospacing="1" w:after="100" w:afterAutospacing="1" w:line="240" w:lineRule="auto"/>
-        <w:rPr>
-          <w:rFonts w:ascii="Times New Roman" w:eastAsia="Times New Roman" w:hAnsi="Times New Roman" w:cs="Times New Roman"/>
-          <w:sz w:val="24"/>
-          <w:szCs w:val="24"/>
-        </w:rPr>
-      </w:pPr>
-    </w:p>
-    <w:p>
-      <w:pPr>
-        <w:spacing w:before="100" w:beforeAutospacing="1" w:after="100" w:afterAutospacing="1" w:line="240" w:lineRule="auto"/>
+        <w:spacing w:before="120" w:after="120" w:line="360" w:lineRule="auto"/>
+        <w:ind w:firstLine="720"/>
+        <w:jc w:val="both"/>
         <w:rPr>
           <w:rFonts w:ascii="Times New Roman" w:eastAsia="Times New Roman" w:hAnsi="Times New Roman" w:cs="Times New Roman"/>
           <w:sz w:val="24"/>
@@ -8031,7 +8325,7 @@
           <w:szCs w:val="28"/>
         </w:rPr>
       </w:pPr>
-      <w:bookmarkStart w:id="29" w:name="_Toc34374719"/>
+      <w:bookmarkStart w:id="28" w:name="_Toc34374719"/>
       <w:r>
         <w:rPr>
           <w:b w:val="0"/>
@@ -8040,7 +8334,7 @@
         </w:rPr>
         <w:t>Authority</w:t>
       </w:r>
-      <w:bookmarkEnd w:id="29"/>
+      <w:bookmarkEnd w:id="28"/>
     </w:p>
     <w:p>
       <w:pPr>
@@ -8167,7 +8461,7 @@
           <w:szCs w:val="28"/>
         </w:rPr>
       </w:pPr>
-      <w:bookmarkStart w:id="30" w:name="_Toc34374720"/>
+      <w:bookmarkStart w:id="29" w:name="_Toc34374720"/>
       <w:r>
         <w:rPr>
           <w:b w:val="0"/>
@@ -8176,7 +8470,7 @@
         </w:rPr>
         <w:t>Accuracy</w:t>
       </w:r>
-      <w:bookmarkEnd w:id="30"/>
+      <w:bookmarkEnd w:id="29"/>
     </w:p>
     <w:p>
       <w:pPr>
@@ -8196,122 +8490,122 @@
           <w:sz w:val="24"/>
           <w:szCs w:val="24"/>
         </w:rPr>
+        <w:t>There are few standards to verify the accuracy of information on the web. It is the responsibility of the reader to assess the information presented. Evaluating a web site for accuracy we can see by asking the following criteria’s.</w:t>
+      </w:r>
+    </w:p>
+    <w:p>
+      <w:pPr>
+        <w:pStyle w:val="ListParagraph"/>
+        <w:numPr>
+          <w:ilvl w:val="0"/>
+          <w:numId w:val="2"/>
+        </w:numPr>
+        <w:spacing w:before="120" w:after="120" w:line="360" w:lineRule="auto"/>
+        <w:rPr>
+          <w:rFonts w:ascii="Times New Roman" w:eastAsia="Times New Roman" w:hAnsi="Times New Roman" w:cs="Times New Roman"/>
+          <w:sz w:val="24"/>
+          <w:szCs w:val="24"/>
+        </w:rPr>
+      </w:pPr>
+      <w:r>
+        <w:rPr>
+          <w:rFonts w:ascii="Times New Roman" w:eastAsia="Times New Roman" w:hAnsi="Times New Roman" w:cs="Times New Roman"/>
+          <w:sz w:val="24"/>
+          <w:szCs w:val="24"/>
+        </w:rPr>
+        <w:t>References: do statistics and other factual information receive proper references as to their origin?</w:t>
+      </w:r>
+    </w:p>
+    <w:p>
+      <w:pPr>
+        <w:pStyle w:val="ListParagraph"/>
+        <w:numPr>
+          <w:ilvl w:val="0"/>
+          <w:numId w:val="2"/>
+        </w:numPr>
+        <w:spacing w:before="120" w:after="120" w:line="360" w:lineRule="auto"/>
+        <w:rPr>
+          <w:rFonts w:ascii="Times New Roman" w:eastAsia="Times New Roman" w:hAnsi="Times New Roman" w:cs="Times New Roman"/>
+          <w:sz w:val="24"/>
+          <w:szCs w:val="24"/>
+        </w:rPr>
+      </w:pPr>
+      <w:r>
+        <w:rPr>
+          <w:rFonts w:ascii="Times New Roman" w:eastAsia="Times New Roman" w:hAnsi="Times New Roman" w:cs="Times New Roman"/>
+          <w:sz w:val="24"/>
+          <w:szCs w:val="24"/>
+        </w:rPr>
+        <w:t>Does the reading you have already done on the subject make the information seem accurate?</w:t>
+      </w:r>
+    </w:p>
+    <w:p>
+      <w:pPr>
+        <w:pStyle w:val="ListParagraph"/>
+        <w:numPr>
+          <w:ilvl w:val="0"/>
+          <w:numId w:val="2"/>
+        </w:numPr>
+        <w:spacing w:before="120" w:after="120" w:line="360" w:lineRule="auto"/>
+        <w:rPr>
+          <w:rFonts w:ascii="Times New Roman" w:eastAsia="Times New Roman" w:hAnsi="Times New Roman" w:cs="Times New Roman"/>
+          <w:sz w:val="24"/>
+          <w:szCs w:val="24"/>
+        </w:rPr>
+      </w:pPr>
+      <w:r>
+        <w:rPr>
+          <w:rFonts w:ascii="Times New Roman" w:eastAsia="Times New Roman" w:hAnsi="Times New Roman" w:cs="Times New Roman"/>
+          <w:sz w:val="24"/>
+          <w:szCs w:val="24"/>
+        </w:rPr>
+        <w:t>Is the information comparable to other sites on the same topic?</w:t>
+      </w:r>
+    </w:p>
+    <w:p>
+      <w:pPr>
+        <w:pStyle w:val="ListParagraph"/>
+        <w:numPr>
+          <w:ilvl w:val="0"/>
+          <w:numId w:val="2"/>
+        </w:numPr>
+        <w:spacing w:before="120" w:after="120" w:line="360" w:lineRule="auto"/>
+        <w:rPr>
+          <w:rFonts w:ascii="Times New Roman" w:eastAsia="Times New Roman" w:hAnsi="Times New Roman" w:cs="Times New Roman"/>
+          <w:sz w:val="24"/>
+          <w:szCs w:val="24"/>
+        </w:rPr>
+      </w:pPr>
+      <w:r>
+        <w:rPr>
+          <w:rFonts w:ascii="Times New Roman" w:eastAsia="Times New Roman" w:hAnsi="Times New Roman" w:cs="Times New Roman"/>
+          <w:sz w:val="24"/>
+          <w:szCs w:val="24"/>
+        </w:rPr>
+        <w:t>Does the text follow basic rules of grammar, spelling and composition?</w:t>
+      </w:r>
+    </w:p>
+    <w:p>
+      <w:pPr>
+        <w:pStyle w:val="ListParagraph"/>
+        <w:numPr>
+          <w:ilvl w:val="0"/>
+          <w:numId w:val="2"/>
+        </w:numPr>
+        <w:spacing w:before="120" w:after="120" w:line="360" w:lineRule="auto"/>
+        <w:rPr>
+          <w:rFonts w:ascii="Times New Roman" w:eastAsia="Times New Roman" w:hAnsi="Times New Roman" w:cs="Times New Roman"/>
+          <w:sz w:val="24"/>
+          <w:szCs w:val="24"/>
+        </w:rPr>
+      </w:pPr>
+      <w:r>
+        <w:rPr>
+          <w:rFonts w:ascii="Times New Roman" w:eastAsia="Times New Roman" w:hAnsi="Times New Roman" w:cs="Times New Roman"/>
+          <w:sz w:val="24"/>
+          <w:szCs w:val="24"/>
+        </w:rPr>
         <w:lastRenderedPageBreak/>
-        <w:t>There are few standards to verify the accuracy of information on the web. It is the responsibility of the reader to assess the information presented. Evaluating a web site for accuracy we can see by asking the following criteria’s.</w:t>
-      </w:r>
-    </w:p>
-    <w:p>
-      <w:pPr>
-        <w:pStyle w:val="ListParagraph"/>
-        <w:numPr>
-          <w:ilvl w:val="0"/>
-          <w:numId w:val="2"/>
-        </w:numPr>
-        <w:spacing w:before="120" w:after="120" w:line="360" w:lineRule="auto"/>
-        <w:rPr>
-          <w:rFonts w:ascii="Times New Roman" w:eastAsia="Times New Roman" w:hAnsi="Times New Roman" w:cs="Times New Roman"/>
-          <w:sz w:val="24"/>
-          <w:szCs w:val="24"/>
-        </w:rPr>
-      </w:pPr>
-      <w:r>
-        <w:rPr>
-          <w:rFonts w:ascii="Times New Roman" w:eastAsia="Times New Roman" w:hAnsi="Times New Roman" w:cs="Times New Roman"/>
-          <w:sz w:val="24"/>
-          <w:szCs w:val="24"/>
-        </w:rPr>
-        <w:t>References: do statistics and other factual information receive proper references as to their origin?</w:t>
-      </w:r>
-    </w:p>
-    <w:p>
-      <w:pPr>
-        <w:pStyle w:val="ListParagraph"/>
-        <w:numPr>
-          <w:ilvl w:val="0"/>
-          <w:numId w:val="2"/>
-        </w:numPr>
-        <w:spacing w:before="120" w:after="120" w:line="360" w:lineRule="auto"/>
-        <w:rPr>
-          <w:rFonts w:ascii="Times New Roman" w:eastAsia="Times New Roman" w:hAnsi="Times New Roman" w:cs="Times New Roman"/>
-          <w:sz w:val="24"/>
-          <w:szCs w:val="24"/>
-        </w:rPr>
-      </w:pPr>
-      <w:r>
-        <w:rPr>
-          <w:rFonts w:ascii="Times New Roman" w:eastAsia="Times New Roman" w:hAnsi="Times New Roman" w:cs="Times New Roman"/>
-          <w:sz w:val="24"/>
-          <w:szCs w:val="24"/>
-        </w:rPr>
-        <w:t>Does the reading you have already done on the subject make the information seem accurate?</w:t>
-      </w:r>
-    </w:p>
-    <w:p>
-      <w:pPr>
-        <w:pStyle w:val="ListParagraph"/>
-        <w:numPr>
-          <w:ilvl w:val="0"/>
-          <w:numId w:val="2"/>
-        </w:numPr>
-        <w:spacing w:before="120" w:after="120" w:line="360" w:lineRule="auto"/>
-        <w:rPr>
-          <w:rFonts w:ascii="Times New Roman" w:eastAsia="Times New Roman" w:hAnsi="Times New Roman" w:cs="Times New Roman"/>
-          <w:sz w:val="24"/>
-          <w:szCs w:val="24"/>
-        </w:rPr>
-      </w:pPr>
-      <w:r>
-        <w:rPr>
-          <w:rFonts w:ascii="Times New Roman" w:eastAsia="Times New Roman" w:hAnsi="Times New Roman" w:cs="Times New Roman"/>
-          <w:sz w:val="24"/>
-          <w:szCs w:val="24"/>
-        </w:rPr>
-        <w:t>Is the information comparable to other sites on the same topic?</w:t>
-      </w:r>
-    </w:p>
-    <w:p>
-      <w:pPr>
-        <w:pStyle w:val="ListParagraph"/>
-        <w:numPr>
-          <w:ilvl w:val="0"/>
-          <w:numId w:val="2"/>
-        </w:numPr>
-        <w:spacing w:before="120" w:after="120" w:line="360" w:lineRule="auto"/>
-        <w:rPr>
-          <w:rFonts w:ascii="Times New Roman" w:eastAsia="Times New Roman" w:hAnsi="Times New Roman" w:cs="Times New Roman"/>
-          <w:sz w:val="24"/>
-          <w:szCs w:val="24"/>
-        </w:rPr>
-      </w:pPr>
-      <w:r>
-        <w:rPr>
-          <w:rFonts w:ascii="Times New Roman" w:eastAsia="Times New Roman" w:hAnsi="Times New Roman" w:cs="Times New Roman"/>
-          <w:sz w:val="24"/>
-          <w:szCs w:val="24"/>
-        </w:rPr>
-        <w:t>Does the text follow basic rules of grammar, spelling and composition?</w:t>
-      </w:r>
-    </w:p>
-    <w:p>
-      <w:pPr>
-        <w:pStyle w:val="ListParagraph"/>
-        <w:numPr>
-          <w:ilvl w:val="0"/>
-          <w:numId w:val="2"/>
-        </w:numPr>
-        <w:spacing w:before="120" w:after="120" w:line="360" w:lineRule="auto"/>
-        <w:rPr>
-          <w:rFonts w:ascii="Times New Roman" w:eastAsia="Times New Roman" w:hAnsi="Times New Roman" w:cs="Times New Roman"/>
-          <w:sz w:val="24"/>
-          <w:szCs w:val="24"/>
-        </w:rPr>
-      </w:pPr>
-      <w:r>
-        <w:rPr>
-          <w:rFonts w:ascii="Times New Roman" w:eastAsia="Times New Roman" w:hAnsi="Times New Roman" w:cs="Times New Roman"/>
-          <w:sz w:val="24"/>
-          <w:szCs w:val="24"/>
-        </w:rPr>
         <w:t>Is a bibliography or reference list included? And many more other questions can be asked to see the websites accuracy is correct or not.</w:t>
       </w:r>
     </w:p>
@@ -8324,7 +8618,7 @@
           <w:color w:val="auto"/>
         </w:rPr>
       </w:pPr>
-      <w:bookmarkStart w:id="31" w:name="_Toc34374721"/>
+      <w:bookmarkStart w:id="30" w:name="_Toc34374721"/>
       <w:r>
         <w:rPr>
           <w:rFonts w:ascii="Times New Roman" w:eastAsia="Times New Roman" w:hAnsi="Times New Roman" w:cs="Times New Roman"/>
@@ -8333,7 +8627,7 @@
         </w:rPr>
         <w:t>Judgment of websites using guidelines</w:t>
       </w:r>
-      <w:bookmarkEnd w:id="31"/>
+      <w:bookmarkEnd w:id="30"/>
     </w:p>
     <w:p>
       <w:pPr>
@@ -8351,7 +8645,7 @@
           <w:rFonts w:ascii="Times New Roman" w:hAnsi="Times New Roman" w:cs="Times New Roman"/>
         </w:rPr>
       </w:pPr>
-      <w:bookmarkStart w:id="32" w:name="_Toc34374722"/>
+      <w:bookmarkStart w:id="31" w:name="_Toc34374722"/>
       <w:r>
         <w:rPr>
           <w:rStyle w:val="Heading2Char"/>
@@ -8362,7 +8656,7 @@
         </w:rPr>
         <w:t>University of advanced Technology</w:t>
       </w:r>
-      <w:bookmarkEnd w:id="32"/>
+      <w:bookmarkEnd w:id="31"/>
       <w:r>
         <w:rPr>
           <w:rStyle w:val="StrongEmphasis"/>
@@ -8608,122 +8902,122 @@
         <w:rPr>
           <w:rFonts w:ascii="Times New Roman" w:hAnsi="Times New Roman" w:cs="Times New Roman"/>
         </w:rPr>
+        <w:t>accuracy:</w:t>
+      </w:r>
+    </w:p>
+    <w:p>
+      <w:pPr>
+        <w:pStyle w:val="Textbody"/>
+        <w:numPr>
+          <w:ilvl w:val="0"/>
+          <w:numId w:val="10"/>
+        </w:numPr>
+        <w:rPr>
+          <w:rFonts w:ascii="Times New Roman" w:hAnsi="Times New Roman" w:cs="Times New Roman"/>
+        </w:rPr>
+      </w:pPr>
+      <w:r>
+        <w:rPr>
+          <w:rFonts w:ascii="Times New Roman" w:hAnsi="Times New Roman" w:cs="Times New Roman"/>
+        </w:rPr>
+        <w:t>it is Reliable: the author affiliated with a known, respectable institution but not clearly define about the institution</w:t>
+      </w:r>
+    </w:p>
+    <w:p>
+      <w:pPr>
+        <w:pStyle w:val="Textbody"/>
+        <w:numPr>
+          <w:ilvl w:val="0"/>
+          <w:numId w:val="10"/>
+        </w:numPr>
+        <w:rPr>
+          <w:rFonts w:ascii="Times New Roman" w:hAnsi="Times New Roman" w:cs="Times New Roman"/>
+        </w:rPr>
+      </w:pPr>
+      <w:r>
+        <w:rPr>
+          <w:rFonts w:ascii="Times New Roman" w:hAnsi="Times New Roman" w:cs="Times New Roman"/>
+        </w:rPr>
+        <w:t>the developer of the site does statistics and other factual information receive proper references as to their origin.</w:t>
+      </w:r>
+    </w:p>
+    <w:p>
+      <w:pPr>
+        <w:pStyle w:val="Textbody"/>
+        <w:numPr>
+          <w:ilvl w:val="0"/>
+          <w:numId w:val="10"/>
+        </w:numPr>
+        <w:rPr>
+          <w:rFonts w:ascii="Times New Roman" w:hAnsi="Times New Roman" w:cs="Times New Roman"/>
+        </w:rPr>
+      </w:pPr>
+      <w:r>
+        <w:rPr>
+          <w:rFonts w:ascii="Times New Roman" w:hAnsi="Times New Roman" w:cs="Times New Roman"/>
+        </w:rPr>
+        <w:t>The information seems accurate</w:t>
+      </w:r>
+    </w:p>
+    <w:p>
+      <w:pPr>
+        <w:pStyle w:val="Textbody"/>
+        <w:numPr>
+          <w:ilvl w:val="0"/>
+          <w:numId w:val="10"/>
+        </w:numPr>
+        <w:rPr>
+          <w:rFonts w:ascii="Times New Roman" w:hAnsi="Times New Roman" w:cs="Times New Roman"/>
+        </w:rPr>
+      </w:pPr>
+      <w:r>
+        <w:rPr>
+          <w:rFonts w:ascii="Times New Roman" w:hAnsi="Times New Roman" w:cs="Times New Roman"/>
+        </w:rPr>
+        <w:t>the text didn't follow basic rules of grammar, spelling and composition it has some errors</w:t>
+      </w:r>
+    </w:p>
+    <w:p>
+      <w:pPr>
+        <w:pStyle w:val="Textbody"/>
+        <w:numPr>
+          <w:ilvl w:val="0"/>
+          <w:numId w:val="10"/>
+        </w:numPr>
+        <w:rPr>
+          <w:rFonts w:ascii="Times New Roman" w:hAnsi="Times New Roman" w:cs="Times New Roman"/>
+        </w:rPr>
+      </w:pPr>
+      <w:r>
+        <w:rPr>
+          <w:rFonts w:ascii="Times New Roman" w:hAnsi="Times New Roman" w:cs="Times New Roman"/>
+        </w:rPr>
+        <w:t>a bibliography or reference list included.</w:t>
+      </w:r>
+    </w:p>
+    <w:p>
+      <w:pPr>
+        <w:pStyle w:val="Textbody"/>
+        <w:rPr>
+          <w:rFonts w:ascii="Times New Roman" w:hAnsi="Times New Roman" w:cs="Times New Roman"/>
+        </w:rPr>
+      </w:pPr>
+      <w:r>
+        <w:rPr>
+          <w:rFonts w:ascii="Times New Roman" w:hAnsi="Times New Roman" w:cs="Times New Roman"/>
+        </w:rPr>
         <w:lastRenderedPageBreak/>
-        <w:t>accuracy:</w:t>
+        <w:t>As we see in the above using guidelines it is not good website it must undergone some modification and improvement.</w:t>
       </w:r>
     </w:p>
     <w:p>
       <w:pPr>
         <w:pStyle w:val="Textbody"/>
-        <w:numPr>
-          <w:ilvl w:val="0"/>
-          <w:numId w:val="10"/>
-        </w:numPr>
-        <w:rPr>
-          <w:rFonts w:ascii="Times New Roman" w:hAnsi="Times New Roman" w:cs="Times New Roman"/>
-        </w:rPr>
-      </w:pPr>
-      <w:r>
-        <w:rPr>
-          <w:rFonts w:ascii="Times New Roman" w:hAnsi="Times New Roman" w:cs="Times New Roman"/>
-        </w:rPr>
-        <w:t>it is Reliable: the author affiliated with a known, respectable institution but not clearly define about the institution</w:t>
-      </w:r>
-    </w:p>
-    <w:p>
-      <w:pPr>
-        <w:pStyle w:val="Textbody"/>
-        <w:numPr>
-          <w:ilvl w:val="0"/>
-          <w:numId w:val="10"/>
-        </w:numPr>
-        <w:rPr>
-          <w:rFonts w:ascii="Times New Roman" w:hAnsi="Times New Roman" w:cs="Times New Roman"/>
-        </w:rPr>
-      </w:pPr>
-      <w:r>
-        <w:rPr>
-          <w:rFonts w:ascii="Times New Roman" w:hAnsi="Times New Roman" w:cs="Times New Roman"/>
-        </w:rPr>
-        <w:t>the developer of the site does statistics and other factual information receive proper references as to their origin.</w:t>
-      </w:r>
-    </w:p>
-    <w:p>
-      <w:pPr>
-        <w:pStyle w:val="Textbody"/>
-        <w:numPr>
-          <w:ilvl w:val="0"/>
-          <w:numId w:val="10"/>
-        </w:numPr>
-        <w:rPr>
-          <w:rFonts w:ascii="Times New Roman" w:hAnsi="Times New Roman" w:cs="Times New Roman"/>
-        </w:rPr>
-      </w:pPr>
-      <w:r>
-        <w:rPr>
-          <w:rFonts w:ascii="Times New Roman" w:hAnsi="Times New Roman" w:cs="Times New Roman"/>
-        </w:rPr>
-        <w:t>The information seems accurate</w:t>
-      </w:r>
-    </w:p>
-    <w:p>
-      <w:pPr>
-        <w:pStyle w:val="Textbody"/>
-        <w:numPr>
-          <w:ilvl w:val="0"/>
-          <w:numId w:val="10"/>
-        </w:numPr>
-        <w:rPr>
-          <w:rFonts w:ascii="Times New Roman" w:hAnsi="Times New Roman" w:cs="Times New Roman"/>
-        </w:rPr>
-      </w:pPr>
-      <w:r>
-        <w:rPr>
-          <w:rFonts w:ascii="Times New Roman" w:hAnsi="Times New Roman" w:cs="Times New Roman"/>
-        </w:rPr>
-        <w:t>the text didn't follow basic rules of grammar, spelling and composition it has some errors</w:t>
-      </w:r>
-    </w:p>
-    <w:p>
-      <w:pPr>
-        <w:pStyle w:val="Textbody"/>
-        <w:numPr>
-          <w:ilvl w:val="0"/>
-          <w:numId w:val="10"/>
-        </w:numPr>
-        <w:rPr>
-          <w:rFonts w:ascii="Times New Roman" w:hAnsi="Times New Roman" w:cs="Times New Roman"/>
-        </w:rPr>
-      </w:pPr>
-      <w:r>
-        <w:rPr>
-          <w:rFonts w:ascii="Times New Roman" w:hAnsi="Times New Roman" w:cs="Times New Roman"/>
-        </w:rPr>
-        <w:t>a bibliography or reference list included.</w:t>
-      </w:r>
-    </w:p>
-    <w:p>
-      <w:pPr>
-        <w:pStyle w:val="Textbody"/>
-        <w:rPr>
-          <w:rFonts w:ascii="Times New Roman" w:hAnsi="Times New Roman" w:cs="Times New Roman"/>
-        </w:rPr>
-      </w:pPr>
-      <w:r>
-        <w:rPr>
-          <w:rFonts w:ascii="Times New Roman" w:hAnsi="Times New Roman" w:cs="Times New Roman"/>
-        </w:rPr>
-        <w:t>As we see in the above using guidelines it is not good website it must undergone some modification and improvement.</w:t>
-      </w:r>
-    </w:p>
-    <w:p>
-      <w:pPr>
-        <w:pStyle w:val="Textbody"/>
-        <w:rPr>
-          <w:rFonts w:ascii="Times New Roman" w:hAnsi="Times New Roman" w:cs="Times New Roman"/>
-        </w:rPr>
-      </w:pPr>
-      <w:bookmarkStart w:id="33" w:name="_Toc34374723"/>
+        <w:rPr>
+          <w:rFonts w:ascii="Times New Roman" w:hAnsi="Times New Roman" w:cs="Times New Roman"/>
+        </w:rPr>
+      </w:pPr>
+      <w:bookmarkStart w:id="32" w:name="_Toc34374723"/>
       <w:r>
         <w:rPr>
           <w:rStyle w:val="Heading2Char"/>
@@ -8734,7 +9028,7 @@
         </w:rPr>
         <w:t>Google:</w:t>
       </w:r>
-      <w:bookmarkEnd w:id="33"/>
+      <w:bookmarkEnd w:id="32"/>
       <w:r>
         <w:rPr>
           <w:rFonts w:ascii="Times New Roman" w:hAnsi="Times New Roman" w:cs="Times New Roman"/>
@@ -8782,6 +9076,9 @@
           <w:ilvl w:val="0"/>
           <w:numId w:val="11"/>
         </w:numPr>
+        <w:spacing w:before="120" w:after="120" w:line="360" w:lineRule="auto"/>
+        <w:ind w:hanging="720"/>
+        <w:jc w:val="both"/>
         <w:rPr>
           <w:rFonts w:ascii="Times New Roman" w:hAnsi="Times New Roman" w:cs="Times New Roman"/>
         </w:rPr>
@@ -8796,7 +9093,9 @@
     <w:p>
       <w:pPr>
         <w:pStyle w:val="Textbody"/>
-        <w:ind w:firstLine="360"/>
+        <w:spacing w:before="120" w:after="120" w:line="360" w:lineRule="auto"/>
+        <w:ind w:firstLine="720"/>
+        <w:jc w:val="both"/>
         <w:rPr>
           <w:rFonts w:ascii="Times New Roman" w:hAnsi="Times New Roman" w:cs="Times New Roman"/>
         </w:rPr>
@@ -8815,6 +9114,9 @@
           <w:ilvl w:val="0"/>
           <w:numId w:val="11"/>
         </w:numPr>
+        <w:spacing w:before="120" w:after="120" w:line="360" w:lineRule="auto"/>
+        <w:ind w:hanging="720"/>
+        <w:jc w:val="both"/>
         <w:rPr>
           <w:rFonts w:ascii="Times New Roman" w:hAnsi="Times New Roman" w:cs="Times New Roman"/>
         </w:rPr>
@@ -8833,6 +9135,9 @@
           <w:ilvl w:val="0"/>
           <w:numId w:val="11"/>
         </w:numPr>
+        <w:spacing w:before="120" w:after="120" w:line="360" w:lineRule="auto"/>
+        <w:ind w:hanging="720"/>
+        <w:jc w:val="both"/>
         <w:rPr>
           <w:rFonts w:ascii="Times New Roman" w:hAnsi="Times New Roman" w:cs="Times New Roman"/>
         </w:rPr>
@@ -8847,6 +9152,9 @@
     <w:p>
       <w:pPr>
         <w:pStyle w:val="Textbody"/>
+        <w:spacing w:before="120" w:after="120" w:line="360" w:lineRule="auto"/>
+        <w:ind w:hanging="720"/>
+        <w:jc w:val="both"/>
         <w:rPr>
           <w:rFonts w:ascii="Times New Roman" w:hAnsi="Times New Roman" w:cs="Times New Roman"/>
         </w:rPr>
@@ -8865,6 +9173,9 @@
           <w:ilvl w:val="0"/>
           <w:numId w:val="12"/>
         </w:numPr>
+        <w:spacing w:before="120" w:after="120" w:line="360" w:lineRule="auto"/>
+        <w:ind w:hanging="720"/>
+        <w:jc w:val="both"/>
         <w:rPr>
           <w:rFonts w:ascii="Times New Roman" w:hAnsi="Times New Roman" w:cs="Times New Roman"/>
         </w:rPr>
@@ -8883,6 +9194,9 @@
           <w:ilvl w:val="0"/>
           <w:numId w:val="12"/>
         </w:numPr>
+        <w:spacing w:before="120" w:after="120" w:line="360" w:lineRule="auto"/>
+        <w:ind w:hanging="720"/>
+        <w:jc w:val="both"/>
         <w:rPr>
           <w:rFonts w:ascii="Times New Roman" w:hAnsi="Times New Roman" w:cs="Times New Roman"/>
         </w:rPr>
@@ -8897,6 +9211,9 @@
     <w:p>
       <w:pPr>
         <w:pStyle w:val="Textbody"/>
+        <w:spacing w:before="120" w:after="120" w:line="360" w:lineRule="auto"/>
+        <w:ind w:hanging="720"/>
+        <w:jc w:val="both"/>
         <w:rPr>
           <w:rFonts w:ascii="Times New Roman" w:hAnsi="Times New Roman" w:cs="Times New Roman"/>
         </w:rPr>
@@ -8915,6 +9232,9 @@
           <w:ilvl w:val="0"/>
           <w:numId w:val="13"/>
         </w:numPr>
+        <w:spacing w:before="120" w:after="120" w:line="360" w:lineRule="auto"/>
+        <w:ind w:hanging="720"/>
+        <w:jc w:val="both"/>
         <w:rPr>
           <w:rFonts w:ascii="Times New Roman" w:hAnsi="Times New Roman" w:cs="Times New Roman"/>
         </w:rPr>
@@ -8929,6 +9249,9 @@
     <w:p>
       <w:pPr>
         <w:pStyle w:val="Textbody"/>
+        <w:spacing w:before="120" w:after="120" w:line="360" w:lineRule="auto"/>
+        <w:ind w:hanging="720"/>
+        <w:jc w:val="both"/>
         <w:rPr>
           <w:rFonts w:ascii="Times New Roman" w:hAnsi="Times New Roman" w:cs="Times New Roman"/>
         </w:rPr>
@@ -8947,6 +9270,9 @@
           <w:ilvl w:val="0"/>
           <w:numId w:val="13"/>
         </w:numPr>
+        <w:spacing w:before="120" w:after="120" w:line="360" w:lineRule="auto"/>
+        <w:ind w:hanging="720"/>
+        <w:jc w:val="both"/>
         <w:rPr>
           <w:rFonts w:ascii="Times New Roman" w:hAnsi="Times New Roman" w:cs="Times New Roman"/>
         </w:rPr>
@@ -8961,6 +9287,9 @@
     <w:p>
       <w:pPr>
         <w:pStyle w:val="Textbody"/>
+        <w:spacing w:before="120" w:after="120" w:line="360" w:lineRule="auto"/>
+        <w:ind w:hanging="720"/>
+        <w:jc w:val="both"/>
         <w:rPr>
           <w:rFonts w:ascii="Times New Roman" w:hAnsi="Times New Roman" w:cs="Times New Roman"/>
         </w:rPr>
@@ -8979,6 +9308,9 @@
           <w:ilvl w:val="0"/>
           <w:numId w:val="13"/>
         </w:numPr>
+        <w:spacing w:before="120" w:after="120" w:line="360" w:lineRule="auto"/>
+        <w:ind w:hanging="720"/>
+        <w:jc w:val="both"/>
         <w:rPr>
           <w:rFonts w:ascii="Times New Roman" w:hAnsi="Times New Roman" w:cs="Times New Roman"/>
         </w:rPr>
@@ -8988,24 +9320,6 @@
           <w:rFonts w:ascii="Times New Roman" w:hAnsi="Times New Roman" w:cs="Times New Roman"/>
         </w:rPr>
         <w:t>So as we see in the above google almost satisfy all guidelines for evaluating websites. So I said google as best website.</w:t>
-      </w:r>
-    </w:p>
-    <w:p>
-      <w:pPr>
-        <w:rPr>
-          <w:rFonts w:ascii="Times New Roman" w:eastAsia="Noto Serif CJK SC" w:hAnsi="Times New Roman" w:cs="Times New Roman"/>
-          <w:kern w:val="3"/>
-          <w:sz w:val="24"/>
-          <w:szCs w:val="24"/>
-          <w:lang w:eastAsia="zh-CN" w:bidi="hi-IN"/>
-        </w:rPr>
-      </w:pPr>
-      <w:r>
-        <w:rPr>
-          <w:rFonts w:ascii="Times New Roman" w:hAnsi="Times New Roman" w:cs="Times New Roman"/>
-        </w:rPr>
-        <w:lastRenderedPageBreak/>
-        <w:br w:type="page"/>
       </w:r>
     </w:p>
     <w:p>
@@ -9024,7 +9338,7 @@
           <w:rFonts w:ascii="Times New Roman" w:hAnsi="Times New Roman" w:cs="Times New Roman"/>
         </w:rPr>
       </w:pPr>
-      <w:bookmarkStart w:id="34" w:name="_Toc34374724"/>
+      <w:bookmarkStart w:id="33" w:name="_Toc34374724"/>
       <w:r>
         <w:rPr>
           <w:rStyle w:val="Heading2Char"/>
@@ -9035,7 +9349,7 @@
         </w:rPr>
         <w:t>Netflix:</w:t>
       </w:r>
-      <w:bookmarkEnd w:id="34"/>
+      <w:bookmarkEnd w:id="33"/>
       <w:r>
         <w:rPr>
           <w:rFonts w:ascii="Times New Roman" w:hAnsi="Times New Roman" w:cs="Times New Roman"/>
@@ -9054,6 +9368,8 @@
     <w:p>
       <w:pPr>
         <w:pStyle w:val="Textbody"/>
+        <w:spacing w:before="120" w:after="120"/>
+        <w:jc w:val="both"/>
         <w:rPr>
           <w:rFonts w:ascii="Times New Roman" w:hAnsi="Times New Roman" w:cs="Times New Roman"/>
         </w:rPr>
@@ -9068,6 +9384,8 @@
     <w:p>
       <w:pPr>
         <w:pStyle w:val="Textbody"/>
+        <w:spacing w:before="120" w:after="120"/>
+        <w:jc w:val="both"/>
         <w:rPr>
           <w:rFonts w:ascii="Times New Roman" w:hAnsi="Times New Roman" w:cs="Times New Roman"/>
         </w:rPr>
@@ -9086,30 +9404,49 @@
           <w:ilvl w:val="0"/>
           <w:numId w:val="13"/>
         </w:numPr>
-        <w:rPr>
-          <w:rFonts w:ascii="Times New Roman" w:hAnsi="Times New Roman" w:cs="Times New Roman"/>
-        </w:rPr>
-      </w:pPr>
-      <w:r>
-        <w:rPr>
-          <w:rFonts w:ascii="Times New Roman" w:hAnsi="Times New Roman" w:cs="Times New Roman"/>
-        </w:rPr>
-        <w:t>References: do statistics and other factual information receive proper references as to</w:t>
+        <w:spacing w:before="120" w:after="120"/>
+        <w:jc w:val="both"/>
+        <w:rPr>
+          <w:rFonts w:ascii="Times New Roman" w:hAnsi="Times New Roman" w:cs="Times New Roman"/>
+        </w:rPr>
+      </w:pPr>
+      <w:r>
+        <w:rPr>
+          <w:rFonts w:ascii="Times New Roman" w:hAnsi="Times New Roman" w:cs="Times New Roman"/>
+        </w:rPr>
+        <w:lastRenderedPageBreak/>
+        <w:t>statistics and other factual information receive proper references as to</w:t>
       </w:r>
     </w:p>
     <w:p>
       <w:pPr>
         <w:pStyle w:val="Textbody"/>
+        <w:spacing w:before="120" w:after="120"/>
         <w:ind w:left="720"/>
-        <w:rPr>
-          <w:rFonts w:ascii="Times New Roman" w:hAnsi="Times New Roman" w:cs="Times New Roman"/>
-        </w:rPr>
-      </w:pPr>
-      <w:r>
-        <w:rPr>
-          <w:rFonts w:ascii="Times New Roman" w:hAnsi="Times New Roman" w:cs="Times New Roman"/>
-        </w:rPr>
-        <w:t>their origin all references are put In the about page.</w:t>
+        <w:jc w:val="both"/>
+        <w:rPr>
+          <w:rFonts w:ascii="Times New Roman" w:hAnsi="Times New Roman" w:cs="Times New Roman"/>
+        </w:rPr>
+      </w:pPr>
+      <w:r>
+        <w:rPr>
+          <w:rFonts w:ascii="Times New Roman" w:hAnsi="Times New Roman" w:cs="Times New Roman"/>
+        </w:rPr>
+        <w:t xml:space="preserve">their origin all references are put </w:t>
+      </w:r>
+      <w:bookmarkStart w:id="34" w:name="_GoBack"/>
+      <w:bookmarkEnd w:id="34"/>
+      <w:r>
+        <w:rPr>
+          <w:rFonts w:ascii="Times New Roman" w:hAnsi="Times New Roman" w:cs="Times New Roman"/>
+        </w:rPr>
+        <w:t>in</w:t>
+      </w:r>
+      <w:r>
+        <w:rPr>
+          <w:rFonts w:ascii="Times New Roman" w:hAnsi="Times New Roman" w:cs="Times New Roman"/>
+        </w:rPr>
+        <w:t xml:space="preserve"> the about page.</w:t>
       </w:r>
     </w:p>
     <w:p>
@@ -9119,6 +9456,8 @@
           <w:ilvl w:val="0"/>
           <w:numId w:val="13"/>
         </w:numPr>
+        <w:spacing w:before="120" w:after="120"/>
+        <w:jc w:val="both"/>
         <w:rPr>
           <w:rFonts w:ascii="Times New Roman" w:hAnsi="Times New Roman" w:cs="Times New Roman"/>
         </w:rPr>
@@ -9137,6 +9476,8 @@
           <w:ilvl w:val="0"/>
           <w:numId w:val="13"/>
         </w:numPr>
+        <w:spacing w:before="120" w:after="120"/>
+        <w:jc w:val="both"/>
         <w:rPr>
           <w:rFonts w:ascii="Times New Roman" w:hAnsi="Times New Roman" w:cs="Times New Roman"/>
         </w:rPr>
@@ -9155,6 +9496,8 @@
           <w:ilvl w:val="0"/>
           <w:numId w:val="13"/>
         </w:numPr>
+        <w:spacing w:before="120" w:after="120"/>
+        <w:jc w:val="both"/>
         <w:rPr>
           <w:rFonts w:ascii="Times New Roman" w:hAnsi="Times New Roman" w:cs="Times New Roman"/>
         </w:rPr>
@@ -9173,6 +9516,8 @@
           <w:ilvl w:val="0"/>
           <w:numId w:val="13"/>
         </w:numPr>
+        <w:spacing w:before="120" w:after="120"/>
+        <w:jc w:val="both"/>
         <w:rPr>
           <w:rFonts w:ascii="Times New Roman" w:hAnsi="Times New Roman" w:cs="Times New Roman"/>
         </w:rPr>
@@ -9187,6 +9532,8 @@
     <w:p>
       <w:pPr>
         <w:pStyle w:val="Textbody"/>
+        <w:spacing w:before="120" w:after="120"/>
+        <w:jc w:val="both"/>
         <w:rPr>
           <w:rFonts w:ascii="Times New Roman" w:hAnsi="Times New Roman" w:cs="Times New Roman"/>
         </w:rPr>
@@ -9205,6 +9552,8 @@
           <w:ilvl w:val="0"/>
           <w:numId w:val="14"/>
         </w:numPr>
+        <w:spacing w:before="120" w:after="120"/>
+        <w:jc w:val="both"/>
         <w:rPr>
           <w:rFonts w:ascii="Times New Roman" w:hAnsi="Times New Roman" w:cs="Times New Roman"/>
         </w:rPr>
@@ -9223,6 +9572,8 @@
           <w:ilvl w:val="0"/>
           <w:numId w:val="14"/>
         </w:numPr>
+        <w:spacing w:before="120" w:after="120"/>
+        <w:jc w:val="both"/>
         <w:rPr>
           <w:rFonts w:ascii="Times New Roman" w:hAnsi="Times New Roman" w:cs="Times New Roman"/>
         </w:rPr>
@@ -9241,6 +9592,8 @@
           <w:ilvl w:val="0"/>
           <w:numId w:val="14"/>
         </w:numPr>
+        <w:spacing w:before="120" w:after="120"/>
+        <w:jc w:val="both"/>
         <w:rPr>
           <w:rFonts w:ascii="Times New Roman" w:hAnsi="Times New Roman" w:cs="Times New Roman"/>
         </w:rPr>
@@ -9255,6 +9608,8 @@
     <w:p>
       <w:pPr>
         <w:pStyle w:val="Textbody"/>
+        <w:spacing w:before="120" w:after="120"/>
+        <w:jc w:val="both"/>
         <w:rPr>
           <w:rFonts w:ascii="Times New Roman" w:hAnsi="Times New Roman" w:cs="Times New Roman"/>
         </w:rPr>
@@ -9273,6 +9628,8 @@
           <w:ilvl w:val="0"/>
           <w:numId w:val="15"/>
         </w:numPr>
+        <w:spacing w:before="120" w:after="120"/>
+        <w:jc w:val="both"/>
         <w:rPr>
           <w:rFonts w:ascii="Times New Roman" w:hAnsi="Times New Roman" w:cs="Times New Roman"/>
         </w:rPr>
@@ -9291,6 +9648,8 @@
           <w:ilvl w:val="0"/>
           <w:numId w:val="15"/>
         </w:numPr>
+        <w:spacing w:before="120" w:after="120"/>
+        <w:jc w:val="both"/>
         <w:rPr>
           <w:rFonts w:ascii="Times New Roman" w:hAnsi="Times New Roman" w:cs="Times New Roman"/>
         </w:rPr>
@@ -9305,6 +9664,8 @@
     <w:p>
       <w:pPr>
         <w:pStyle w:val="Textbody"/>
+        <w:spacing w:before="120" w:after="120"/>
+        <w:jc w:val="both"/>
         <w:rPr>
           <w:rFonts w:ascii="Times New Roman" w:hAnsi="Times New Roman" w:cs="Times New Roman"/>
         </w:rPr>
@@ -9323,6 +9684,8 @@
           <w:ilvl w:val="0"/>
           <w:numId w:val="16"/>
         </w:numPr>
+        <w:spacing w:before="120" w:after="120"/>
+        <w:jc w:val="both"/>
         <w:rPr>
           <w:rFonts w:ascii="Times New Roman" w:hAnsi="Times New Roman" w:cs="Times New Roman"/>
         </w:rPr>
@@ -9344,25 +9707,6 @@
           <w:szCs w:val="36"/>
         </w:rPr>
       </w:pPr>
-    </w:p>
-    <w:p>
-      <w:pPr>
-        <w:rPr>
-          <w:rFonts w:ascii="Times New Roman" w:eastAsia="Times New Roman" w:hAnsi="Times New Roman" w:cs="Times New Roman"/>
-          <w:b/>
-          <w:sz w:val="36"/>
-          <w:szCs w:val="36"/>
-        </w:rPr>
-      </w:pPr>
-      <w:r>
-        <w:rPr>
-          <w:rFonts w:ascii="Times New Roman" w:hAnsi="Times New Roman" w:cs="Times New Roman"/>
-          <w:b/>
-          <w:sz w:val="36"/>
-          <w:szCs w:val="36"/>
-        </w:rPr>
-        <w:br w:type="page"/>
-      </w:r>
     </w:p>
     <w:p>
       <w:pPr>
@@ -9722,7 +10066,7 @@
           <w:rPr>
             <w:noProof/>
           </w:rPr>
-          <w:t>16</w:t>
+          <w:t>4</w:t>
         </w:r>
         <w:r>
           <w:rPr>
@@ -15178,7 +15522,7 @@
 </file>
 
 <file path=customXml/itemProps1.xml><?xml version="1.0" encoding="utf-8"?>
-<ds:datastoreItem xmlns:ds="http://schemas.openxmlformats.org/officeDocument/2006/customXml" ds:itemID="{CDFC81CC-4A96-4D76-AC6F-CD7B97F75D9A}">
+<ds:datastoreItem xmlns:ds="http://schemas.openxmlformats.org/officeDocument/2006/customXml" ds:itemID="{D88C7240-C250-42BF-AFD4-759FAA8579FC}">
   <ds:schemaRefs>
     <ds:schemaRef ds:uri="http://schemas.openxmlformats.org/officeDocument/2006/bibliography"/>
   </ds:schemaRefs>

</xml_diff>